<commit_message>
Minor edits to documents
</commit_message>
<xml_diff>
--- a/MethodSCRIPTExample_Arduino/MethodSCRIPT_Example_Arduino.docx
+++ b/MethodSCRIPTExample_Arduino/MethodSCRIPT_Example_Arduino.docx
@@ -444,13 +444,7 @@
         <w:rPr>
           <w:lang w:val="en-US"/>
         </w:rPr>
-        <w:t xml:space="preserve">March </w:t>
-      </w:r>
-      <w:r>
-        <w:rPr>
-          <w:lang w:val="en-US"/>
-        </w:rPr>
-        <w:t>22</w:t>
+        <w:t>April 01,</w:t>
       </w:r>
       <w:r>
         <w:rPr>
@@ -482,13 +476,7 @@
         <w:rPr>
           <w:lang w:val="en-US"/>
         </w:rPr>
-        <w:t>©</w:t>
-      </w:r>
-      <w:r>
-        <w:rPr>
-          <w:lang w:val="en-US"/>
-        </w:rPr>
-        <w:t xml:space="preserve"> 20</w:t>
+        <w:t>© 20</w:t>
       </w:r>
       <w:r>
         <w:rPr>
@@ -609,8 +597,6 @@
         </w:rPr>
         <w:t>_</w:t>
       </w:r>
-      <w:bookmarkStart w:id="0" w:name="_GoBack"/>
-      <w:bookmarkEnd w:id="0"/>
       <w:r>
         <w:rPr>
           <w:i/>
@@ -2020,7 +2006,21 @@
           <w:iCs/>
           <w:lang w:val="en-US"/>
         </w:rPr>
-        <w:t xml:space="preserve">and ‘Serial’ is the port on the arduino communicating with the PC. </w:t>
+        <w:t xml:space="preserve">and ‘Serial’ is the port on the </w:t>
+      </w:r>
+      <w:r>
+        <w:rPr>
+          <w:iCs/>
+          <w:lang w:val="en-US"/>
+        </w:rPr>
+        <w:t>A</w:t>
+      </w:r>
+      <w:r>
+        <w:rPr>
+          <w:iCs/>
+          <w:lang w:val="en-US"/>
+        </w:rPr>
+        <w:t xml:space="preserve">rduino communicating with the PC. </w:t>
       </w:r>
     </w:p>
     <w:p>
@@ -2342,35 +2342,53 @@
       <w:pPr>
         <w:rPr>
           <w:rStyle w:val="code"/>
-        </w:rPr>
-      </w:pPr>
-      <w:r>
-        <w:rPr>
-          <w:rStyle w:val="code"/>
-        </w:rPr>
-        <w:t xml:space="preserve">                               "endloop\n"</w:t>
-      </w:r>
-    </w:p>
-    <w:p>
-      <w:pPr>
-        <w:rPr>
-          <w:rStyle w:val="code"/>
-        </w:rPr>
-      </w:pPr>
-      <w:r>
-        <w:rPr>
-          <w:rStyle w:val="code"/>
-        </w:rPr>
-        <w:t xml:space="preserve">                               "cell_off\n\n";</w:t>
-      </w:r>
-    </w:p>
-    <w:p>
-      <w:pPr>
-        <w:rPr>
-          <w:lang w:val="en-US"/>
-        </w:rPr>
-      </w:pPr>
-    </w:p>
+          <w:lang w:val="nl-NL"/>
+        </w:rPr>
+      </w:pPr>
+      <w:r>
+        <w:rPr>
+          <w:rStyle w:val="code"/>
+        </w:rPr>
+        <w:t xml:space="preserve">                               </w:t>
+      </w:r>
+      <w:r>
+        <w:rPr>
+          <w:rStyle w:val="code"/>
+          <w:lang w:val="nl-NL"/>
+        </w:rPr>
+        <w:t>"endloop\n"</w:t>
+      </w:r>
+    </w:p>
+    <w:p>
+      <w:pPr>
+        <w:rPr>
+          <w:rStyle w:val="code"/>
+          <w:lang w:val="nl-NL"/>
+        </w:rPr>
+      </w:pPr>
+      <w:r>
+        <w:rPr>
+          <w:rStyle w:val="code"/>
+          <w:lang w:val="nl-NL"/>
+        </w:rPr>
+        <w:t xml:space="preserve">                               "</w:t>
+      </w:r>
+      <w:r>
+        <w:rPr>
+          <w:rStyle w:val="code"/>
+          <w:lang w:val="nl-NL"/>
+        </w:rPr>
+        <w:t>celloff</w:t>
+      </w:r>
+      <w:r>
+        <w:rPr>
+          <w:rStyle w:val="code"/>
+          <w:lang w:val="nl-NL"/>
+        </w:rPr>
+        <w:t>\n\n";</w:t>
+      </w:r>
+    </w:p>
+    <w:p/>
     <w:p>
       <w:pPr>
         <w:rPr>
@@ -2414,7 +2432,19 @@
         <w:rPr>
           <w:lang w:val="en-US"/>
         </w:rPr>
-        <w:t xml:space="preserve"> library to perform the write operation. This function requires a reference to the intiated </w:t>
+        <w:t xml:space="preserve"> library to perform the write operation. This function requires a reference to the in</w:t>
+      </w:r>
+      <w:r>
+        <w:rPr>
+          <w:lang w:val="en-US"/>
+        </w:rPr>
+        <w:t>i</w:t>
+      </w:r>
+      <w:r>
+        <w:rPr>
+          <w:lang w:val="en-US"/>
+        </w:rPr>
+        <w:t xml:space="preserve">tiated </w:t>
       </w:r>
       <w:r>
         <w:rPr>
@@ -2533,7 +2563,19 @@
         <w:rPr>
           <w:lang w:val="en-US"/>
         </w:rPr>
-        <w:t xml:space="preserve"> library to receive and parse the data returned by a measurement. Inorder to read and parse the </w:t>
+        <w:t xml:space="preserve"> library to receive and parse the data returned by a measurement. </w:t>
+      </w:r>
+      <w:r>
+        <w:rPr>
+          <w:lang w:val="en-US"/>
+        </w:rPr>
+        <w:t>In order</w:t>
+      </w:r>
+      <w:r>
+        <w:rPr>
+          <w:lang w:val="en-US"/>
+        </w:rPr>
+        <w:t xml:space="preserve"> to read and parse the </w:t>
       </w:r>
       <w:r>
         <w:rPr>
@@ -2769,7 +2811,7 @@
           <w:iCs/>
           <w:lang w:val="en-US"/>
         </w:rPr>
-        <w:t xml:space="preserve">, can be parsed further to obitain the actual data values. </w:t>
+        <w:t xml:space="preserve">, can be parsed further to obtain the actual data values. </w:t>
       </w:r>
       <w:r>
         <w:rPr>
@@ -3246,31 +3288,19 @@
         <w:rPr>
           <w:lang w:val="en-US"/>
         </w:rPr>
-        <w:t>The following metadata values</w:t>
-      </w:r>
-      <w:r>
-        <w:rPr>
-          <w:lang w:val="en-US"/>
-        </w:rPr>
-        <w:t>,</w:t>
-      </w:r>
-      <w:r>
-        <w:rPr>
-          <w:lang w:val="en-US"/>
-        </w:rPr>
-        <w:t xml:space="preserve"> if present</w:t>
-      </w:r>
-      <w:r>
-        <w:rPr>
-          <w:lang w:val="en-US"/>
-        </w:rPr>
-        <w:t>,</w:t>
-      </w:r>
-      <w:r>
-        <w:rPr>
-          <w:lang w:val="en-US"/>
-        </w:rPr>
-        <w:t xml:space="preserve"> can also be obtained from the data packages.</w:t>
+        <w:t>The following metadata values can also be obtained from the data packages</w:t>
+      </w:r>
+      <w:r>
+        <w:rPr>
+          <w:lang w:val="en-US"/>
+        </w:rPr>
+        <w:t>, if present</w:t>
+      </w:r>
+      <w:r>
+        <w:rPr>
+          <w:lang w:val="en-US"/>
+        </w:rPr>
+        <w:t>.</w:t>
       </w:r>
     </w:p>
     <w:p>
@@ -3998,7 +4028,21 @@
           <w:iCs/>
           <w:lang w:val="en-US"/>
         </w:rPr>
-        <w:t>After obtaining variable type and the data values from the package, the metadata values can be parsed if present.</w:t>
+        <w:t>After obtaining variable type and the data values from the package, the metadata values can be parsed</w:t>
+      </w:r>
+      <w:r>
+        <w:rPr>
+          <w:iCs/>
+          <w:lang w:val="en-US"/>
+        </w:rPr>
+        <w:t>,</w:t>
+      </w:r>
+      <w:r>
+        <w:rPr>
+          <w:iCs/>
+          <w:lang w:val="en-US"/>
+        </w:rPr>
+        <w:t xml:space="preserve"> if present.</w:t>
       </w:r>
     </w:p>
     <w:p>
@@ -4168,14 +4212,16 @@
           <w:lang w:val="en-US"/>
         </w:rPr>
       </w:pPr>
-      <w:r>
-        <w:rPr>
-          <w:iCs/>
-          <w:lang w:val="en-US"/>
-        </w:rPr>
-        <w:t>The status is 1 character hex bit mask. It is converted to int. The status can be obtained as shown in the code snippet below.</w:t>
-      </w:r>
-    </w:p>
+      <w:bookmarkStart w:id="0" w:name="_Hlk5014795"/>
+      <w:r>
+        <w:rPr>
+          <w:iCs/>
+          <w:lang w:val="en-US"/>
+        </w:rPr>
+        <w:t xml:space="preserve">The metadata status is a 1 character hexadecimal bit mask. </w:t>
+      </w:r>
+    </w:p>
+    <w:bookmarkEnd w:id="0"/>
     <w:p>
       <w:pPr>
         <w:rPr>
@@ -4286,7 +4332,7 @@
           <w:iCs/>
           <w:lang w:val="en-US"/>
         </w:rPr>
-        <w:t>The metadata type current range is 2 characters long hex value.</w:t>
+        <w:t>The metadata type current range is 2 characters long hexadecimal value.</w:t>
       </w:r>
       <w:r>
         <w:rPr>
@@ -4298,8 +4344,7 @@
       </w:r>
       <w:r>
         <w:rPr>
-          <w:rFonts w:ascii="Roboto" w:hAnsi="Roboto"/>
-          <w:shd w:val="clear" w:color="auto" w:fill="FFFFFF"/>
+          <w:iCs/>
           <w:lang w:val="en-US"/>
         </w:rPr>
         <w:t>If the f</w:t>
@@ -4309,7 +4354,21 @@
           <w:iCs/>
           <w:lang w:val="en-US"/>
         </w:rPr>
-        <w:t>irst bit high (0x80)</w:t>
+        <w:t xml:space="preserve">irst bit </w:t>
+      </w:r>
+      <w:r>
+        <w:rPr>
+          <w:iCs/>
+          <w:lang w:val="en-US"/>
+        </w:rPr>
+        <w:t xml:space="preserve">is </w:t>
+      </w:r>
+      <w:r>
+        <w:rPr>
+          <w:iCs/>
+          <w:lang w:val="en-US"/>
+        </w:rPr>
+        <w:t>high (0x80)</w:t>
       </w:r>
       <w:r>
         <w:rPr>
@@ -4337,7 +4396,21 @@
           <w:iCs/>
           <w:lang w:val="en-US"/>
         </w:rPr>
-        <w:t xml:space="preserve"> a high speed mode c</w:t>
+        <w:t xml:space="preserve"> a high</w:t>
+      </w:r>
+      <w:r>
+        <w:rPr>
+          <w:iCs/>
+          <w:lang w:val="en-US"/>
+        </w:rPr>
+        <w:t>-</w:t>
+      </w:r>
+      <w:r>
+        <w:rPr>
+          <w:iCs/>
+          <w:lang w:val="en-US"/>
+        </w:rPr>
+        <w:t>speed mode c</w:t>
       </w:r>
       <w:r>
         <w:rPr>
@@ -4360,14 +4433,34 @@
         </w:rPr>
         <w:t xml:space="preserve"> </w:t>
       </w:r>
-    </w:p>
-    <w:p>
-      <w:pPr>
-        <w:rPr>
-          <w:iCs/>
-          <w:lang w:val="en-US"/>
-        </w:rPr>
-      </w:pPr>
+      <w:r>
+        <w:rPr>
+          <w:iCs/>
+          <w:lang w:val="en-US"/>
+        </w:rPr>
+        <w:t xml:space="preserve">The </w:t>
+      </w:r>
+      <w:r>
+        <w:rPr>
+          <w:iCs/>
+          <w:lang w:val="en-US"/>
+        </w:rPr>
+        <w:t>hexadecimal</w:t>
+      </w:r>
+      <w:r>
+        <w:rPr>
+          <w:iCs/>
+          <w:lang w:val="en-US"/>
+        </w:rPr>
+        <w:t xml:space="preserve"> value</w:t>
+      </w:r>
+      <w:r>
+        <w:rPr>
+          <w:iCs/>
+          <w:lang w:val="en-US"/>
+        </w:rPr>
+        <w:t xml:space="preserve"> can be converted to int to get the current range.</w:t>
+      </w:r>
     </w:p>
     <w:p>
       <w:pPr>
@@ -4376,19 +4469,48 @@
         <w:adjustRightInd w:val="0"/>
         <w:textboxTightWrap w:val="none"/>
         <w:rPr>
-          <w:rFonts w:ascii="Consolas" w:hAnsi="Consolas" w:cs="Consolas"/>
-          <w:color w:val="0000FF"/>
-          <w:sz w:val="19"/>
-          <w:szCs w:val="19"/>
-          <w:lang w:val="en-NL"/>
-        </w:rPr>
-      </w:pPr>
-      <w:r>
-        <w:rPr>
-          <w:iCs/>
-          <w:lang w:val="en-US"/>
-        </w:rPr>
-        <w:t>The code below can be used to get current range bits from the package.</w:t>
+          <w:rFonts w:ascii="Courier New" w:hAnsi="Courier New" w:cs="Courier New"/>
+          <w:lang w:val="en-GB"/>
+        </w:rPr>
+      </w:pPr>
+    </w:p>
+    <w:p>
+      <w:pPr>
+        <w:rPr>
+          <w:lang w:val="en-US"/>
+        </w:rPr>
+      </w:pPr>
+      <w:r>
+        <w:rPr>
+          <w:lang w:val="en-US"/>
+        </w:rPr>
+        <w:t>For example, in the a</w:t>
+      </w:r>
+      <w:r>
+        <w:rPr>
+          <w:lang w:val="en-US"/>
+        </w:rPr>
+        <w:t>bove sample, the second metadata available is 288.</w:t>
+      </w:r>
+    </w:p>
+    <w:p>
+      <w:pPr>
+        <w:rPr>
+          <w:lang w:val="en-US"/>
+        </w:rPr>
+      </w:pPr>
+    </w:p>
+    <w:p>
+      <w:pPr>
+        <w:rPr>
+          <w:lang w:val="en-US"/>
+        </w:rPr>
+      </w:pPr>
+      <w:r>
+        <w:rPr>
+          <w:lang w:val="en-US"/>
+        </w:rPr>
+        <w:t>2 – indicates the type – current range</w:t>
       </w:r>
     </w:p>
     <w:p>
@@ -4398,13 +4520,23 @@
         <w:adjustRightInd w:val="0"/>
         <w:textboxTightWrap w:val="none"/>
         <w:rPr>
-          <w:rFonts w:ascii="Consolas" w:hAnsi="Consolas" w:cs="Consolas"/>
-          <w:color w:val="0000FF"/>
-          <w:sz w:val="19"/>
-          <w:szCs w:val="19"/>
-          <w:lang w:val="en-NL"/>
-        </w:rPr>
-      </w:pPr>
+          <w:lang w:val="en-US"/>
+        </w:rPr>
+      </w:pPr>
+      <w:r>
+        <w:rPr>
+          <w:lang w:val="en-US"/>
+        </w:rPr>
+        <w:t>88 – indicates the hexadecimal value for current range index – 1mA. The first bit 8 implies that it is high speed mode current range</w:t>
+      </w:r>
+      <w:bookmarkStart w:id="1" w:name="_GoBack"/>
+      <w:bookmarkEnd w:id="1"/>
+      <w:r>
+        <w:rPr>
+          <w:lang w:val="en-US"/>
+        </w:rPr>
+        <w:t>.</w:t>
+      </w:r>
     </w:p>
     <w:p>
       <w:pPr>
@@ -4413,85 +4545,9 @@
         <w:adjustRightInd w:val="0"/>
         <w:textboxTightWrap w:val="none"/>
         <w:rPr>
-          <w:iCs/>
-          <w:lang w:val="en-US"/>
-        </w:rPr>
-      </w:pPr>
-      <w:r>
-        <w:rPr>
-          <w:iCs/>
-          <w:lang w:val="en-US"/>
-        </w:rPr>
-        <w:t>The hex value is then converted to int to get the current range string as shown below.</w:t>
-      </w:r>
-    </w:p>
-    <w:p>
-      <w:pPr>
-        <w:autoSpaceDE w:val="0"/>
-        <w:autoSpaceDN w:val="0"/>
-        <w:adjustRightInd w:val="0"/>
-        <w:textboxTightWrap w:val="none"/>
-        <w:rPr>
-          <w:rFonts w:ascii="Courier New" w:hAnsi="Courier New" w:cs="Courier New"/>
-          <w:lang w:val="en-GB"/>
-        </w:rPr>
-      </w:pPr>
-    </w:p>
-    <w:p>
-      <w:pPr>
-        <w:rPr>
-          <w:lang w:val="en-US"/>
-        </w:rPr>
-      </w:pPr>
-      <w:r>
-        <w:rPr>
-          <w:lang w:val="en-US"/>
-        </w:rPr>
-        <w:t>For example, in the a</w:t>
-      </w:r>
-      <w:r>
-        <w:rPr>
-          <w:lang w:val="en-US"/>
-        </w:rPr>
-        <w:t>bove sample, the second metadata available is 288.</w:t>
-      </w:r>
-    </w:p>
-    <w:p>
-      <w:pPr>
-        <w:rPr>
-          <w:lang w:val="en-US"/>
-        </w:rPr>
-      </w:pPr>
-    </w:p>
-    <w:p>
-      <w:pPr>
-        <w:rPr>
-          <w:lang w:val="en-US"/>
-        </w:rPr>
-      </w:pPr>
-      <w:r>
-        <w:rPr>
-          <w:lang w:val="en-US"/>
-        </w:rPr>
-        <w:t>2 – indicates the type – current range</w:t>
-      </w:r>
-    </w:p>
-    <w:p>
-      <w:pPr>
-        <w:autoSpaceDE w:val="0"/>
-        <w:autoSpaceDN w:val="0"/>
-        <w:adjustRightInd w:val="0"/>
-        <w:textboxTightWrap w:val="none"/>
-        <w:rPr>
-          <w:lang w:val="en-US"/>
-        </w:rPr>
-      </w:pPr>
-      <w:r>
-        <w:rPr>
-          <w:lang w:val="en-US"/>
-        </w:rPr>
-        <w:t>88 – indicates the hex value for current range index – 1mA. The first bit 8 implies that it is high speed mode current range.</w:t>
-      </w:r>
+          <w:lang w:val="en-US"/>
+        </w:rPr>
+      </w:pPr>
     </w:p>
     <w:p>
       <w:pPr>
@@ -4500,8 +4556,32 @@
           <w:lang w:val="en-US"/>
         </w:rPr>
       </w:pPr>
-      <w:bookmarkStart w:id="1" w:name="OLE_LINK4"/>
-      <w:bookmarkStart w:id="2" w:name="OLE_LINK5"/>
+      <w:bookmarkStart w:id="2" w:name="OLE_LINK4"/>
+      <w:bookmarkStart w:id="3" w:name="OLE_LINK5"/>
+    </w:p>
+    <w:p>
+      <w:pPr>
+        <w:rPr>
+          <w:b/>
+          <w:lang w:val="en-US"/>
+        </w:rPr>
+      </w:pPr>
+    </w:p>
+    <w:p>
+      <w:pPr>
+        <w:rPr>
+          <w:b/>
+          <w:lang w:val="en-US"/>
+        </w:rPr>
+      </w:pPr>
+    </w:p>
+    <w:p>
+      <w:pPr>
+        <w:rPr>
+          <w:b/>
+          <w:lang w:val="en-US"/>
+        </w:rPr>
+      </w:pPr>
       <w:r>
         <w:rPr>
           <w:b/>
@@ -4639,8 +4719,8 @@
         </w:rPr>
         <w:t>CR : 1mA (High speed)</w:t>
       </w:r>
-      <w:bookmarkEnd w:id="1"/>
       <w:bookmarkEnd w:id="2"/>
+      <w:bookmarkEnd w:id="3"/>
     </w:p>
     <w:sectPr>
       <w:pgSz w:w="11906" w:h="16838"/>
@@ -7529,13 +7609,6 @@
     <w:pitch w:val="variable"/>
     <w:sig w:usb0="E0000AFF" w:usb1="5000217F" w:usb2="00000021" w:usb3="00000000" w:csb0="0000019F" w:csb1="00000000"/>
   </w:font>
-  <w:font w:name="Consolas">
-    <w:panose1 w:val="020B0609020204030204"/>
-    <w:charset w:val="00"/>
-    <w:family w:val="modern"/>
-    <w:pitch w:val="fixed"/>
-    <w:sig w:usb0="E00006FF" w:usb1="0000FCFF" w:usb2="00000001" w:usb3="00000000" w:csb0="0000019F" w:csb1="00000000"/>
-  </w:font>
   <w:font w:name="Calibri">
     <w:panose1 w:val="020F0502020204030204"/>
     <w:charset w:val="00"/>
@@ -7572,6 +7645,7 @@
     <w:rsid w:val="0003125E"/>
     <w:rsid w:val="000A2110"/>
     <w:rsid w:val="001648F1"/>
+    <w:rsid w:val="001A345D"/>
     <w:rsid w:val="00246234"/>
     <w:rsid w:val="002B789F"/>
     <w:rsid w:val="002D6EE5"/>
@@ -7579,6 +7653,7 @@
     <w:rsid w:val="0040791B"/>
     <w:rsid w:val="00540DB1"/>
     <w:rsid w:val="0058434B"/>
+    <w:rsid w:val="005A1884"/>
     <w:rsid w:val="005B36A8"/>
     <w:rsid w:val="006439E2"/>
     <w:rsid w:val="00805419"/>
@@ -7587,6 +7662,7 @@
     <w:rsid w:val="00970FBF"/>
     <w:rsid w:val="00980740"/>
     <w:rsid w:val="009F7CC5"/>
+    <w:rsid w:val="00A83740"/>
     <w:rsid w:val="00A85D04"/>
     <w:rsid w:val="00AA1347"/>
     <w:rsid w:val="00B15AAF"/>
@@ -8385,7 +8461,7 @@
 </file>
 
 <file path=customXml/itemProps1.xml><?xml version="1.0" encoding="utf-8"?>
-<ds:datastoreItem xmlns:ds="http://schemas.openxmlformats.org/officeDocument/2006/customXml" ds:itemID="{713580F4-F568-4D25-A2CF-C07F20B45AB9}">
+<ds:datastoreItem xmlns:ds="http://schemas.openxmlformats.org/officeDocument/2006/customXml" ds:itemID="{35443321-CB08-414D-93D4-A8C5F66DA225}">
   <ds:schemaRefs>
     <ds:schemaRef ds:uri="http://schemas.openxmlformats.org/officeDocument/2006/bibliography"/>
   </ds:schemaRefs>

</xml_diff>

<commit_message>
Added directions to include MathHelper library
</commit_message>
<xml_diff>
--- a/MethodSCRIPTExample_Arduino/MethodSCRIPT_Example_Arduino.docx
+++ b/MethodSCRIPTExample_Arduino/MethodSCRIPT_Example_Arduino.docx
@@ -891,7 +891,19 @@
         <w:rPr>
           <w:lang w:val="en-US"/>
         </w:rPr>
-        <w:t>To run this example, you must include the MethodSCRIPT C libraries first.</w:t>
+        <w:t xml:space="preserve">To run this example, you must include the MethodSCRIPT C libraries </w:t>
+      </w:r>
+      <w:r>
+        <w:rPr>
+          <w:lang w:val="en-US"/>
+        </w:rPr>
+        <w:t>and the MathHelper library</w:t>
+      </w:r>
+      <w:r>
+        <w:rPr>
+          <w:lang w:val="en-US"/>
+        </w:rPr>
+        <w:t>.</w:t>
       </w:r>
     </w:p>
     <w:p>
@@ -977,6 +989,14 @@
         </w:rPr>
         <w:t xml:space="preserve"> </w:t>
       </w:r>
+      <w:r>
+        <w:rPr>
+          <w:lang w:val="en-US"/>
+        </w:rPr>
+        <w:t>Follow the same process to add the MathHelperLibrary folder.</w:t>
+      </w:r>
+      <w:bookmarkStart w:id="0" w:name="_GoBack"/>
+      <w:bookmarkEnd w:id="0"/>
     </w:p>
     <w:p>
       <w:pPr>
@@ -2529,12 +2549,7 @@
         <w:pStyle w:val="Heading2"/>
       </w:pPr>
       <w:r>
-        <w:t>Rec</w:t>
-      </w:r>
-      <w:bookmarkStart w:id="0" w:name="_GoBack"/>
-      <w:bookmarkEnd w:id="0"/>
-      <w:r>
-        <w:t>eiv</w:t>
+        <w:t>Receiv</w:t>
       </w:r>
       <w:r>
         <w:t>ing</w:t>
@@ -5982,7 +5997,7 @@
     </w:rPrDefault>
     <w:pPrDefault/>
   </w:docDefaults>
-  <w:latentStyles w:defLockedState="0" w:defUIPriority="99" w:defSemiHidden="0" w:defUnhideWhenUsed="0" w:defQFormat="0" w:count="375">
+  <w:latentStyles w:defLockedState="0" w:defUIPriority="99" w:defSemiHidden="0" w:defUnhideWhenUsed="0" w:defQFormat="0" w:count="376">
     <w:lsdException w:name="Normal" w:uiPriority="0" w:qFormat="1"/>
     <w:lsdException w:name="heading 1" w:uiPriority="0" w:qFormat="1"/>
     <w:lsdException w:name="heading 2" w:semiHidden="1" w:uiPriority="0" w:unhideWhenUsed="1" w:qFormat="1"/>
@@ -6088,7 +6103,6 @@
     <w:lsdException w:name="HTML Sample" w:semiHidden="1" w:unhideWhenUsed="1"/>
     <w:lsdException w:name="HTML Typewriter" w:semiHidden="1" w:unhideWhenUsed="1"/>
     <w:lsdException w:name="HTML Variable" w:semiHidden="1" w:unhideWhenUsed="1"/>
-    <w:lsdException w:name="Normal Table" w:semiHidden="1" w:unhideWhenUsed="1"/>
     <w:lsdException w:name="annotation subject" w:semiHidden="1" w:unhideWhenUsed="1"/>
     <w:lsdException w:name="No List" w:semiHidden="1" w:unhideWhenUsed="1"/>
     <w:lsdException w:name="Outline List 1" w:semiHidden="1" w:unhideWhenUsed="1"/>
@@ -6135,10 +6149,8 @@
     <w:lsdException w:name="Table Subtle 2" w:semiHidden="1" w:unhideWhenUsed="1"/>
     <w:lsdException w:name="Table Web 1" w:semiHidden="1" w:unhideWhenUsed="1"/>
     <w:lsdException w:name="Table Web 2" w:semiHidden="1" w:unhideWhenUsed="1"/>
-    <w:lsdException w:name="Table Web 3" w:semiHidden="1" w:unhideWhenUsed="1"/>
     <w:lsdException w:name="Balloon Text" w:semiHidden="1" w:uiPriority="0" w:unhideWhenUsed="1"/>
     <w:lsdException w:name="Table Grid" w:uiPriority="0"/>
-    <w:lsdException w:name="Table Theme" w:semiHidden="1" w:unhideWhenUsed="1"/>
     <w:lsdException w:name="Placeholder Text" w:semiHidden="1"/>
     <w:lsdException w:name="No Spacing" w:uiPriority="1" w:qFormat="1"/>
     <w:lsdException w:name="Light Shading" w:uiPriority="60"/>
@@ -6358,6 +6370,7 @@
     <w:lsdException w:name="Smart Hyperlink" w:semiHidden="1" w:unhideWhenUsed="1"/>
     <w:lsdException w:name="Hashtag" w:semiHidden="1" w:unhideWhenUsed="1"/>
     <w:lsdException w:name="Unresolved Mention" w:semiHidden="1" w:unhideWhenUsed="1"/>
+    <w:lsdException w:name="Smart Link" w:semiHidden="1" w:unhideWhenUsed="1"/>
   </w:latentStyles>
   <w:style w:type="paragraph" w:default="1" w:styleId="Normal">
     <w:name w:val="Normal"/>
@@ -7604,6 +7617,7 @@
     <w:rsid w:val="005A1884"/>
     <w:rsid w:val="005B36A8"/>
     <w:rsid w:val="006439E2"/>
+    <w:rsid w:val="0068435B"/>
     <w:rsid w:val="006E6350"/>
     <w:rsid w:val="00805419"/>
     <w:rsid w:val="008B5A90"/>
@@ -7667,7 +7681,7 @@
       </w:pPr>
     </w:pPrDefault>
   </w:docDefaults>
-  <w:latentStyles w:defLockedState="0" w:defUIPriority="99" w:defSemiHidden="0" w:defUnhideWhenUsed="0" w:defQFormat="0" w:count="375">
+  <w:latentStyles w:defLockedState="0" w:defUIPriority="99" w:defSemiHidden="0" w:defUnhideWhenUsed="0" w:defQFormat="0" w:count="376">
     <w:lsdException w:name="Normal" w:uiPriority="0" w:qFormat="1"/>
     <w:lsdException w:name="heading 1" w:uiPriority="9" w:qFormat="1"/>
     <w:lsdException w:name="heading 2" w:semiHidden="1" w:uiPriority="9" w:unhideWhenUsed="1" w:qFormat="1"/>
@@ -7773,7 +7787,6 @@
     <w:lsdException w:name="HTML Sample" w:semiHidden="1" w:unhideWhenUsed="1"/>
     <w:lsdException w:name="HTML Typewriter" w:semiHidden="1" w:unhideWhenUsed="1"/>
     <w:lsdException w:name="HTML Variable" w:semiHidden="1" w:unhideWhenUsed="1"/>
-    <w:lsdException w:name="Normal Table" w:semiHidden="1" w:unhideWhenUsed="1"/>
     <w:lsdException w:name="annotation subject" w:semiHidden="1" w:unhideWhenUsed="1"/>
     <w:lsdException w:name="No List" w:semiHidden="1" w:unhideWhenUsed="1"/>
     <w:lsdException w:name="Outline List 1" w:semiHidden="1" w:unhideWhenUsed="1"/>
@@ -7820,10 +7833,8 @@
     <w:lsdException w:name="Table Subtle 2" w:semiHidden="1" w:unhideWhenUsed="1"/>
     <w:lsdException w:name="Table Web 1" w:semiHidden="1" w:unhideWhenUsed="1"/>
     <w:lsdException w:name="Table Web 2" w:semiHidden="1" w:unhideWhenUsed="1"/>
-    <w:lsdException w:name="Table Web 3" w:semiHidden="1" w:unhideWhenUsed="1"/>
     <w:lsdException w:name="Balloon Text" w:semiHidden="1" w:unhideWhenUsed="1"/>
     <w:lsdException w:name="Table Grid" w:uiPriority="59"/>
-    <w:lsdException w:name="Table Theme" w:semiHidden="1" w:unhideWhenUsed="1"/>
     <w:lsdException w:name="Placeholder Text" w:semiHidden="1"/>
     <w:lsdException w:name="No Spacing" w:uiPriority="1" w:qFormat="1"/>
     <w:lsdException w:name="Light Shading" w:uiPriority="60"/>
@@ -8043,6 +8054,7 @@
     <w:lsdException w:name="Smart Hyperlink" w:semiHidden="1" w:unhideWhenUsed="1"/>
     <w:lsdException w:name="Hashtag" w:semiHidden="1" w:unhideWhenUsed="1"/>
     <w:lsdException w:name="Unresolved Mention" w:semiHidden="1" w:unhideWhenUsed="1"/>
+    <w:lsdException w:name="Smart Link" w:semiHidden="1" w:unhideWhenUsed="1"/>
   </w:latentStyles>
   <w:style w:type="paragraph" w:default="1" w:styleId="Normal">
     <w:name w:val="Normal"/>
@@ -8410,7 +8422,7 @@
 </file>
 
 <file path=customXml/itemProps1.xml><?xml version="1.0" encoding="utf-8"?>
-<ds:datastoreItem xmlns:ds="http://schemas.openxmlformats.org/officeDocument/2006/customXml" ds:itemID="{CDBB89B5-D9A6-4D0D-A163-A8C1A3F031ED}">
+<ds:datastoreItem xmlns:ds="http://schemas.openxmlformats.org/officeDocument/2006/customXml" ds:itemID="{04C6F4F9-A1B3-4381-B492-32145A245A89}">
   <ds:schemaRefs>
     <ds:schemaRef ds:uri="http://schemas.openxmlformats.org/officeDocument/2006/bibliography"/>
   </ds:schemaRefs>

</xml_diff>

<commit_message>
MethodSCRIPTExample.ino update with EIS MethodSCRIPTExample_Arduino/MethodSCRIPT_Example_Arduino.docx update with EIS
</commit_message>
<xml_diff>
--- a/MethodSCRIPTExample_Arduino/MethodSCRIPT_Example_Arduino.docx
+++ b/MethodSCRIPTExample_Arduino/MethodSCRIPT_Example_Arduino.docx
@@ -1635,14 +1635,20 @@
         <w:rPr>
           <w:rStyle w:val="code"/>
         </w:rPr>
-        <w:t xml:space="preserve">  if(_</w:t>
+        <w:t xml:space="preserve">  if(</w:t>
       </w:r>
       <w:proofErr w:type="spellStart"/>
       <w:r>
         <w:rPr>
           <w:rStyle w:val="code"/>
         </w:rPr>
-        <w:t>printSent</w:t>
+        <w:t>s</w:t>
+      </w:r>
+      <w:r>
+        <w:rPr>
+          <w:rStyle w:val="code"/>
+        </w:rPr>
+        <w:t>_printSent</w:t>
       </w:r>
       <w:proofErr w:type="spellEnd"/>
       <w:r>
@@ -1828,14 +1834,20 @@
         <w:rPr>
           <w:rStyle w:val="code"/>
         </w:rPr>
-        <w:t xml:space="preserve">  if(_</w:t>
+        <w:t xml:space="preserve">  if(</w:t>
       </w:r>
       <w:proofErr w:type="spellStart"/>
       <w:r>
         <w:rPr>
           <w:rStyle w:val="code"/>
         </w:rPr>
-        <w:t>printReceived</w:t>
+        <w:t>s</w:t>
+      </w:r>
+      <w:r>
+        <w:rPr>
+          <w:rStyle w:val="code"/>
+        </w:rPr>
+        <w:t>_printReceived</w:t>
       </w:r>
       <w:proofErr w:type="spellEnd"/>
       <w:r>
@@ -1857,670 +1869,480 @@
         </w:rPr>
         <w:t xml:space="preserve">  {</w:t>
       </w:r>
-    </w:p>
-    <w:p>
-      <w:pPr>
-        <w:rPr>
-          <w:rStyle w:val="code"/>
-        </w:rPr>
-      </w:pPr>
-      <w:r>
-        <w:rPr>
-          <w:rStyle w:val="code"/>
-        </w:rPr>
-        <w:t xml:space="preserve">    //Send all received data to PC for debugging purposes</w:t>
-      </w:r>
-    </w:p>
-    <w:p>
-      <w:pPr>
-        <w:rPr>
-          <w:rStyle w:val="code"/>
-        </w:rPr>
-      </w:pPr>
-      <w:r>
-        <w:rPr>
-          <w:rStyle w:val="code"/>
-        </w:rPr>
-        <w:t xml:space="preserve">    </w:t>
-      </w:r>
-      <w:proofErr w:type="spellStart"/>
-      <w:r>
-        <w:rPr>
-          <w:rStyle w:val="code"/>
-        </w:rPr>
-        <w:t>Serial.write</w:t>
-      </w:r>
-      <w:proofErr w:type="spellEnd"/>
-      <w:r>
-        <w:rPr>
-          <w:rStyle w:val="code"/>
-        </w:rPr>
-        <w:t>(c);</w:t>
-      </w:r>
-    </w:p>
-    <w:p>
-      <w:pPr>
-        <w:rPr>
-          <w:rStyle w:val="code"/>
-        </w:rPr>
-      </w:pPr>
-      <w:r>
-        <w:rPr>
-          <w:rStyle w:val="code"/>
-        </w:rPr>
-        <w:t xml:space="preserve">  }</w:t>
-      </w:r>
-    </w:p>
-    <w:p>
-      <w:pPr>
-        <w:rPr>
-          <w:rStyle w:val="code"/>
-        </w:rPr>
-      </w:pPr>
-      <w:r>
-        <w:rPr>
-          <w:rStyle w:val="code"/>
-        </w:rPr>
-        <w:t xml:space="preserve">  return c;</w:t>
-      </w:r>
-    </w:p>
-    <w:p>
-      <w:pPr>
-        <w:rPr>
-          <w:rStyle w:val="code"/>
-        </w:rPr>
-      </w:pPr>
-      <w:r>
-        <w:rPr>
-          <w:rStyle w:val="code"/>
-        </w:rPr>
-        <w:t>}</w:t>
-      </w:r>
-    </w:p>
-    <w:p>
-      <w:pPr>
-        <w:rPr>
-          <w:rStyle w:val="code"/>
-        </w:rPr>
-      </w:pPr>
-    </w:p>
-    <w:p>
-      <w:pPr>
-        <w:rPr>
-          <w:iCs/>
-          <w:lang w:val="en-US"/>
-        </w:rPr>
-      </w:pPr>
-      <w:r>
-        <w:rPr>
-          <w:iCs/>
-          <w:lang w:val="en-US"/>
-        </w:rPr>
-        <w:t xml:space="preserve">The </w:t>
-      </w:r>
-      <w:proofErr w:type="spellStart"/>
-      <w:r>
-        <w:rPr>
-          <w:i/>
-          <w:iCs/>
-          <w:lang w:val="en-US"/>
-        </w:rPr>
-        <w:t>MSComm</w:t>
-      </w:r>
-      <w:proofErr w:type="spellEnd"/>
-      <w:r>
-        <w:rPr>
-          <w:iCs/>
-          <w:lang w:val="en-US"/>
-        </w:rPr>
-        <w:t xml:space="preserve"> library has to be initiated with these read/write functions as shown below.</w:t>
-      </w:r>
-    </w:p>
-    <w:p>
-      <w:pPr>
-        <w:rPr>
-          <w:iCs/>
-          <w:lang w:val="en-US"/>
-        </w:rPr>
-      </w:pPr>
-    </w:p>
-    <w:p>
-      <w:pPr>
-        <w:rPr>
-          <w:rStyle w:val="code"/>
-        </w:rPr>
-      </w:pPr>
-      <w:proofErr w:type="spellStart"/>
-      <w:r>
-        <w:rPr>
-          <w:rStyle w:val="code"/>
-        </w:rPr>
-        <w:t>MSComm</w:t>
-      </w:r>
-      <w:proofErr w:type="spellEnd"/>
-      <w:r>
-        <w:rPr>
-          <w:rStyle w:val="code"/>
-        </w:rPr>
-        <w:t xml:space="preserve"> _</w:t>
-      </w:r>
-      <w:proofErr w:type="spellStart"/>
-      <w:r>
-        <w:rPr>
-          <w:rStyle w:val="code"/>
-        </w:rPr>
-        <w:t>msComm</w:t>
-      </w:r>
-      <w:proofErr w:type="spellEnd"/>
-      <w:r>
-        <w:rPr>
-          <w:rStyle w:val="code"/>
-        </w:rPr>
-        <w:t>;</w:t>
-      </w:r>
-    </w:p>
-    <w:p>
-      <w:pPr>
-        <w:rPr>
-          <w:rStyle w:val="code"/>
-        </w:rPr>
-      </w:pPr>
-      <w:proofErr w:type="spellStart"/>
-      <w:r>
-        <w:rPr>
-          <w:rStyle w:val="code"/>
-        </w:rPr>
-        <w:t>RetCode</w:t>
-      </w:r>
-      <w:proofErr w:type="spellEnd"/>
-      <w:r>
-        <w:rPr>
-          <w:rStyle w:val="code"/>
-        </w:rPr>
-        <w:t xml:space="preserve"> code = </w:t>
-      </w:r>
-      <w:proofErr w:type="spellStart"/>
-      <w:r>
-        <w:rPr>
-          <w:rStyle w:val="code"/>
-        </w:rPr>
-        <w:t>MSCommInit</w:t>
-      </w:r>
-      <w:proofErr w:type="spellEnd"/>
-      <w:r>
-        <w:rPr>
-          <w:rStyle w:val="code"/>
-        </w:rPr>
-        <w:t>(&amp;_</w:t>
-      </w:r>
-      <w:proofErr w:type="spellStart"/>
-      <w:r>
-        <w:rPr>
-          <w:rStyle w:val="code"/>
-        </w:rPr>
-        <w:t>msComm</w:t>
-      </w:r>
-      <w:proofErr w:type="spellEnd"/>
-      <w:r>
-        <w:rPr>
-          <w:rStyle w:val="code"/>
-        </w:rPr>
-        <w:t>, &amp;</w:t>
-      </w:r>
-      <w:proofErr w:type="spellStart"/>
-      <w:r>
-        <w:rPr>
-          <w:rStyle w:val="code"/>
-        </w:rPr>
-        <w:t>write_wrapper</w:t>
-      </w:r>
-      <w:proofErr w:type="spellEnd"/>
-      <w:r>
-        <w:rPr>
-          <w:rStyle w:val="code"/>
-        </w:rPr>
-        <w:t>, &amp;</w:t>
-      </w:r>
-      <w:proofErr w:type="spellStart"/>
-      <w:r>
-        <w:rPr>
-          <w:rStyle w:val="code"/>
-        </w:rPr>
-        <w:t>read_wrapper</w:t>
-      </w:r>
-      <w:proofErr w:type="spellEnd"/>
-      <w:r>
-        <w:rPr>
-          <w:rStyle w:val="code"/>
-        </w:rPr>
-        <w:t>);</w:t>
-      </w:r>
-    </w:p>
-    <w:p>
-      <w:pPr>
-        <w:rPr>
-          <w:rStyle w:val="code"/>
-        </w:rPr>
-      </w:pPr>
-    </w:p>
-    <w:p>
-      <w:pPr>
-        <w:rPr>
-          <w:iCs/>
-          <w:lang w:val="en-US"/>
-        </w:rPr>
-      </w:pPr>
-      <w:r>
-        <w:rPr>
-          <w:iCs/>
-          <w:lang w:val="en-US"/>
-        </w:rPr>
-        <w:t xml:space="preserve">A new UART instance </w:t>
-      </w:r>
-      <w:r>
-        <w:rPr>
-          <w:iCs/>
-          <w:lang w:val="en-US"/>
-        </w:rPr>
-        <w:t>has</w:t>
-      </w:r>
-      <w:r>
-        <w:rPr>
-          <w:iCs/>
-          <w:lang w:val="en-US"/>
-        </w:rPr>
-        <w:t xml:space="preserve"> </w:t>
-      </w:r>
-      <w:r>
-        <w:rPr>
-          <w:iCs/>
-          <w:lang w:val="en-US"/>
-        </w:rPr>
-        <w:t>to be</w:t>
-      </w:r>
-      <w:r>
-        <w:rPr>
-          <w:iCs/>
-          <w:lang w:val="en-US"/>
-        </w:rPr>
-        <w:t xml:space="preserve"> created and assigned to TX (14) and RX (13) pins on the Arduino.</w:t>
-      </w:r>
-    </w:p>
-    <w:p>
-      <w:pPr>
-        <w:rPr>
-          <w:rStyle w:val="code"/>
-        </w:rPr>
-      </w:pPr>
-    </w:p>
-    <w:p>
-      <w:pPr>
-        <w:rPr>
-          <w:rStyle w:val="code"/>
-        </w:rPr>
-      </w:pPr>
-      <w:proofErr w:type="spellStart"/>
-      <w:r>
-        <w:rPr>
-          <w:rStyle w:val="code"/>
-        </w:rPr>
-        <w:t>Uart</w:t>
-      </w:r>
-      <w:proofErr w:type="spellEnd"/>
-      <w:r>
-        <w:rPr>
-          <w:rStyle w:val="code"/>
-        </w:rPr>
-        <w:t xml:space="preserve"> Serial1(&amp;sercom5, 14, 13, SERCOM_RX_PAD_3, UART_TX_PAD_2);</w:t>
-      </w:r>
-    </w:p>
-    <w:p>
-      <w:pPr>
-        <w:pStyle w:val="Heading2"/>
-      </w:pPr>
-      <w:r>
-        <w:t>Connecting to the device</w:t>
-      </w:r>
-    </w:p>
-    <w:p>
-      <w:pPr>
-        <w:rPr>
-          <w:lang w:val="en-US"/>
-        </w:rPr>
-      </w:pPr>
-      <w:r>
-        <w:rPr>
-          <w:lang w:val="en-US"/>
-        </w:rPr>
-        <w:t xml:space="preserve">The code within the setup() function is executed only once. </w:t>
-      </w:r>
-    </w:p>
-    <w:p>
-      <w:pPr>
-        <w:rPr>
-          <w:lang w:val="en-US"/>
-        </w:rPr>
-      </w:pPr>
-    </w:p>
-    <w:p>
-      <w:pPr>
-        <w:rPr>
-          <w:lang w:val="en-US"/>
-        </w:rPr>
-      </w:pPr>
-      <w:r>
-        <w:rPr>
-          <w:lang w:val="en-US"/>
-        </w:rPr>
-        <w:t>T</w:t>
-      </w:r>
-      <w:r>
-        <w:rPr>
-          <w:lang w:val="en-US"/>
-        </w:rPr>
-        <w:t xml:space="preserve">he Serial Data </w:t>
-      </w:r>
-      <w:r>
-        <w:rPr>
-          <w:lang w:val="en-US"/>
-        </w:rPr>
-        <w:t xml:space="preserve">Receive </w:t>
-      </w:r>
-      <w:r>
-        <w:rPr>
-          <w:lang w:val="en-US"/>
-        </w:rPr>
-        <w:t>Line (</w:t>
-      </w:r>
-      <w:r>
-        <w:rPr>
-          <w:lang w:val="en-US"/>
-        </w:rPr>
-        <w:t>RX</w:t>
-      </w:r>
-      <w:r>
-        <w:rPr>
-          <w:lang w:val="en-US"/>
-        </w:rPr>
-        <w:t xml:space="preserve">) and Serial </w:t>
-      </w:r>
-      <w:r>
-        <w:rPr>
-          <w:lang w:val="en-US"/>
-        </w:rPr>
-        <w:t>Data Transmit</w:t>
-      </w:r>
-      <w:r>
-        <w:rPr>
-          <w:lang w:val="en-US"/>
-        </w:rPr>
-        <w:t xml:space="preserve"> Line (</w:t>
-      </w:r>
-      <w:r>
-        <w:rPr>
-          <w:lang w:val="en-US"/>
-        </w:rPr>
-        <w:t>TX</w:t>
-      </w:r>
-      <w:r>
-        <w:rPr>
-          <w:lang w:val="en-US"/>
-        </w:rPr>
-        <w:t>)</w:t>
-      </w:r>
-      <w:r>
-        <w:rPr>
-          <w:lang w:val="en-US"/>
-        </w:rPr>
-        <w:t xml:space="preserve"> are assigned</w:t>
-      </w:r>
-      <w:r>
-        <w:rPr>
-          <w:lang w:val="en-US"/>
-        </w:rPr>
-        <w:t xml:space="preserve"> to the pins 13 and 14 respectively.</w:t>
-      </w:r>
-    </w:p>
-    <w:p>
-      <w:pPr>
-        <w:rPr>
-          <w:lang w:val="en-US"/>
-        </w:rPr>
-      </w:pPr>
-    </w:p>
-    <w:p>
-      <w:pPr>
-        <w:rPr>
-          <w:rStyle w:val="code"/>
-        </w:rPr>
-      </w:pPr>
-      <w:r>
-        <w:rPr>
-          <w:rStyle w:val="code"/>
-        </w:rPr>
-        <w:t xml:space="preserve">//Assign </w:t>
-      </w:r>
-      <w:r>
-        <w:rPr>
-          <w:rStyle w:val="code"/>
-        </w:rPr>
-        <w:t>RX</w:t>
-      </w:r>
-      <w:r>
-        <w:rPr>
-          <w:rStyle w:val="code"/>
-        </w:rPr>
-        <w:t xml:space="preserve"> (serial data </w:t>
-      </w:r>
-      <w:r>
-        <w:rPr>
-          <w:rStyle w:val="code"/>
-        </w:rPr>
-        <w:t xml:space="preserve">receive </w:t>
-      </w:r>
-      <w:r>
-        <w:rPr>
-          <w:rStyle w:val="code"/>
-        </w:rPr>
-        <w:t>line) function to pin 13</w:t>
-      </w:r>
-    </w:p>
-    <w:p>
-      <w:pPr>
-        <w:rPr>
-          <w:rStyle w:val="code"/>
-        </w:rPr>
-      </w:pPr>
-      <w:proofErr w:type="spellStart"/>
-      <w:r>
-        <w:rPr>
-          <w:rStyle w:val="code"/>
-        </w:rPr>
-        <w:t>pinPeripheral</w:t>
-      </w:r>
-      <w:proofErr w:type="spellEnd"/>
-      <w:r>
-        <w:rPr>
-          <w:rStyle w:val="code"/>
-        </w:rPr>
-        <w:t>(13, PIO_SERCOM_ALT);</w:t>
-      </w:r>
-      <w:r>
-        <w:rPr>
-          <w:rStyle w:val="code"/>
-        </w:rPr>
-        <w:tab/>
-      </w:r>
-      <w:r>
-        <w:rPr>
-          <w:rStyle w:val="code"/>
-        </w:rPr>
-        <w:tab/>
-      </w:r>
-    </w:p>
-    <w:p>
-      <w:pPr>
-        <w:rPr>
-          <w:rStyle w:val="code"/>
-        </w:rPr>
-      </w:pPr>
-      <w:r>
-        <w:rPr>
-          <w:rStyle w:val="code"/>
-        </w:rPr>
-        <w:t xml:space="preserve">//Assign </w:t>
-      </w:r>
-      <w:r>
-        <w:rPr>
-          <w:rStyle w:val="code"/>
-        </w:rPr>
-        <w:t>TX</w:t>
-      </w:r>
-      <w:r>
-        <w:rPr>
-          <w:rStyle w:val="code"/>
-        </w:rPr>
-        <w:t xml:space="preserve"> (serial </w:t>
-      </w:r>
-      <w:r>
-        <w:rPr>
-          <w:rStyle w:val="code"/>
-        </w:rPr>
-        <w:t>data transmit</w:t>
-      </w:r>
-      <w:r>
-        <w:rPr>
-          <w:rStyle w:val="code"/>
-        </w:rPr>
-        <w:t xml:space="preserve"> line) function to pin 14</w:t>
-      </w:r>
-    </w:p>
-    <w:p>
-      <w:pPr>
-        <w:rPr>
-          <w:rStyle w:val="code"/>
-        </w:rPr>
-      </w:pPr>
-      <w:proofErr w:type="spellStart"/>
-      <w:r>
-        <w:rPr>
-          <w:rStyle w:val="code"/>
-        </w:rPr>
-        <w:t>pinPeripheral</w:t>
-      </w:r>
-      <w:proofErr w:type="spellEnd"/>
-      <w:r>
-        <w:rPr>
-          <w:rStyle w:val="code"/>
-        </w:rPr>
-        <w:t xml:space="preserve">(14, PIO_SERCOM_ALT); </w:t>
-      </w:r>
-      <w:r>
-        <w:rPr>
-          <w:rStyle w:val="code"/>
-        </w:rPr>
-        <w:tab/>
-      </w:r>
-      <w:r>
-        <w:rPr>
-          <w:rStyle w:val="code"/>
-        </w:rPr>
-        <w:tab/>
-      </w:r>
-    </w:p>
-    <w:p>
-      <w:pPr>
-        <w:rPr>
-          <w:rStyle w:val="code"/>
-        </w:rPr>
-      </w:pPr>
-    </w:p>
-    <w:p>
-      <w:pPr>
-        <w:rPr>
-          <w:iCs/>
-          <w:lang w:val="en-US"/>
-        </w:rPr>
-      </w:pPr>
-      <w:r>
-        <w:rPr>
-          <w:lang w:val="en-US"/>
-        </w:rPr>
-        <w:t>In order to begin communication, the serial ports</w:t>
-      </w:r>
-      <w:r>
-        <w:rPr>
-          <w:lang w:val="en-US"/>
-        </w:rPr>
-        <w:t xml:space="preserve"> a</w:t>
-      </w:r>
-      <w:r>
-        <w:rPr>
-          <w:iCs/>
-          <w:lang w:val="en-US"/>
-        </w:rPr>
-        <w:t>re initiated with the baud rate 230400.</w:t>
-      </w:r>
-      <w:r>
-        <w:rPr>
-          <w:rStyle w:val="code"/>
-        </w:rPr>
-        <w:t xml:space="preserve"> </w:t>
-      </w:r>
-    </w:p>
-    <w:p>
-      <w:pPr>
-        <w:rPr>
-          <w:rStyle w:val="code"/>
-        </w:rPr>
-      </w:pPr>
-    </w:p>
-    <w:p>
-      <w:pPr>
-        <w:rPr>
-          <w:rStyle w:val="code"/>
-        </w:rPr>
-      </w:pPr>
-      <w:proofErr w:type="spellStart"/>
-      <w:r>
-        <w:rPr>
-          <w:rStyle w:val="code"/>
-        </w:rPr>
-        <w:t>Serial.begin</w:t>
-      </w:r>
-      <w:proofErr w:type="spellEnd"/>
-      <w:r>
-        <w:rPr>
-          <w:rStyle w:val="code"/>
-        </w:rPr>
-        <w:t xml:space="preserve">(230400);     </w:t>
-      </w:r>
-    </w:p>
-    <w:p>
-      <w:pPr>
-        <w:rPr>
-          <w:rStyle w:val="code"/>
-        </w:rPr>
-      </w:pPr>
-      <w:r>
-        <w:rPr>
-          <w:rStyle w:val="code"/>
-        </w:rPr>
-        <w:t>Serial1.begin(230400);</w:t>
-      </w:r>
-    </w:p>
-    <w:p>
-      <w:pPr>
-        <w:rPr>
-          <w:rStyle w:val="code"/>
-        </w:rPr>
-      </w:pPr>
       <w:bookmarkStart w:id="0" w:name="_GoBack"/>
       <w:bookmarkEnd w:id="0"/>
     </w:p>
     <w:p>
       <w:pPr>
         <w:rPr>
+          <w:rStyle w:val="code"/>
+        </w:rPr>
+      </w:pPr>
+      <w:r>
+        <w:rPr>
+          <w:rStyle w:val="code"/>
+        </w:rPr>
+        <w:t xml:space="preserve">    //Send all received data to PC for debugging purposes</w:t>
+      </w:r>
+    </w:p>
+    <w:p>
+      <w:pPr>
+        <w:rPr>
+          <w:rStyle w:val="code"/>
+        </w:rPr>
+      </w:pPr>
+      <w:r>
+        <w:rPr>
+          <w:rStyle w:val="code"/>
+        </w:rPr>
+        <w:t xml:space="preserve">    </w:t>
+      </w:r>
+      <w:proofErr w:type="spellStart"/>
+      <w:r>
+        <w:rPr>
+          <w:rStyle w:val="code"/>
+        </w:rPr>
+        <w:t>Serial.write</w:t>
+      </w:r>
+      <w:proofErr w:type="spellEnd"/>
+      <w:r>
+        <w:rPr>
+          <w:rStyle w:val="code"/>
+        </w:rPr>
+        <w:t>(c);</w:t>
+      </w:r>
+    </w:p>
+    <w:p>
+      <w:pPr>
+        <w:rPr>
+          <w:rStyle w:val="code"/>
+        </w:rPr>
+      </w:pPr>
+      <w:r>
+        <w:rPr>
+          <w:rStyle w:val="code"/>
+        </w:rPr>
+        <w:t xml:space="preserve">  }</w:t>
+      </w:r>
+    </w:p>
+    <w:p>
+      <w:pPr>
+        <w:rPr>
+          <w:rStyle w:val="code"/>
+        </w:rPr>
+      </w:pPr>
+      <w:r>
+        <w:rPr>
+          <w:rStyle w:val="code"/>
+        </w:rPr>
+        <w:t xml:space="preserve">  return c;</w:t>
+      </w:r>
+    </w:p>
+    <w:p>
+      <w:pPr>
+        <w:rPr>
+          <w:rStyle w:val="code"/>
+        </w:rPr>
+      </w:pPr>
+      <w:r>
+        <w:rPr>
+          <w:rStyle w:val="code"/>
+        </w:rPr>
+        <w:t>}</w:t>
+      </w:r>
+    </w:p>
+    <w:p>
+      <w:pPr>
+        <w:rPr>
+          <w:rStyle w:val="code"/>
+        </w:rPr>
+      </w:pPr>
+    </w:p>
+    <w:p>
+      <w:pPr>
+        <w:rPr>
+          <w:iCs/>
+          <w:lang w:val="en-US"/>
+        </w:rPr>
+      </w:pPr>
+      <w:r>
+        <w:rPr>
+          <w:iCs/>
+          <w:lang w:val="en-US"/>
+        </w:rPr>
+        <w:t xml:space="preserve">The </w:t>
+      </w:r>
+      <w:proofErr w:type="spellStart"/>
+      <w:r>
+        <w:rPr>
+          <w:i/>
+          <w:iCs/>
+          <w:lang w:val="en-US"/>
+        </w:rPr>
+        <w:t>MSComm</w:t>
+      </w:r>
+      <w:proofErr w:type="spellEnd"/>
+      <w:r>
+        <w:rPr>
+          <w:iCs/>
+          <w:lang w:val="en-US"/>
+        </w:rPr>
+        <w:t xml:space="preserve"> library has to be initiated with these read/write functions as shown below.</w:t>
+      </w:r>
+    </w:p>
+    <w:p>
+      <w:pPr>
+        <w:rPr>
+          <w:iCs/>
+          <w:lang w:val="en-US"/>
+        </w:rPr>
+      </w:pPr>
+    </w:p>
+    <w:p>
+      <w:pPr>
+        <w:rPr>
+          <w:rStyle w:val="code"/>
+        </w:rPr>
+      </w:pPr>
+      <w:proofErr w:type="spellStart"/>
+      <w:r>
+        <w:rPr>
+          <w:rStyle w:val="code"/>
+        </w:rPr>
+        <w:t>MSComm</w:t>
+      </w:r>
+      <w:proofErr w:type="spellEnd"/>
+      <w:r>
+        <w:rPr>
+          <w:rStyle w:val="code"/>
+        </w:rPr>
+        <w:t xml:space="preserve"> _</w:t>
+      </w:r>
+      <w:proofErr w:type="spellStart"/>
+      <w:r>
+        <w:rPr>
+          <w:rStyle w:val="code"/>
+        </w:rPr>
+        <w:t>msComm</w:t>
+      </w:r>
+      <w:proofErr w:type="spellEnd"/>
+      <w:r>
+        <w:rPr>
+          <w:rStyle w:val="code"/>
+        </w:rPr>
+        <w:t>;</w:t>
+      </w:r>
+    </w:p>
+    <w:p>
+      <w:pPr>
+        <w:rPr>
+          <w:rStyle w:val="code"/>
+        </w:rPr>
+      </w:pPr>
+      <w:proofErr w:type="spellStart"/>
+      <w:r>
+        <w:rPr>
+          <w:rStyle w:val="code"/>
+        </w:rPr>
+        <w:t>RetCode</w:t>
+      </w:r>
+      <w:proofErr w:type="spellEnd"/>
+      <w:r>
+        <w:rPr>
+          <w:rStyle w:val="code"/>
+        </w:rPr>
+        <w:t xml:space="preserve"> code = </w:t>
+      </w:r>
+      <w:proofErr w:type="spellStart"/>
+      <w:r>
+        <w:rPr>
+          <w:rStyle w:val="code"/>
+        </w:rPr>
+        <w:t>MSCommInit</w:t>
+      </w:r>
+      <w:proofErr w:type="spellEnd"/>
+      <w:r>
+        <w:rPr>
+          <w:rStyle w:val="code"/>
+        </w:rPr>
+        <w:t>(&amp;_</w:t>
+      </w:r>
+      <w:proofErr w:type="spellStart"/>
+      <w:r>
+        <w:rPr>
+          <w:rStyle w:val="code"/>
+        </w:rPr>
+        <w:t>msComm</w:t>
+      </w:r>
+      <w:proofErr w:type="spellEnd"/>
+      <w:r>
+        <w:rPr>
+          <w:rStyle w:val="code"/>
+        </w:rPr>
+        <w:t>, &amp;</w:t>
+      </w:r>
+      <w:proofErr w:type="spellStart"/>
+      <w:r>
+        <w:rPr>
+          <w:rStyle w:val="code"/>
+        </w:rPr>
+        <w:t>write_wrapper</w:t>
+      </w:r>
+      <w:proofErr w:type="spellEnd"/>
+      <w:r>
+        <w:rPr>
+          <w:rStyle w:val="code"/>
+        </w:rPr>
+        <w:t>, &amp;</w:t>
+      </w:r>
+      <w:proofErr w:type="spellStart"/>
+      <w:r>
+        <w:rPr>
+          <w:rStyle w:val="code"/>
+        </w:rPr>
+        <w:t>read_wrapper</w:t>
+      </w:r>
+      <w:proofErr w:type="spellEnd"/>
+      <w:r>
+        <w:rPr>
+          <w:rStyle w:val="code"/>
+        </w:rPr>
+        <w:t>);</w:t>
+      </w:r>
+    </w:p>
+    <w:p>
+      <w:pPr>
+        <w:rPr>
+          <w:rStyle w:val="code"/>
+        </w:rPr>
+      </w:pPr>
+    </w:p>
+    <w:p>
+      <w:pPr>
+        <w:pStyle w:val="Heading2"/>
+      </w:pPr>
+      <w:r>
+        <w:t>Connecting to the device</w:t>
+      </w:r>
+    </w:p>
+    <w:p>
+      <w:pPr>
+        <w:rPr>
+          <w:lang w:val="en-US"/>
+        </w:rPr>
+      </w:pPr>
+      <w:r>
+        <w:rPr>
+          <w:lang w:val="en-US"/>
+        </w:rPr>
+        <w:t xml:space="preserve">The code within the setup() function is executed only once. </w:t>
+      </w:r>
+    </w:p>
+    <w:p>
+      <w:pPr>
+        <w:rPr>
+          <w:lang w:val="en-US"/>
+        </w:rPr>
+      </w:pPr>
+    </w:p>
+    <w:p>
+      <w:pPr>
+        <w:rPr>
+          <w:iCs/>
+          <w:lang w:val="en-US"/>
+        </w:rPr>
+      </w:pPr>
+      <w:r>
+        <w:rPr>
+          <w:lang w:val="en-US"/>
+        </w:rPr>
+        <w:t>In order to begin communication, the serial ports</w:t>
+      </w:r>
+      <w:r>
+        <w:rPr>
+          <w:lang w:val="en-US"/>
+        </w:rPr>
+        <w:t xml:space="preserve"> a</w:t>
+      </w:r>
+      <w:r>
+        <w:rPr>
+          <w:iCs/>
+          <w:lang w:val="en-US"/>
+        </w:rPr>
+        <w:t>re initiated with the baud rate 230400.</w:t>
+      </w:r>
+      <w:r>
+        <w:rPr>
+          <w:rStyle w:val="code"/>
+        </w:rPr>
+        <w:t xml:space="preserve"> </w:t>
+      </w:r>
+    </w:p>
+    <w:p>
+      <w:pPr>
+        <w:rPr>
+          <w:rStyle w:val="code"/>
+        </w:rPr>
+      </w:pPr>
+    </w:p>
+    <w:p>
+      <w:pPr>
+        <w:rPr>
+          <w:rStyle w:val="code"/>
+        </w:rPr>
+      </w:pPr>
+      <w:r>
+        <w:rPr>
+          <w:rStyle w:val="code"/>
+        </w:rPr>
+        <w:t xml:space="preserve">  //Init serial ports</w:t>
+      </w:r>
+    </w:p>
+    <w:p>
+      <w:pPr>
+        <w:rPr>
+          <w:rStyle w:val="code"/>
+        </w:rPr>
+      </w:pPr>
+      <w:r>
+        <w:rPr>
+          <w:rStyle w:val="code"/>
+        </w:rPr>
+        <w:t xml:space="preserve">  //Serial is the Arduino serial port communicating with the PC</w:t>
+      </w:r>
+    </w:p>
+    <w:p>
+      <w:pPr>
+        <w:rPr>
+          <w:rStyle w:val="code"/>
+        </w:rPr>
+      </w:pPr>
+      <w:r>
+        <w:rPr>
+          <w:rStyle w:val="code"/>
+        </w:rPr>
+        <w:t xml:space="preserve">  </w:t>
+      </w:r>
+      <w:proofErr w:type="spellStart"/>
+      <w:r>
+        <w:rPr>
+          <w:rStyle w:val="code"/>
+        </w:rPr>
+        <w:t>Serial.begin</w:t>
+      </w:r>
+      <w:proofErr w:type="spellEnd"/>
+      <w:r>
+        <w:rPr>
+          <w:rStyle w:val="code"/>
+        </w:rPr>
+        <w:t xml:space="preserve">(230400);    </w:t>
+      </w:r>
+    </w:p>
+    <w:p>
+      <w:pPr>
+        <w:rPr>
+          <w:rStyle w:val="code"/>
+        </w:rPr>
+      </w:pPr>
+      <w:r>
+        <w:rPr>
+          <w:rStyle w:val="code"/>
+        </w:rPr>
+        <w:t xml:space="preserve">  //Serial1 is the Arduino serial port communicating with the </w:t>
+      </w:r>
+      <w:proofErr w:type="spellStart"/>
+      <w:r>
+        <w:rPr>
+          <w:rStyle w:val="code"/>
+        </w:rPr>
+        <w:t>Emstat</w:t>
+      </w:r>
+      <w:proofErr w:type="spellEnd"/>
+      <w:r>
+        <w:rPr>
+          <w:rStyle w:val="code"/>
+        </w:rPr>
+        <w:t xml:space="preserve"> Pico</w:t>
+      </w:r>
+    </w:p>
+    <w:p>
+      <w:pPr>
+        <w:rPr>
+          <w:rStyle w:val="code"/>
+        </w:rPr>
+      </w:pPr>
+      <w:r>
+        <w:rPr>
+          <w:rStyle w:val="code"/>
+        </w:rPr>
+        <w:t xml:space="preserve">  Serial1.begin(230400);   </w:t>
+      </w:r>
+    </w:p>
+    <w:p>
+      <w:pPr>
+        <w:rPr>
+          <w:rStyle w:val="code"/>
+        </w:rPr>
+      </w:pPr>
+      <w:r>
+        <w:rPr>
+          <w:rStyle w:val="code"/>
+        </w:rPr>
+        <w:t xml:space="preserve">  //Waits until the Serial port is active</w:t>
+      </w:r>
+    </w:p>
+    <w:p>
+      <w:pPr>
+        <w:rPr>
+          <w:rStyle w:val="code"/>
+        </w:rPr>
+      </w:pPr>
+      <w:r>
+        <w:rPr>
+          <w:rStyle w:val="code"/>
+        </w:rPr>
+        <w:t xml:space="preserve">  while(!Serial);          </w:t>
+      </w:r>
+    </w:p>
+    <w:p>
+      <w:pPr>
+        <w:rPr>
+          <w:rStyle w:val="code"/>
+        </w:rPr>
+      </w:pPr>
+    </w:p>
+    <w:p>
+      <w:pPr>
+        <w:rPr>
+          <w:iCs/>
+          <w:lang w:val="en-US"/>
+        </w:rPr>
+      </w:pPr>
+      <w:r>
+        <w:rPr>
+          <w:iCs/>
+          <w:lang w:val="en-US"/>
+        </w:rPr>
+        <w:t>‘Serial’ is the port on the Arduino communicating with the PC via the USB connection of the Arduino</w:t>
+      </w:r>
+      <w:r>
+        <w:rPr>
+          <w:iCs/>
+          <w:lang w:val="en-US"/>
+        </w:rPr>
+        <w:t xml:space="preserve"> and used to print the parsed value</w:t>
+      </w:r>
+      <w:r>
+        <w:rPr>
+          <w:iCs/>
+          <w:lang w:val="en-US"/>
+        </w:rPr>
+        <w:t xml:space="preserve">. </w:t>
+      </w:r>
+    </w:p>
+    <w:p>
+      <w:pPr>
+        <w:rPr>
           <w:iCs/>
           <w:lang w:val="en-US"/>
         </w:rPr>
@@ -2567,13 +2389,20 @@
         </w:rPr>
         <w:t xml:space="preserve"> on the </w:t>
       </w:r>
+      <w:r>
+        <w:rPr>
+          <w:iCs/>
+          <w:lang w:val="en-US"/>
+        </w:rPr>
+        <w:t xml:space="preserve">Arduino communicating with the </w:t>
+      </w:r>
       <w:proofErr w:type="spellStart"/>
       <w:r>
         <w:rPr>
           <w:iCs/>
           <w:lang w:val="en-US"/>
         </w:rPr>
-        <w:t>EmStat</w:t>
+        <w:t>Emstat</w:t>
       </w:r>
       <w:proofErr w:type="spellEnd"/>
       <w:r>
@@ -2581,14 +2410,21 @@
           <w:iCs/>
           <w:lang w:val="en-US"/>
         </w:rPr>
-        <w:t xml:space="preserve"> Pico dev board set to communicate with the Arduino </w:t>
-      </w:r>
-      <w:r>
-        <w:rPr>
-          <w:iCs/>
-          <w:lang w:val="en-US"/>
-        </w:rPr>
-        <w:t xml:space="preserve">which in turn communicates with the </w:t>
+        <w:t xml:space="preserve"> </w:t>
+      </w:r>
+      <w:r>
+        <w:rPr>
+          <w:iCs/>
+          <w:lang w:val="en-US"/>
+        </w:rPr>
+        <w:t>Pico</w:t>
+      </w:r>
+      <w:r>
+        <w:rPr>
+          <w:iCs/>
+          <w:lang w:val="en-US"/>
+        </w:rPr>
+        <w:t xml:space="preserve"> and used to send the </w:t>
       </w:r>
       <w:proofErr w:type="spellStart"/>
       <w:r>
@@ -2596,7 +2432,7 @@
           <w:iCs/>
           <w:lang w:val="en-US"/>
         </w:rPr>
-        <w:t>EmStat</w:t>
+        <w:t>MethodSCRIPT</w:t>
       </w:r>
       <w:proofErr w:type="spellEnd"/>
       <w:r>
@@ -2604,58 +2440,50 @@
           <w:iCs/>
           <w:lang w:val="en-US"/>
         </w:rPr>
-        <w:t xml:space="preserve"> Pico </w:t>
-      </w:r>
-      <w:r>
-        <w:rPr>
-          <w:iCs/>
-          <w:lang w:val="en-US"/>
-        </w:rPr>
-        <w:t xml:space="preserve">and ‘Serial’ is the port on the </w:t>
-      </w:r>
-      <w:r>
-        <w:rPr>
-          <w:iCs/>
-          <w:lang w:val="en-US"/>
-        </w:rPr>
-        <w:t>A</w:t>
-      </w:r>
-      <w:r>
-        <w:rPr>
-          <w:iCs/>
-          <w:lang w:val="en-US"/>
-        </w:rPr>
-        <w:t xml:space="preserve">rduino communicating with the PC. </w:t>
-      </w:r>
-    </w:p>
-    <w:p>
-      <w:pPr>
-        <w:pStyle w:val="Heading2"/>
-      </w:pPr>
-      <w:r>
-        <w:t xml:space="preserve">Sending the </w:t>
-      </w:r>
-      <w:r>
+        <w:t xml:space="preserve"> to the </w:t>
+      </w:r>
+      <w:proofErr w:type="spellStart"/>
+      <w:r>
+        <w:rPr>
+          <w:iCs/>
+          <w:lang w:val="en-US"/>
+        </w:rPr>
+        <w:t>Emstat</w:t>
+      </w:r>
+      <w:proofErr w:type="spellEnd"/>
+      <w:r>
+        <w:rPr>
+          <w:iCs/>
+          <w:lang w:val="en-US"/>
+        </w:rPr>
+        <w:t xml:space="preserve">  Pico and receive the resulting data to be parsed by the Arduino.</w:t>
+      </w:r>
+    </w:p>
+    <w:p>
+      <w:pPr>
+        <w:rPr>
+          <w:lang w:val="en-US"/>
+        </w:rPr>
+      </w:pPr>
+      <w:r>
+        <w:rPr>
+          <w:lang w:val="en-US"/>
+        </w:rPr>
+        <w:t xml:space="preserve">The </w:t>
+      </w:r>
+      <w:proofErr w:type="spellStart"/>
+      <w:r>
+        <w:rPr>
+          <w:lang w:val="en-US"/>
+        </w:rPr>
         <w:t>MethodSCRIPT</w:t>
       </w:r>
-    </w:p>
-    <w:p>
-      <w:pPr>
-        <w:rPr>
-          <w:lang w:val="en-US"/>
-        </w:rPr>
-      </w:pPr>
-      <w:r>
-        <w:rPr>
-          <w:lang w:val="en-US"/>
-        </w:rPr>
-        <w:t xml:space="preserve">The </w:t>
-      </w:r>
-      <w:r>
-        <w:rPr>
-          <w:lang w:val="en-US"/>
-        </w:rPr>
-        <w:t xml:space="preserve">MethodSCRIPT </w:t>
+      <w:proofErr w:type="spellEnd"/>
+      <w:r>
+        <w:rPr>
+          <w:lang w:val="en-US"/>
+        </w:rPr>
+        <w:t xml:space="preserve"> </w:t>
       </w:r>
       <w:r>
         <w:rPr>
@@ -2663,106 +2491,456 @@
         </w:rPr>
         <w:t xml:space="preserve">can be either stored in a </w:t>
       </w:r>
+      <w:r>
+        <w:rPr>
+          <w:lang w:val="en-US"/>
+        </w:rPr>
+        <w:t>SD-</w:t>
+      </w:r>
+      <w:r>
+        <w:rPr>
+          <w:lang w:val="en-US"/>
+        </w:rPr>
+        <w:t xml:space="preserve">card </w:t>
+      </w:r>
+      <w:r>
+        <w:rPr>
+          <w:lang w:val="en-US"/>
+        </w:rPr>
+        <w:t>o</w:t>
+      </w:r>
+      <w:r>
+        <w:rPr>
+          <w:lang w:val="en-US"/>
+        </w:rPr>
+        <w:t xml:space="preserve">n the Arduino or </w:t>
+      </w:r>
+      <w:r>
+        <w:rPr>
+          <w:lang w:val="en-US"/>
+        </w:rPr>
+        <w:t>stored in a constant string.</w:t>
+      </w:r>
+      <w:r>
+        <w:rPr>
+          <w:lang w:val="en-US"/>
+        </w:rPr>
+        <w:t xml:space="preserve"> In the example,</w:t>
+      </w:r>
+      <w:r>
+        <w:rPr>
+          <w:lang w:val="en-US"/>
+        </w:rPr>
+        <w:t xml:space="preserve"> </w:t>
+      </w:r>
+      <w:r>
+        <w:rPr>
+          <w:lang w:val="en-US"/>
+        </w:rPr>
+        <w:t xml:space="preserve">the MethodSCRIPT is </w:t>
+      </w:r>
+      <w:r>
+        <w:rPr>
+          <w:lang w:val="en-US"/>
+        </w:rPr>
+        <w:t>stored in a</w:t>
+      </w:r>
+      <w:r>
+        <w:rPr>
+          <w:lang w:val="en-US"/>
+        </w:rPr>
+        <w:t xml:space="preserve"> constant</w:t>
+      </w:r>
+      <w:r>
+        <w:rPr>
+          <w:lang w:val="en-US"/>
+        </w:rPr>
+        <w:t xml:space="preserve"> char array as </w:t>
+      </w:r>
+      <w:r>
+        <w:rPr>
+          <w:lang w:val="en-US"/>
+        </w:rPr>
+        <w:t xml:space="preserve">shown </w:t>
+      </w:r>
+      <w:r>
+        <w:rPr>
+          <w:lang w:val="en-US"/>
+        </w:rPr>
+        <w:t>below.</w:t>
+      </w:r>
+    </w:p>
+    <w:p>
+      <w:pPr>
+        <w:rPr>
+          <w:lang w:val="en-US"/>
+        </w:rPr>
+      </w:pPr>
+    </w:p>
+    <w:p>
+      <w:pPr>
+        <w:rPr>
+          <w:rStyle w:val="code"/>
+        </w:rPr>
+      </w:pPr>
+      <w:r>
+        <w:rPr>
+          <w:rStyle w:val="code"/>
+        </w:rPr>
+        <w:t>//LSV measurement configuration parameters</w:t>
+      </w:r>
+    </w:p>
+    <w:p>
+      <w:pPr>
+        <w:rPr>
+          <w:rStyle w:val="code"/>
+        </w:rPr>
+      </w:pPr>
+      <w:r>
+        <w:rPr>
+          <w:rStyle w:val="code"/>
+        </w:rPr>
+        <w:t xml:space="preserve">const char* LSV_METHOD_SCRIPT = "e\n" </w:t>
+      </w:r>
+    </w:p>
+    <w:p>
+      <w:pPr>
+        <w:rPr>
+          <w:rStyle w:val="code"/>
+          <w:lang w:val="nl-NL"/>
+        </w:rPr>
+      </w:pPr>
+      <w:r>
+        <w:rPr>
+          <w:rStyle w:val="code"/>
+        </w:rPr>
+        <w:t xml:space="preserve">                               </w:t>
+      </w:r>
+      <w:r>
+        <w:rPr>
+          <w:rStyle w:val="code"/>
+          <w:lang w:val="nl-NL"/>
+        </w:rPr>
+        <w:t>"var c\n"</w:t>
+      </w:r>
+    </w:p>
+    <w:p>
+      <w:pPr>
+        <w:rPr>
+          <w:rStyle w:val="code"/>
+          <w:lang w:val="nl-NL"/>
+        </w:rPr>
+      </w:pPr>
+      <w:r>
+        <w:rPr>
+          <w:rStyle w:val="code"/>
+          <w:lang w:val="nl-NL"/>
+        </w:rPr>
+        <w:t xml:space="preserve">                               "var p\n"</w:t>
+      </w:r>
+    </w:p>
+    <w:p>
+      <w:pPr>
+        <w:rPr>
+          <w:rStyle w:val="code"/>
+        </w:rPr>
+      </w:pPr>
+      <w:r>
+        <w:rPr>
+          <w:rStyle w:val="code"/>
+          <w:lang w:val="nl-NL"/>
+        </w:rPr>
+        <w:t xml:space="preserve">                               </w:t>
+      </w:r>
+      <w:r>
+        <w:rPr>
+          <w:rStyle w:val="code"/>
+        </w:rPr>
+        <w:t>"</w:t>
+      </w:r>
       <w:proofErr w:type="spellStart"/>
       <w:r>
         <w:rPr>
-          <w:lang w:val="en-US"/>
-        </w:rPr>
-        <w:t>sd</w:t>
+          <w:rStyle w:val="code"/>
+        </w:rPr>
+        <w:t>set_pgstat_mode</w:t>
       </w:r>
       <w:proofErr w:type="spellEnd"/>
       <w:r>
         <w:rPr>
-          <w:lang w:val="en-US"/>
-        </w:rPr>
-        <w:t xml:space="preserve"> card in the Arduino and read from it or </w:t>
-      </w:r>
-      <w:r>
-        <w:rPr>
-          <w:lang w:val="en-US"/>
-        </w:rPr>
-        <w:t>stored in a constant string.</w:t>
-      </w:r>
-      <w:r>
-        <w:rPr>
-          <w:lang w:val="en-US"/>
-        </w:rPr>
-        <w:t xml:space="preserve"> In the example,</w:t>
-      </w:r>
-      <w:r>
-        <w:rPr>
-          <w:lang w:val="en-US"/>
-        </w:rPr>
-        <w:t xml:space="preserve"> </w:t>
-      </w:r>
-      <w:r>
-        <w:rPr>
-          <w:lang w:val="en-US"/>
-        </w:rPr>
-        <w:t xml:space="preserve">the MethodSCRIPT is </w:t>
-      </w:r>
-      <w:r>
-        <w:rPr>
-          <w:lang w:val="en-US"/>
-        </w:rPr>
-        <w:t>stored in a</w:t>
-      </w:r>
-      <w:r>
-        <w:rPr>
-          <w:lang w:val="en-US"/>
-        </w:rPr>
-        <w:t xml:space="preserve"> constant</w:t>
-      </w:r>
-      <w:r>
-        <w:rPr>
-          <w:lang w:val="en-US"/>
-        </w:rPr>
-        <w:t xml:space="preserve"> char array as </w:t>
-      </w:r>
-      <w:r>
-        <w:rPr>
-          <w:lang w:val="en-US"/>
-        </w:rPr>
-        <w:t xml:space="preserve">shown </w:t>
-      </w:r>
-      <w:r>
-        <w:rPr>
-          <w:lang w:val="en-US"/>
-        </w:rPr>
-        <w:t>below.</w:t>
-      </w:r>
-    </w:p>
-    <w:p>
-      <w:pPr>
-        <w:rPr>
-          <w:lang w:val="en-US"/>
-        </w:rPr>
-      </w:pPr>
-    </w:p>
-    <w:p>
-      <w:pPr>
-        <w:rPr>
-          <w:rStyle w:val="code"/>
-        </w:rPr>
-      </w:pPr>
-      <w:r>
-        <w:rPr>
-          <w:rStyle w:val="code"/>
-        </w:rPr>
-        <w:t>//LSV measurement configuration parameters</w:t>
-      </w:r>
-    </w:p>
-    <w:p>
-      <w:pPr>
-        <w:rPr>
-          <w:rStyle w:val="code"/>
-        </w:rPr>
-      </w:pPr>
-      <w:r>
-        <w:rPr>
-          <w:rStyle w:val="code"/>
-        </w:rPr>
-        <w:t xml:space="preserve">const char* LSV_METHOD_SCRIPT = "e\n" </w:t>
+          <w:rStyle w:val="code"/>
+        </w:rPr>
+        <w:t xml:space="preserve"> 3\n"</w:t>
+      </w:r>
+    </w:p>
+    <w:p>
+      <w:pPr>
+        <w:rPr>
+          <w:rStyle w:val="code"/>
+        </w:rPr>
+      </w:pPr>
+      <w:r>
+        <w:rPr>
+          <w:rStyle w:val="code"/>
+        </w:rPr>
+        <w:t xml:space="preserve">                               "</w:t>
+      </w:r>
+      <w:proofErr w:type="spellStart"/>
+      <w:r>
+        <w:rPr>
+          <w:rStyle w:val="code"/>
+        </w:rPr>
+        <w:t>set_max_bandwidth</w:t>
+      </w:r>
+      <w:proofErr w:type="spellEnd"/>
+      <w:r>
+        <w:rPr>
+          <w:rStyle w:val="code"/>
+        </w:rPr>
+        <w:t xml:space="preserve"> 200\n"</w:t>
+      </w:r>
+    </w:p>
+    <w:p>
+      <w:pPr>
+        <w:rPr>
+          <w:rStyle w:val="code"/>
+        </w:rPr>
+      </w:pPr>
+      <w:r>
+        <w:rPr>
+          <w:rStyle w:val="code"/>
+        </w:rPr>
+        <w:t xml:space="preserve">                               "</w:t>
+      </w:r>
+      <w:proofErr w:type="spellStart"/>
+      <w:r>
+        <w:rPr>
+          <w:rStyle w:val="code"/>
+        </w:rPr>
+        <w:t>set_cr</w:t>
+      </w:r>
+      <w:proofErr w:type="spellEnd"/>
+      <w:r>
+        <w:rPr>
+          <w:rStyle w:val="code"/>
+        </w:rPr>
+        <w:t xml:space="preserve"> 500u\n"</w:t>
+      </w:r>
+    </w:p>
+    <w:p>
+      <w:pPr>
+        <w:rPr>
+          <w:rStyle w:val="code"/>
+        </w:rPr>
+      </w:pPr>
+      <w:r>
+        <w:rPr>
+          <w:rStyle w:val="code"/>
+        </w:rPr>
+        <w:t xml:space="preserve">                               "</w:t>
+      </w:r>
+      <w:proofErr w:type="spellStart"/>
+      <w:r>
+        <w:rPr>
+          <w:rStyle w:val="code"/>
+        </w:rPr>
+        <w:t>set_e</w:t>
+      </w:r>
+      <w:proofErr w:type="spellEnd"/>
+      <w:r>
+        <w:rPr>
+          <w:rStyle w:val="code"/>
+        </w:rPr>
+        <w:t xml:space="preserve"> -500m\n"</w:t>
+      </w:r>
+    </w:p>
+    <w:p>
+      <w:pPr>
+        <w:rPr>
+          <w:rStyle w:val="code"/>
+        </w:rPr>
+      </w:pPr>
+      <w:r>
+        <w:rPr>
+          <w:rStyle w:val="code"/>
+        </w:rPr>
+        <w:t xml:space="preserve">                               "</w:t>
+      </w:r>
+      <w:proofErr w:type="spellStart"/>
+      <w:r>
+        <w:rPr>
+          <w:rStyle w:val="code"/>
+        </w:rPr>
+        <w:t>cell_on</w:t>
+      </w:r>
+      <w:proofErr w:type="spellEnd"/>
+      <w:r>
+        <w:rPr>
+          <w:rStyle w:val="code"/>
+        </w:rPr>
+        <w:t>\n"</w:t>
+      </w:r>
+    </w:p>
+    <w:p>
+      <w:pPr>
+        <w:rPr>
+          <w:rStyle w:val="code"/>
+        </w:rPr>
+      </w:pPr>
+      <w:r>
+        <w:rPr>
+          <w:rStyle w:val="code"/>
+        </w:rPr>
+        <w:t xml:space="preserve">                               "wait 1\n"</w:t>
+      </w:r>
+    </w:p>
+    <w:p>
+      <w:pPr>
+        <w:rPr>
+          <w:rStyle w:val="code"/>
+        </w:rPr>
+      </w:pPr>
+      <w:r>
+        <w:rPr>
+          <w:rStyle w:val="code"/>
+        </w:rPr>
+        <w:t xml:space="preserve">                               "</w:t>
+      </w:r>
+      <w:proofErr w:type="spellStart"/>
+      <w:r>
+        <w:rPr>
+          <w:rStyle w:val="code"/>
+        </w:rPr>
+        <w:t>meas_loop_lsv</w:t>
+      </w:r>
+      <w:proofErr w:type="spellEnd"/>
+      <w:r>
+        <w:rPr>
+          <w:rStyle w:val="code"/>
+        </w:rPr>
+        <w:t xml:space="preserve"> p c -500m </w:t>
+      </w:r>
+      <w:proofErr w:type="spellStart"/>
+      <w:r>
+        <w:rPr>
+          <w:rStyle w:val="code"/>
+        </w:rPr>
+        <w:t>500m</w:t>
+      </w:r>
+      <w:proofErr w:type="spellEnd"/>
+      <w:r>
+        <w:rPr>
+          <w:rStyle w:val="code"/>
+        </w:rPr>
+        <w:t xml:space="preserve"> 50m 100m\n"</w:t>
+      </w:r>
+    </w:p>
+    <w:p>
+      <w:pPr>
+        <w:rPr>
+          <w:rStyle w:val="code"/>
+        </w:rPr>
+      </w:pPr>
+      <w:r>
+        <w:rPr>
+          <w:rStyle w:val="code"/>
+        </w:rPr>
+        <w:t xml:space="preserve">                               "</w:t>
+      </w:r>
+      <w:proofErr w:type="spellStart"/>
+      <w:r>
+        <w:rPr>
+          <w:rStyle w:val="code"/>
+        </w:rPr>
+        <w:t>pck_start</w:t>
+      </w:r>
+      <w:proofErr w:type="spellEnd"/>
+      <w:r>
+        <w:rPr>
+          <w:rStyle w:val="code"/>
+        </w:rPr>
+        <w:t>\n"</w:t>
+      </w:r>
+    </w:p>
+    <w:p>
+      <w:pPr>
+        <w:rPr>
+          <w:rStyle w:val="code"/>
+        </w:rPr>
+      </w:pPr>
+      <w:r>
+        <w:rPr>
+          <w:rStyle w:val="code"/>
+        </w:rPr>
+        <w:t xml:space="preserve">                               "</w:t>
+      </w:r>
+      <w:proofErr w:type="spellStart"/>
+      <w:r>
+        <w:rPr>
+          <w:rStyle w:val="code"/>
+        </w:rPr>
+        <w:t>pck_add</w:t>
+      </w:r>
+      <w:proofErr w:type="spellEnd"/>
+      <w:r>
+        <w:rPr>
+          <w:rStyle w:val="code"/>
+        </w:rPr>
+        <w:t xml:space="preserve"> p\n"</w:t>
+      </w:r>
+    </w:p>
+    <w:p>
+      <w:pPr>
+        <w:rPr>
+          <w:rStyle w:val="code"/>
+        </w:rPr>
+      </w:pPr>
+      <w:r>
+        <w:rPr>
+          <w:rStyle w:val="code"/>
+        </w:rPr>
+        <w:t xml:space="preserve">                               "</w:t>
+      </w:r>
+      <w:proofErr w:type="spellStart"/>
+      <w:r>
+        <w:rPr>
+          <w:rStyle w:val="code"/>
+        </w:rPr>
+        <w:t>pck_add</w:t>
+      </w:r>
+      <w:proofErr w:type="spellEnd"/>
+      <w:r>
+        <w:rPr>
+          <w:rStyle w:val="code"/>
+        </w:rPr>
+        <w:t xml:space="preserve"> c\n"</w:t>
+      </w:r>
+    </w:p>
+    <w:p>
+      <w:pPr>
+        <w:rPr>
+          <w:rStyle w:val="code"/>
+        </w:rPr>
+      </w:pPr>
+      <w:r>
+        <w:rPr>
+          <w:rStyle w:val="code"/>
+        </w:rPr>
+        <w:t xml:space="preserve">                               "</w:t>
+      </w:r>
+      <w:proofErr w:type="spellStart"/>
+      <w:r>
+        <w:rPr>
+          <w:rStyle w:val="code"/>
+        </w:rPr>
+        <w:t>pck_end</w:t>
+      </w:r>
+      <w:proofErr w:type="spellEnd"/>
+      <w:r>
+        <w:rPr>
+          <w:rStyle w:val="code"/>
+        </w:rPr>
+        <w:t>\n"</w:t>
       </w:r>
     </w:p>
     <w:p>
@@ -2783,448 +2961,68 @@
           <w:rStyle w:val="code"/>
           <w:lang w:val="nl-NL"/>
         </w:rPr>
-        <w:t>"var c\n"</w:t>
-      </w:r>
-    </w:p>
-    <w:p>
-      <w:pPr>
+        <w:t>"</w:t>
+      </w:r>
+      <w:proofErr w:type="spellStart"/>
+      <w:r>
         <w:rPr>
           <w:rStyle w:val="code"/>
           <w:lang w:val="nl-NL"/>
         </w:rPr>
-      </w:pPr>
+        <w:t>endloop</w:t>
+      </w:r>
+      <w:proofErr w:type="spellEnd"/>
       <w:r>
         <w:rPr>
           <w:rStyle w:val="code"/>
           <w:lang w:val="nl-NL"/>
         </w:rPr>
-        <w:t xml:space="preserve">                               "var p\n"</w:t>
-      </w:r>
-    </w:p>
-    <w:p>
-      <w:pPr>
-        <w:rPr>
-          <w:rStyle w:val="code"/>
-        </w:rPr>
-      </w:pPr>
-      <w:r>
+        <w:t>\n"</w:t>
+      </w:r>
+    </w:p>
+    <w:p>
+      <w:pPr>
         <w:rPr>
           <w:rStyle w:val="code"/>
           <w:lang w:val="nl-NL"/>
         </w:rPr>
-        <w:t xml:space="preserve">                               </w:t>
-      </w:r>
-      <w:r>
-        <w:rPr>
-          <w:rStyle w:val="code"/>
-        </w:rPr>
-        <w:t>"</w:t>
+      </w:pPr>
+      <w:r>
+        <w:rPr>
+          <w:rStyle w:val="code"/>
+          <w:lang w:val="nl-NL"/>
+        </w:rPr>
+        <w:t xml:space="preserve">                               "</w:t>
       </w:r>
       <w:proofErr w:type="spellStart"/>
       <w:r>
         <w:rPr>
           <w:rStyle w:val="code"/>
-        </w:rPr>
-        <w:t>set_pgstat_mode</w:t>
+          <w:lang w:val="nl-NL"/>
+        </w:rPr>
+        <w:t>celloff</w:t>
       </w:r>
       <w:proofErr w:type="spellEnd"/>
       <w:r>
         <w:rPr>
           <w:rStyle w:val="code"/>
-        </w:rPr>
-        <w:t xml:space="preserve"> 3\n"</w:t>
-      </w:r>
-    </w:p>
-    <w:p>
-      <w:pPr>
-        <w:rPr>
-          <w:rStyle w:val="code"/>
-        </w:rPr>
-      </w:pPr>
-      <w:r>
-        <w:rPr>
-          <w:rStyle w:val="code"/>
-        </w:rPr>
-        <w:t xml:space="preserve">                               "</w:t>
-      </w:r>
-      <w:proofErr w:type="spellStart"/>
-      <w:r>
-        <w:rPr>
-          <w:rStyle w:val="code"/>
-        </w:rPr>
-        <w:t>set_max_bandwidth</w:t>
-      </w:r>
-      <w:proofErr w:type="spellEnd"/>
-      <w:r>
-        <w:rPr>
-          <w:rStyle w:val="code"/>
-        </w:rPr>
-        <w:t xml:space="preserve"> 200\n"</w:t>
-      </w:r>
-    </w:p>
-    <w:p>
-      <w:pPr>
-        <w:rPr>
-          <w:rStyle w:val="code"/>
-        </w:rPr>
-      </w:pPr>
-      <w:r>
-        <w:rPr>
-          <w:rStyle w:val="code"/>
-        </w:rPr>
-        <w:t xml:space="preserve">                               "</w:t>
-      </w:r>
-      <w:proofErr w:type="spellStart"/>
-      <w:r>
-        <w:rPr>
-          <w:rStyle w:val="code"/>
-        </w:rPr>
-        <w:t>set_cr</w:t>
-      </w:r>
-      <w:proofErr w:type="spellEnd"/>
-      <w:r>
-        <w:rPr>
-          <w:rStyle w:val="code"/>
-        </w:rPr>
-        <w:t xml:space="preserve"> 500u\n"</w:t>
-      </w:r>
-    </w:p>
-    <w:p>
-      <w:pPr>
-        <w:rPr>
-          <w:rStyle w:val="code"/>
-        </w:rPr>
-      </w:pPr>
-      <w:r>
-        <w:rPr>
-          <w:rStyle w:val="code"/>
-        </w:rPr>
-        <w:t xml:space="preserve">                               "</w:t>
-      </w:r>
-      <w:proofErr w:type="spellStart"/>
-      <w:r>
-        <w:rPr>
-          <w:rStyle w:val="code"/>
-        </w:rPr>
-        <w:t>set_e</w:t>
-      </w:r>
-      <w:proofErr w:type="spellEnd"/>
-      <w:r>
-        <w:rPr>
-          <w:rStyle w:val="code"/>
-        </w:rPr>
-        <w:t xml:space="preserve"> -500m\n"</w:t>
-      </w:r>
-    </w:p>
-    <w:p>
-      <w:pPr>
-        <w:rPr>
-          <w:rStyle w:val="code"/>
-        </w:rPr>
-      </w:pPr>
-      <w:r>
-        <w:rPr>
-          <w:rStyle w:val="code"/>
-        </w:rPr>
-        <w:t xml:space="preserve">                               "</w:t>
-      </w:r>
-      <w:proofErr w:type="spellStart"/>
-      <w:r>
-        <w:rPr>
-          <w:rStyle w:val="code"/>
-        </w:rPr>
-        <w:t>cell_on</w:t>
-      </w:r>
-      <w:proofErr w:type="spellEnd"/>
-      <w:r>
-        <w:rPr>
-          <w:rStyle w:val="code"/>
-        </w:rPr>
-        <w:t>\n"</w:t>
-      </w:r>
-    </w:p>
-    <w:p>
-      <w:pPr>
-        <w:rPr>
-          <w:rStyle w:val="code"/>
-        </w:rPr>
-      </w:pPr>
-      <w:r>
-        <w:rPr>
-          <w:rStyle w:val="code"/>
-        </w:rPr>
-        <w:t xml:space="preserve">                               "wait 1\n"</w:t>
-      </w:r>
-    </w:p>
-    <w:p>
-      <w:pPr>
-        <w:rPr>
-          <w:rStyle w:val="code"/>
-        </w:rPr>
-      </w:pPr>
-      <w:r>
-        <w:rPr>
-          <w:rStyle w:val="code"/>
-        </w:rPr>
-        <w:lastRenderedPageBreak/>
-        <w:t xml:space="preserve">                               "</w:t>
-      </w:r>
-      <w:proofErr w:type="spellStart"/>
-      <w:r>
-        <w:rPr>
-          <w:rStyle w:val="code"/>
-        </w:rPr>
-        <w:t>meas_loop_lsv</w:t>
-      </w:r>
-      <w:proofErr w:type="spellEnd"/>
-      <w:r>
-        <w:rPr>
-          <w:rStyle w:val="code"/>
-        </w:rPr>
-        <w:t xml:space="preserve"> p c -500m </w:t>
-      </w:r>
-      <w:proofErr w:type="spellStart"/>
-      <w:r>
-        <w:rPr>
-          <w:rStyle w:val="code"/>
-        </w:rPr>
-        <w:t>500m</w:t>
-      </w:r>
-      <w:proofErr w:type="spellEnd"/>
-      <w:r>
-        <w:rPr>
-          <w:rStyle w:val="code"/>
-        </w:rPr>
-        <w:t xml:space="preserve"> 50m 100m\n"</w:t>
-      </w:r>
-    </w:p>
-    <w:p>
-      <w:pPr>
-        <w:rPr>
-          <w:rStyle w:val="code"/>
-        </w:rPr>
-      </w:pPr>
-      <w:r>
-        <w:rPr>
-          <w:rStyle w:val="code"/>
-        </w:rPr>
-        <w:t xml:space="preserve">                               "</w:t>
-      </w:r>
-      <w:proofErr w:type="spellStart"/>
-      <w:r>
-        <w:rPr>
-          <w:rStyle w:val="code"/>
-        </w:rPr>
-        <w:t>pck_start</w:t>
-      </w:r>
-      <w:proofErr w:type="spellEnd"/>
-      <w:r>
-        <w:rPr>
-          <w:rStyle w:val="code"/>
-        </w:rPr>
-        <w:t>\n"</w:t>
-      </w:r>
-    </w:p>
-    <w:p>
-      <w:pPr>
-        <w:rPr>
-          <w:rStyle w:val="code"/>
-        </w:rPr>
-      </w:pPr>
-      <w:r>
-        <w:rPr>
-          <w:rStyle w:val="code"/>
-        </w:rPr>
-        <w:t xml:space="preserve">                               "</w:t>
-      </w:r>
-      <w:proofErr w:type="spellStart"/>
-      <w:r>
-        <w:rPr>
-          <w:rStyle w:val="code"/>
-        </w:rPr>
-        <w:t>pck_add</w:t>
-      </w:r>
-      <w:proofErr w:type="spellEnd"/>
-      <w:r>
-        <w:rPr>
-          <w:rStyle w:val="code"/>
-        </w:rPr>
-        <w:t xml:space="preserve"> p\n"</w:t>
-      </w:r>
-    </w:p>
-    <w:p>
-      <w:pPr>
-        <w:rPr>
-          <w:rStyle w:val="code"/>
-        </w:rPr>
-      </w:pPr>
-      <w:r>
-        <w:rPr>
-          <w:rStyle w:val="code"/>
-        </w:rPr>
-        <w:t xml:space="preserve">                               "</w:t>
-      </w:r>
-      <w:proofErr w:type="spellStart"/>
-      <w:r>
-        <w:rPr>
-          <w:rStyle w:val="code"/>
-        </w:rPr>
-        <w:t>pck_add</w:t>
-      </w:r>
-      <w:proofErr w:type="spellEnd"/>
-      <w:r>
-        <w:rPr>
-          <w:rStyle w:val="code"/>
-        </w:rPr>
-        <w:t xml:space="preserve"> c\n"</w:t>
-      </w:r>
-    </w:p>
-    <w:p>
-      <w:pPr>
-        <w:rPr>
-          <w:rStyle w:val="code"/>
-        </w:rPr>
-      </w:pPr>
-      <w:r>
-        <w:rPr>
-          <w:rStyle w:val="code"/>
-        </w:rPr>
-        <w:t xml:space="preserve">                               "</w:t>
-      </w:r>
-      <w:proofErr w:type="spellStart"/>
-      <w:r>
-        <w:rPr>
-          <w:rStyle w:val="code"/>
-        </w:rPr>
-        <w:t>pck_end</w:t>
-      </w:r>
-      <w:proofErr w:type="spellEnd"/>
-      <w:r>
-        <w:rPr>
-          <w:rStyle w:val="code"/>
-        </w:rPr>
-        <w:t>\n"</w:t>
-      </w:r>
-    </w:p>
-    <w:p>
-      <w:pPr>
-        <w:rPr>
-          <w:rStyle w:val="code"/>
-        </w:rPr>
-      </w:pPr>
-      <w:r>
-        <w:rPr>
-          <w:rStyle w:val="code"/>
-        </w:rPr>
-        <w:t xml:space="preserve">                               </w:t>
-      </w:r>
-      <w:r>
-        <w:rPr>
-          <w:rStyle w:val="code"/>
-        </w:rPr>
-        <w:t>"</w:t>
-      </w:r>
-      <w:proofErr w:type="spellStart"/>
-      <w:r>
-        <w:rPr>
-          <w:rStyle w:val="code"/>
-        </w:rPr>
-        <w:t>endloop</w:t>
-      </w:r>
-      <w:proofErr w:type="spellEnd"/>
-      <w:r>
-        <w:rPr>
-          <w:rStyle w:val="code"/>
-        </w:rPr>
-        <w:t>\n"</w:t>
-      </w:r>
-    </w:p>
-    <w:p>
-      <w:pPr>
-        <w:rPr>
-          <w:rStyle w:val="code"/>
-        </w:rPr>
-      </w:pPr>
-      <w:r>
-        <w:rPr>
-          <w:rStyle w:val="code"/>
-        </w:rPr>
-        <w:t xml:space="preserve">                               "</w:t>
-      </w:r>
-      <w:proofErr w:type="spellStart"/>
-      <w:r>
-        <w:rPr>
-          <w:rStyle w:val="code"/>
-        </w:rPr>
-        <w:t>celloff</w:t>
-      </w:r>
-      <w:proofErr w:type="spellEnd"/>
-      <w:r>
-        <w:rPr>
-          <w:rStyle w:val="code"/>
+          <w:lang w:val="nl-NL"/>
         </w:rPr>
         <w:t>\n\n";</w:t>
       </w:r>
     </w:p>
-    <w:p>
-      <w:pPr>
-        <w:rPr>
-          <w:lang w:val="en-US"/>
-        </w:rPr>
-      </w:pPr>
-    </w:p>
-    <w:p>
-      <w:pPr>
-        <w:rPr>
-          <w:lang w:val="en-US"/>
-        </w:rPr>
-      </w:pPr>
-      <w:r>
-        <w:rPr>
-          <w:lang w:val="en-US"/>
-        </w:rPr>
-        <w:t xml:space="preserve">The </w:t>
-      </w:r>
-      <w:proofErr w:type="spellStart"/>
-      <w:r>
-        <w:rPr>
-          <w:lang w:val="en-US"/>
-        </w:rPr>
-        <w:t>MethodSCRIPT</w:t>
-      </w:r>
-      <w:proofErr w:type="spellEnd"/>
-      <w:r>
-        <w:rPr>
-          <w:lang w:val="en-US"/>
-        </w:rPr>
-        <w:t xml:space="preserve"> is sent to the Arduino and in turn to the </w:t>
-      </w:r>
-      <w:proofErr w:type="spellStart"/>
-      <w:r>
-        <w:rPr>
-          <w:lang w:val="en-US"/>
-        </w:rPr>
-        <w:t>EmStat</w:t>
-      </w:r>
-      <w:proofErr w:type="spellEnd"/>
-      <w:r>
-        <w:rPr>
-          <w:lang w:val="en-US"/>
-        </w:rPr>
-        <w:t xml:space="preserve"> Pico through the </w:t>
-      </w:r>
-      <w:r>
-        <w:rPr>
-          <w:i/>
-          <w:lang w:val="en-US"/>
-        </w:rPr>
-        <w:t>Serial1</w:t>
-      </w:r>
-      <w:r>
-        <w:rPr>
-          <w:lang w:val="en-US"/>
-        </w:rPr>
-        <w:t xml:space="preserve"> port. The example uses the </w:t>
+    <w:p/>
+    <w:p>
+      <w:pPr>
+        <w:rPr>
+          <w:lang w:val="en-US"/>
+        </w:rPr>
+      </w:pPr>
+      <w:r>
+        <w:rPr>
+          <w:lang w:val="en-US"/>
+        </w:rPr>
+        <w:t xml:space="preserve">The example uses the </w:t>
       </w:r>
       <w:proofErr w:type="spellStart"/>
       <w:r>
@@ -3812,32 +3610,45 @@
       </w:r>
     </w:p>
     <w:p>
-      <w:pPr>
-        <w:rPr>
-          <w:lang w:val="en-US"/>
-        </w:rPr>
-      </w:pPr>
-      <w:r>
-        <w:rPr>
-          <w:lang w:val="en-US"/>
-        </w:rPr>
-        <w:t>Pda7F9234Bu;ba4E2C324p,10,288\n</w:t>
-      </w:r>
-    </w:p>
-    <w:p>
-      <w:r>
-        <w:t>Pda806EC24u;baAE16C6Dp,10,288</w:t>
+      <w:r>
+        <w:t>Pda7F9234</w:t>
+      </w:r>
+      <w:proofErr w:type="gramStart"/>
+      <w:r>
+        <w:t>Bu;ba</w:t>
+      </w:r>
+      <w:proofErr w:type="gramEnd"/>
+      <w:r>
+        <w:t>4E2C324p,10,288\n</w:t>
+      </w:r>
+    </w:p>
+    <w:p>
+      <w:r>
+        <w:t>Pda806EC24</w:t>
+      </w:r>
+      <w:proofErr w:type="gramStart"/>
+      <w:r>
+        <w:t>u;baAE</w:t>
+      </w:r>
+      <w:proofErr w:type="gramEnd"/>
+      <w:r>
+        <w:t>16C6Dp,10,288</w:t>
       </w:r>
       <w:r>
         <w:t>\n</w:t>
       </w:r>
     </w:p>
     <w:p>
-      <w:r>
-        <w:t>Pda807B031u;baB360495p,10,288</w:t>
-      </w:r>
-      <w:r>
-        <w:t>\n</w:t>
+      <w:pPr>
+        <w:rPr>
+          <w:lang w:val="en-US"/>
+        </w:rPr>
+      </w:pPr>
+      <w:r>
+        <w:rPr>
+          <w:lang w:val="en-US"/>
+        </w:rPr>
+        <w:t>Pda807B031u;baB360495p,10,288\n</w:t>
       </w:r>
     </w:p>
     <w:p>
@@ -4242,7 +4053,6 @@
         <w:rPr>
           <w:lang w:val="en-US"/>
         </w:rPr>
-        <w:lastRenderedPageBreak/>
         <w:t>The following metadata values can also be obtained from the data packages</w:t>
       </w:r>
       <w:r>
@@ -4392,6 +4202,7 @@
         </w:rPr>
       </w:pPr>
       <w:r>
+        <w:lastRenderedPageBreak/>
         <w:t xml:space="preserve">Parsing the </w:t>
       </w:r>
       <w:r>
@@ -4401,8 +4212,9 @@
     <w:p>
       <w:pPr>
         <w:rPr>
-          <w:iCs/>
-          <w:lang w:val="en-US"/>
+          <w:rFonts w:cs="Courier New"/>
+          <w:iCs/>
+          <w:lang w:val="en-GB"/>
         </w:rPr>
       </w:pPr>
       <w:r>
@@ -4459,6 +4271,22 @@
         </w:rPr>
         <w:t xml:space="preserve"> ‘;’. </w:t>
       </w:r>
+      <w:r>
+        <w:rPr>
+          <w:rFonts w:cs="Courier New"/>
+          <w:iCs/>
+          <w:lang w:val="en-GB"/>
+        </w:rPr>
+        <w:t xml:space="preserve"> </w:t>
+      </w:r>
+    </w:p>
+    <w:p>
+      <w:pPr>
+        <w:rPr>
+          <w:iCs/>
+          <w:lang w:val="en-US"/>
+        </w:rPr>
+      </w:pPr>
       <w:r>
         <w:rPr>
           <w:iCs/>
@@ -4591,10 +4419,23 @@
       </w:r>
       <w:r>
         <w:rPr>
+          <w:lang w:val="en-US"/>
+        </w:rPr>
+        <w:t>“</w:t>
+      </w:r>
+      <w:r>
+        <w:rPr>
           <w:i/>
           <w:lang w:val="en-US"/>
         </w:rPr>
         <w:t>da</w:t>
+      </w:r>
+      <w:r>
+        <w:rPr>
+          <w:i/>
+          <w:lang w:val="en-US"/>
+        </w:rPr>
+        <w:t>”</w:t>
       </w:r>
     </w:p>
     <w:p>
@@ -4614,6 +4455,12 @@
         </w:rPr>
         <w:t xml:space="preserve">The current readings are identified by the string </w:t>
       </w:r>
+      <w:r>
+        <w:rPr>
+          <w:lang w:val="en-US"/>
+        </w:rPr>
+        <w:t>“</w:t>
+      </w:r>
       <w:proofErr w:type="spellStart"/>
       <w:r>
         <w:rPr>
@@ -4623,6 +4470,13 @@
         <w:t>ba</w:t>
       </w:r>
       <w:proofErr w:type="spellEnd"/>
+      <w:r>
+        <w:rPr>
+          <w:i/>
+          <w:lang w:val="en-US"/>
+        </w:rPr>
+        <w:t>”</w:t>
+      </w:r>
     </w:p>
     <w:p>
       <w:pPr>
@@ -4643,10 +4497,23 @@
       </w:r>
       <w:r>
         <w:rPr>
+          <w:lang w:val="en-US"/>
+        </w:rPr>
+        <w:t>“</w:t>
+      </w:r>
+      <w:r>
+        <w:rPr>
           <w:i/>
           <w:lang w:val="en-US"/>
         </w:rPr>
         <w:t>dc</w:t>
+      </w:r>
+      <w:r>
+        <w:rPr>
+          <w:i/>
+          <w:lang w:val="en-US"/>
+        </w:rPr>
+        <w:t>”</w:t>
       </w:r>
     </w:p>
     <w:p>
@@ -4668,10 +4535,23 @@
       </w:r>
       <w:r>
         <w:rPr>
+          <w:lang w:val="en-US"/>
+        </w:rPr>
+        <w:t>“</w:t>
+      </w:r>
+      <w:r>
+        <w:rPr>
           <w:i/>
           <w:lang w:val="en-US"/>
         </w:rPr>
         <w:t>cc</w:t>
+      </w:r>
+      <w:r>
+        <w:rPr>
+          <w:i/>
+          <w:lang w:val="en-US"/>
+        </w:rPr>
+        <w:t>”</w:t>
       </w:r>
     </w:p>
     <w:p>
@@ -4698,11 +4578,24 @@
       </w:r>
       <w:r>
         <w:rPr>
+          <w:lang w:val="en-US"/>
+        </w:rPr>
+        <w:t>“</w:t>
+      </w:r>
+      <w:r>
+        <w:rPr>
           <w:i/>
           <w:lang w:val="en-US"/>
         </w:rPr>
         <w:t>cd</w:t>
       </w:r>
+      <w:r>
+        <w:rPr>
+          <w:i/>
+          <w:lang w:val="en-US"/>
+        </w:rPr>
+        <w:t>”</w:t>
+      </w:r>
     </w:p>
     <w:p>
       <w:pPr>
@@ -4754,7 +4647,31 @@
         <w:rPr>
           <w:lang w:val="en-US"/>
         </w:rPr>
-        <w:t xml:space="preserve">  - </w:t>
+        <w:t xml:space="preserve">  </w:t>
+      </w:r>
+      <w:r>
+        <w:rPr>
+          <w:lang w:val="en-US"/>
+        </w:rPr>
+        <w:tab/>
+      </w:r>
+      <w:r>
+        <w:rPr>
+          <w:lang w:val="en-US"/>
+        </w:rPr>
+        <w:tab/>
+      </w:r>
+      <w:r>
+        <w:rPr>
+          <w:lang w:val="en-US"/>
+        </w:rPr>
+        <w:t xml:space="preserve">- </w:t>
+      </w:r>
+      <w:r>
+        <w:rPr>
+          <w:lang w:val="en-US"/>
+        </w:rPr>
+        <w:t>“</w:t>
       </w:r>
       <w:r>
         <w:rPr>
@@ -4765,29 +4682,55 @@
       </w:r>
       <w:r>
         <w:rPr>
-          <w:lang w:val="en-US"/>
-        </w:rPr>
-        <w:t xml:space="preserve"> Potential reading and</w:t>
-      </w:r>
-    </w:p>
-    <w:p>
-      <w:pPr>
-        <w:rPr>
-          <w:lang w:val="en-US"/>
-        </w:rPr>
-      </w:pPr>
-      <w:r>
-        <w:rPr>
           <w:i/>
           <w:lang w:val="en-US"/>
         </w:rPr>
+        <w:t>” for p</w:t>
+      </w:r>
+      <w:r>
+        <w:rPr>
+          <w:lang w:val="en-US"/>
+        </w:rPr>
+        <w:t>otential reading and</w:t>
+      </w:r>
+    </w:p>
+    <w:p>
+      <w:pPr>
+        <w:rPr>
+          <w:lang w:val="en-US"/>
+        </w:rPr>
+      </w:pPr>
+      <w:r>
+        <w:rPr>
+          <w:i/>
+          <w:lang w:val="en-US"/>
+        </w:rPr>
         <w:t>ba48D503Dp,10,288</w:t>
       </w:r>
       <w:r>
         <w:rPr>
           <w:lang w:val="en-US"/>
         </w:rPr>
-        <w:t xml:space="preserve"> – </w:t>
+        <w:t xml:space="preserve"> </w:t>
+      </w:r>
+      <w:r>
+        <w:rPr>
+          <w:lang w:val="en-US"/>
+        </w:rPr>
+        <w:tab/>
+        <w:t>-</w:t>
+      </w:r>
+      <w:r>
+        <w:rPr>
+          <w:lang w:val="en-US"/>
+        </w:rPr>
+        <w:t xml:space="preserve"> </w:t>
+      </w:r>
+      <w:r>
+        <w:rPr>
+          <w:lang w:val="en-US"/>
+        </w:rPr>
+        <w:t>“</w:t>
       </w:r>
       <w:proofErr w:type="spellStart"/>
       <w:r>
@@ -4800,30 +4743,85 @@
       <w:proofErr w:type="spellEnd"/>
       <w:r>
         <w:rPr>
-          <w:lang w:val="en-US"/>
-        </w:rPr>
-        <w:t xml:space="preserve"> current reading.</w:t>
-      </w:r>
-    </w:p>
-    <w:p>
-      <w:pPr>
-        <w:rPr>
-          <w:lang w:val="en-US"/>
-        </w:rPr>
-      </w:pPr>
-    </w:p>
-    <w:p>
-      <w:pPr>
-        <w:rPr>
-          <w:iCs/>
-          <w:lang w:val="en-US"/>
-        </w:rPr>
-      </w:pPr>
-      <w:r>
-        <w:rPr>
-          <w:lang w:val="en-US"/>
-        </w:rPr>
-        <w:t xml:space="preserve">The following 8 characters hold the data value. </w:t>
+          <w:i/>
+          <w:lang w:val="en-US"/>
+        </w:rPr>
+        <w:t xml:space="preserve">” for </w:t>
+      </w:r>
+      <w:r>
+        <w:rPr>
+          <w:lang w:val="en-US"/>
+        </w:rPr>
+        <w:t>current reading.</w:t>
+      </w:r>
+    </w:p>
+    <w:p>
+      <w:pPr>
+        <w:rPr>
+          <w:lang w:val="en-US"/>
+        </w:rPr>
+      </w:pPr>
+    </w:p>
+    <w:p>
+      <w:pPr>
+        <w:rPr>
+          <w:iCs/>
+          <w:lang w:val="en-US"/>
+        </w:rPr>
+      </w:pPr>
+      <w:r>
+        <w:rPr>
+          <w:lang w:val="en-US"/>
+        </w:rPr>
+        <w:t xml:space="preserve">The following </w:t>
+      </w:r>
+      <w:r>
+        <w:rPr>
+          <w:lang w:val="en-US"/>
+        </w:rPr>
+        <w:t>7</w:t>
+      </w:r>
+      <w:r>
+        <w:rPr>
+          <w:lang w:val="en-US"/>
+        </w:rPr>
+        <w:t xml:space="preserve"> characters hold the </w:t>
+      </w:r>
+      <w:r>
+        <w:rPr>
+          <w:lang w:val="en-US"/>
+        </w:rPr>
+        <w:t>28</w:t>
+      </w:r>
+      <w:r>
+        <w:rPr>
+          <w:lang w:val="en-US"/>
+        </w:rPr>
+        <w:t>-</w:t>
+      </w:r>
+      <w:r>
+        <w:rPr>
+          <w:lang w:val="en-US"/>
+        </w:rPr>
+        <w:t xml:space="preserve">bit signed integer </w:t>
+      </w:r>
+      <w:r>
+        <w:rPr>
+          <w:lang w:val="en-US"/>
+        </w:rPr>
+        <w:t>data value</w:t>
+      </w:r>
+      <w:r>
+        <w:rPr>
+          <w:lang w:val="en-US"/>
+        </w:rPr>
+        <w:t xml:space="preserve"> followed by one SI unit prefix character</w:t>
+      </w:r>
+      <w:r>
+        <w:rPr>
+          <w:lang w:val="en-US"/>
+        </w:rPr>
+        <w:t xml:space="preserve">. </w:t>
       </w:r>
       <w:r>
         <w:rPr>
@@ -4858,7 +4856,21 @@
           <w:iCs/>
           <w:lang w:val="en-US"/>
         </w:rPr>
-        <w:t>current reading (8 characters)</w:t>
+        <w:t>current reading (</w:t>
+      </w:r>
+      <w:r>
+        <w:rPr>
+          <w:iCs/>
+          <w:lang w:val="en-US"/>
+        </w:rPr>
+        <w:t>7</w:t>
+      </w:r>
+      <w:r>
+        <w:rPr>
+          <w:iCs/>
+          <w:lang w:val="en-US"/>
+        </w:rPr>
+        <w:t xml:space="preserve"> characters)</w:t>
       </w:r>
       <w:r>
         <w:rPr>
@@ -4876,10 +4888,45 @@
       </w:r>
       <w:r>
         <w:rPr>
+          <w:iCs/>
+          <w:lang w:val="en-US"/>
+        </w:rPr>
+        <w:t>“</w:t>
+      </w:r>
+      <w:r>
+        <w:rPr>
           <w:i/>
           <w:lang w:val="en-US"/>
         </w:rPr>
-        <w:t>48D503Dp</w:t>
+        <w:t>48D503D</w:t>
+      </w:r>
+      <w:r>
+        <w:rPr>
+          <w:i/>
+          <w:lang w:val="en-US"/>
+        </w:rPr>
+        <w:t xml:space="preserve">”  </w:t>
+      </w:r>
+      <w:r>
+        <w:rPr>
+          <w:iCs/>
+          <w:lang w:val="en-US"/>
+        </w:rPr>
+        <w:t>followed by the SI unit prefix ‘</w:t>
+      </w:r>
+      <w:r>
+        <w:rPr>
+          <w:i/>
+          <w:lang w:val="en-US"/>
+        </w:rPr>
+        <w:t>p</w:t>
+      </w:r>
+      <w:r>
+        <w:rPr>
+          <w:i/>
+          <w:lang w:val="en-US"/>
+        </w:rPr>
+        <w:t>’</w:t>
       </w:r>
       <w:r>
         <w:rPr>
@@ -4916,14 +4963,70 @@
         <w:adjustRightInd w:val="0"/>
         <w:textboxTightWrap w:val="none"/>
         <w:rPr>
-          <w:lang w:val="en-US"/>
-        </w:rPr>
-      </w:pPr>
-      <w:r>
-        <w:rPr>
-          <w:lang w:val="en-US"/>
-        </w:rPr>
-        <w:t>The SI unit prefix from the package can be obtained from the parameter value at position 8</w:t>
+          <w:rFonts w:ascii="Courier New" w:hAnsi="Courier New"/>
+          <w:iCs/>
+          <w:color w:val="000000" w:themeColor="text1"/>
+          <w:shd w:val="clear" w:color="auto" w:fill="F2F2F2" w:themeFill="background1" w:themeFillShade="F2"/>
+          <w:lang w:val="en-US" w:eastAsia="en-GB"/>
+        </w:rPr>
+      </w:pPr>
+      <w:r>
+        <w:rPr>
+          <w:iCs/>
+          <w:lang w:val="en-US"/>
+        </w:rPr>
+        <w:t xml:space="preserve">In the above sample package, the </w:t>
+      </w:r>
+      <w:r>
+        <w:rPr>
+          <w:iCs/>
+          <w:lang w:val="en-US"/>
+        </w:rPr>
+        <w:t xml:space="preserve">SI </w:t>
+      </w:r>
+      <w:r>
+        <w:rPr>
+          <w:iCs/>
+          <w:lang w:val="en-US"/>
+        </w:rPr>
+        <w:t xml:space="preserve">unit prefix for current data is ‘p’ </w:t>
+      </w:r>
+      <w:r>
+        <w:rPr>
+          <w:iCs/>
+          <w:lang w:val="en-US"/>
+        </w:rPr>
+        <w:t>(</w:t>
+      </w:r>
+      <w:proofErr w:type="spellStart"/>
+      <w:r>
+        <w:rPr>
+          <w:iCs/>
+          <w:lang w:val="en-US"/>
+        </w:rPr>
+        <w:t>pico</w:t>
+      </w:r>
+      <w:proofErr w:type="spellEnd"/>
+      <w:r>
+        <w:rPr>
+          <w:iCs/>
+          <w:lang w:val="en-US"/>
+        </w:rPr>
+        <w:t xml:space="preserve">) </w:t>
+      </w:r>
+      <w:r>
+        <w:rPr>
+          <w:iCs/>
+          <w:lang w:val="en-US"/>
+        </w:rPr>
+        <w:t>which is 1e-12 A.</w:t>
+      </w:r>
+      <w:r>
+        <w:rPr>
+          <w:iCs/>
+          <w:lang w:val="en-US"/>
+        </w:rPr>
+        <w:t xml:space="preserve"> </w:t>
       </w:r>
     </w:p>
     <w:p>
@@ -4933,9 +5036,55 @@
         <w:adjustRightInd w:val="0"/>
         <w:textboxTightWrap w:val="none"/>
         <w:rPr>
-          <w:rStyle w:val="code"/>
-        </w:rPr>
-      </w:pPr>
+          <w:lang w:val="en-US"/>
+        </w:rPr>
+      </w:pPr>
+    </w:p>
+    <w:p>
+      <w:pPr>
+        <w:rPr>
+          <w:iCs/>
+          <w:lang w:val="en-US"/>
+        </w:rPr>
+      </w:pPr>
+      <w:r>
+        <w:rPr>
+          <w:iCs/>
+          <w:lang w:val="en-US"/>
+        </w:rPr>
+        <w:t>After obtaining variable type and the data values from the package, the metadata values can be parsed</w:t>
+      </w:r>
+      <w:r>
+        <w:rPr>
+          <w:iCs/>
+          <w:lang w:val="en-US"/>
+        </w:rPr>
+        <w:t>,</w:t>
+      </w:r>
+      <w:r>
+        <w:rPr>
+          <w:iCs/>
+          <w:lang w:val="en-US"/>
+        </w:rPr>
+        <w:t xml:space="preserve"> if present.</w:t>
+      </w:r>
+    </w:p>
+    <w:p>
+      <w:pPr>
+        <w:pStyle w:val="Heading3"/>
+        <w:rPr>
+          <w:b/>
+        </w:rPr>
+      </w:pPr>
+      <w:r>
+        <w:t xml:space="preserve">Parsing the </w:t>
+      </w:r>
+      <w:r>
+        <w:t>metadata</w:t>
+      </w:r>
+      <w:r>
+        <w:t xml:space="preserve"> values</w:t>
+      </w:r>
     </w:p>
     <w:p>
       <w:pPr>
@@ -4944,26 +5093,16 @@
         <w:adjustRightInd w:val="0"/>
         <w:textboxTightWrap w:val="none"/>
         <w:rPr>
-          <w:rFonts w:ascii="Courier New" w:hAnsi="Courier New"/>
-          <w:iCs/>
-          <w:color w:val="000000" w:themeColor="text1"/>
-          <w:shd w:val="clear" w:color="auto" w:fill="F2F2F2" w:themeFill="background1" w:themeFillShade="F2"/>
-          <w:lang w:val="en-US" w:eastAsia="en-GB"/>
-        </w:rPr>
-      </w:pPr>
-      <w:r>
-        <w:rPr>
-          <w:iCs/>
-          <w:lang w:val="en-US"/>
-        </w:rPr>
-        <w:t>In the above sample package, the unit prefix for current data is ‘p’ which is 1e-12 A.</w:t>
-      </w:r>
-      <w:r>
-        <w:rPr>
-          <w:iCs/>
-          <w:lang w:val="en-US"/>
-        </w:rPr>
-        <w:t xml:space="preserve"> </w:t>
+          <w:iCs/>
+          <w:lang w:val="en-US"/>
+        </w:rPr>
+      </w:pPr>
+      <w:r>
+        <w:rPr>
+          <w:iCs/>
+          <w:lang w:val="en-US"/>
+        </w:rPr>
+        <w:t xml:space="preserve">The metadata values are separated based on the delimiter ‘,’ and each of the values is further parsed to get the actual value. </w:t>
       </w:r>
     </w:p>
     <w:p>
@@ -4973,55 +5112,10 @@
         <w:adjustRightInd w:val="0"/>
         <w:textboxTightWrap w:val="none"/>
         <w:rPr>
-          <w:lang w:val="en-US"/>
-        </w:rPr>
-      </w:pPr>
-    </w:p>
-    <w:p>
-      <w:pPr>
-        <w:rPr>
-          <w:iCs/>
-          <w:lang w:val="en-US"/>
-        </w:rPr>
-      </w:pPr>
-      <w:r>
-        <w:rPr>
-          <w:iCs/>
-          <w:lang w:val="en-US"/>
-        </w:rPr>
-        <w:t>After obtaining variable type and the data values from the package, the metadata values can be parsed</w:t>
-      </w:r>
-      <w:r>
-        <w:rPr>
-          <w:iCs/>
-          <w:lang w:val="en-US"/>
-        </w:rPr>
-        <w:t>,</w:t>
-      </w:r>
-      <w:r>
-        <w:rPr>
-          <w:iCs/>
-          <w:lang w:val="en-US"/>
-        </w:rPr>
-        <w:t xml:space="preserve"> if present.</w:t>
-      </w:r>
-    </w:p>
-    <w:p>
-      <w:pPr>
-        <w:pStyle w:val="Heading3"/>
-        <w:rPr>
-          <w:b/>
-        </w:rPr>
-      </w:pPr>
-      <w:r>
-        <w:t xml:space="preserve">Parsing the </w:t>
-      </w:r>
-      <w:r>
-        <w:t>metadata</w:t>
-      </w:r>
-      <w:r>
-        <w:t xml:space="preserve"> values</w:t>
-      </w:r>
+          <w:iCs/>
+          <w:lang w:val="en-US"/>
+        </w:rPr>
+      </w:pPr>
     </w:p>
     <w:p>
       <w:pPr>
@@ -5039,7 +5133,23 @@
           <w:iCs/>
           <w:lang w:val="en-US"/>
         </w:rPr>
-        <w:t xml:space="preserve">The metadata values are separated based on the delimiter ‘,’ and each of the values is further parsed to get the actual value. </w:t>
+        <w:t xml:space="preserve">The first character of each metadata value </w:t>
+      </w:r>
+      <w:proofErr w:type="spellStart"/>
+      <w:r>
+        <w:rPr>
+          <w:iCs/>
+          <w:lang w:val="en-US"/>
+        </w:rPr>
+        <w:t>metaData</w:t>
+      </w:r>
+      <w:proofErr w:type="spellEnd"/>
+      <w:r>
+        <w:rPr>
+          <w:iCs/>
+          <w:lang w:val="en-US"/>
+        </w:rPr>
+        <w:t xml:space="preserve">[0] identifies the type of metadata. </w:t>
       </w:r>
     </w:p>
     <w:p>
@@ -5070,23 +5180,21 @@
           <w:iCs/>
           <w:lang w:val="en-US"/>
         </w:rPr>
-        <w:t xml:space="preserve">The first character of each metadata value </w:t>
-      </w:r>
-      <w:proofErr w:type="spellStart"/>
-      <w:r>
-        <w:rPr>
-          <w:iCs/>
-          <w:lang w:val="en-US"/>
-        </w:rPr>
-        <w:t>metaData</w:t>
-      </w:r>
-      <w:proofErr w:type="spellEnd"/>
-      <w:r>
-        <w:rPr>
-          <w:iCs/>
-          <w:lang w:val="en-US"/>
-        </w:rPr>
-        <w:t xml:space="preserve">[0] identifies the type of metadata. </w:t>
+        <w:t xml:space="preserve">‘1’ </w:t>
+      </w:r>
+      <w:r>
+        <w:rPr>
+          <w:iCs/>
+          <w:lang w:val="en-US"/>
+        </w:rPr>
+        <w:t>-</w:t>
+      </w:r>
+      <w:r>
+        <w:rPr>
+          <w:iCs/>
+          <w:lang w:val="en-US"/>
+        </w:rPr>
+        <w:t xml:space="preserve"> status </w:t>
       </w:r>
     </w:p>
     <w:p>
@@ -5100,6 +5208,27 @@
           <w:lang w:val="en-US"/>
         </w:rPr>
       </w:pPr>
+      <w:r>
+        <w:rPr>
+          <w:iCs/>
+          <w:lang w:val="en-US"/>
+        </w:rPr>
+        <w:t xml:space="preserve">‘2’ </w:t>
+      </w:r>
+      <w:r>
+        <w:rPr>
+          <w:iCs/>
+          <w:lang w:val="en-US"/>
+        </w:rPr>
+        <w:t>-</w:t>
+      </w:r>
+      <w:r>
+        <w:rPr>
+          <w:iCs/>
+          <w:lang w:val="en-US"/>
+        </w:rPr>
+        <w:t xml:space="preserve"> Current range index </w:t>
+      </w:r>
     </w:p>
     <w:p>
       <w:pPr>
@@ -5117,8 +5246,40 @@
           <w:iCs/>
           <w:lang w:val="en-US"/>
         </w:rPr>
-        <w:t xml:space="preserve">‘1’ – status </w:t>
-      </w:r>
+        <w:t>‘4’ - Noise</w:t>
+      </w:r>
+    </w:p>
+    <w:p>
+      <w:pPr>
+        <w:rPr>
+          <w:rStyle w:val="code"/>
+        </w:rPr>
+      </w:pPr>
+    </w:p>
+    <w:p>
+      <w:pPr>
+        <w:rPr>
+          <w:iCs/>
+          <w:lang w:val="en-US"/>
+        </w:rPr>
+      </w:pPr>
+      <w:bookmarkStart w:id="1" w:name="_Hlk5014795"/>
+      <w:r>
+        <w:rPr>
+          <w:iCs/>
+          <w:lang w:val="en-US"/>
+        </w:rPr>
+        <w:t xml:space="preserve">The metadata status is a 1 character hexadecimal bit mask. </w:t>
+      </w:r>
+    </w:p>
+    <w:bookmarkEnd w:id="1"/>
+    <w:p>
+      <w:pPr>
+        <w:rPr>
+          <w:iCs/>
+          <w:lang w:val="en-US"/>
+        </w:rPr>
+      </w:pPr>
     </w:p>
     <w:p>
       <w:pPr>
@@ -5136,7 +5297,7 @@
           <w:iCs/>
           <w:lang w:val="en-US"/>
         </w:rPr>
-        <w:t xml:space="preserve">‘2’ – Current range index </w:t>
+        <w:t xml:space="preserve">For example, in the above sample, the available metadata values for current data are, </w:t>
       </w:r>
     </w:p>
     <w:p>
@@ -5146,49 +5307,21 @@
         <w:adjustRightInd w:val="0"/>
         <w:textboxTightWrap w:val="none"/>
         <w:rPr>
-          <w:iCs/>
-          <w:lang w:val="en-US"/>
-        </w:rPr>
-      </w:pPr>
-      <w:r>
-        <w:rPr>
-          <w:iCs/>
-          <w:lang w:val="en-US"/>
-        </w:rPr>
-        <w:t>‘4’ - Noise</w:t>
-      </w:r>
-    </w:p>
-    <w:p>
-      <w:pPr>
-        <w:rPr>
-          <w:rStyle w:val="code"/>
-        </w:rPr>
-      </w:pPr>
-    </w:p>
-    <w:p>
-      <w:pPr>
-        <w:rPr>
-          <w:iCs/>
-          <w:lang w:val="en-US"/>
-        </w:rPr>
-      </w:pPr>
-      <w:bookmarkStart w:id="1" w:name="_Hlk5014795"/>
-      <w:r>
-        <w:rPr>
-          <w:iCs/>
-          <w:lang w:val="en-US"/>
-        </w:rPr>
-        <w:t xml:space="preserve">The metadata status is a 1 character hexadecimal bit mask. </w:t>
-      </w:r>
-    </w:p>
-    <w:bookmarkEnd w:id="1"/>
-    <w:p>
-      <w:pPr>
-        <w:rPr>
-          <w:iCs/>
-          <w:lang w:val="en-US"/>
-        </w:rPr>
-      </w:pPr>
+          <w:lang w:val="en-US"/>
+        </w:rPr>
+      </w:pPr>
+      <w:r>
+        <w:rPr>
+          <w:lang w:val="en-US"/>
+        </w:rPr>
+        <w:t>10,288</w:t>
+      </w:r>
+      <w:r>
+        <w:rPr>
+          <w:lang w:val="en-US"/>
+        </w:rPr>
+        <w:t>. The first metadata value is 10.</w:t>
+      </w:r>
     </w:p>
     <w:p>
       <w:pPr>
@@ -5197,17 +5330,9 @@
         <w:adjustRightInd w:val="0"/>
         <w:textboxTightWrap w:val="none"/>
         <w:rPr>
-          <w:iCs/>
-          <w:lang w:val="en-US"/>
-        </w:rPr>
-      </w:pPr>
-      <w:r>
-        <w:rPr>
-          <w:iCs/>
-          <w:lang w:val="en-US"/>
-        </w:rPr>
-        <w:t xml:space="preserve">For example, in the above sample, the available metadata values for current data are, </w:t>
-      </w:r>
+          <w:lang w:val="en-US"/>
+        </w:rPr>
+      </w:pPr>
     </w:p>
     <w:p>
       <w:pPr>
@@ -5223,13 +5348,169 @@
         <w:rPr>
           <w:lang w:val="en-US"/>
         </w:rPr>
-        <w:t>10,288</w:t>
-      </w:r>
-      <w:r>
-        <w:rPr>
-          <w:lang w:val="en-US"/>
-        </w:rPr>
-        <w:t>. The first metadata value is 10.</w:t>
+        <w:t xml:space="preserve">1 – </w:t>
+      </w:r>
+      <w:r>
+        <w:rPr>
+          <w:lang w:val="en-US"/>
+        </w:rPr>
+        <w:t>metadata</w:t>
+      </w:r>
+      <w:r>
+        <w:rPr>
+          <w:lang w:val="en-US"/>
+        </w:rPr>
+        <w:t xml:space="preserve"> status – 0 indicates OK.</w:t>
+      </w:r>
+    </w:p>
+    <w:p>
+      <w:pPr>
+        <w:rPr>
+          <w:iCs/>
+          <w:lang w:val="en-US"/>
+        </w:rPr>
+      </w:pPr>
+    </w:p>
+    <w:p>
+      <w:pPr>
+        <w:rPr>
+          <w:iCs/>
+          <w:lang w:val="en-US"/>
+        </w:rPr>
+      </w:pPr>
+      <w:r>
+        <w:rPr>
+          <w:iCs/>
+          <w:lang w:val="en-US"/>
+        </w:rPr>
+        <w:t>The metadata type current range is 2 characters long hexadecimal value.</w:t>
+      </w:r>
+      <w:r>
+        <w:rPr>
+          <w:rFonts w:ascii="Roboto" w:hAnsi="Roboto"/>
+          <w:shd w:val="clear" w:color="auto" w:fill="FFFFFF"/>
+          <w:lang w:val="en-US"/>
+        </w:rPr>
+        <w:t xml:space="preserve"> </w:t>
+      </w:r>
+      <w:r>
+        <w:rPr>
+          <w:iCs/>
+          <w:lang w:val="en-US"/>
+        </w:rPr>
+        <w:t>If the f</w:t>
+      </w:r>
+      <w:r>
+        <w:rPr>
+          <w:iCs/>
+          <w:lang w:val="en-US"/>
+        </w:rPr>
+        <w:t xml:space="preserve">irst bit </w:t>
+      </w:r>
+      <w:r>
+        <w:rPr>
+          <w:iCs/>
+          <w:lang w:val="en-US"/>
+        </w:rPr>
+        <w:t xml:space="preserve">is </w:t>
+      </w:r>
+      <w:r>
+        <w:rPr>
+          <w:iCs/>
+          <w:lang w:val="en-US"/>
+        </w:rPr>
+        <w:t>high (0x80)</w:t>
+      </w:r>
+      <w:r>
+        <w:rPr>
+          <w:iCs/>
+          <w:lang w:val="en-US"/>
+        </w:rPr>
+        <w:t>,</w:t>
+      </w:r>
+      <w:r>
+        <w:rPr>
+          <w:iCs/>
+          <w:lang w:val="en-US"/>
+        </w:rPr>
+        <w:t xml:space="preserve"> </w:t>
+      </w:r>
+      <w:r>
+        <w:rPr>
+          <w:iCs/>
+          <w:lang w:val="en-US"/>
+        </w:rPr>
+        <w:t>it indicates</w:t>
+      </w:r>
+      <w:r>
+        <w:rPr>
+          <w:iCs/>
+          <w:lang w:val="en-US"/>
+        </w:rPr>
+        <w:t xml:space="preserve"> a high</w:t>
+      </w:r>
+      <w:r>
+        <w:rPr>
+          <w:iCs/>
+          <w:lang w:val="en-US"/>
+        </w:rPr>
+        <w:t>-</w:t>
+      </w:r>
+      <w:r>
+        <w:rPr>
+          <w:iCs/>
+          <w:lang w:val="en-US"/>
+        </w:rPr>
+        <w:t>speed mode c</w:t>
+      </w:r>
+      <w:r>
+        <w:rPr>
+          <w:iCs/>
+          <w:lang w:val="en-US"/>
+        </w:rPr>
+        <w:t>urrent range</w:t>
+      </w:r>
+      <w:r>
+        <w:rPr>
+          <w:iCs/>
+          <w:lang w:val="en-US"/>
+        </w:rPr>
+        <w:t>.</w:t>
+      </w:r>
+      <w:r>
+        <w:rPr>
+          <w:iCs/>
+          <w:lang w:val="en-US"/>
+        </w:rPr>
+        <w:t xml:space="preserve"> </w:t>
+      </w:r>
+      <w:r>
+        <w:rPr>
+          <w:iCs/>
+          <w:lang w:val="en-US"/>
+        </w:rPr>
+        <w:t xml:space="preserve">The </w:t>
+      </w:r>
+      <w:r>
+        <w:rPr>
+          <w:iCs/>
+          <w:lang w:val="en-US"/>
+        </w:rPr>
+        <w:t>hexadecimal</w:t>
+      </w:r>
+      <w:r>
+        <w:rPr>
+          <w:iCs/>
+          <w:lang w:val="en-US"/>
+        </w:rPr>
+        <w:t xml:space="preserve"> value</w:t>
+      </w:r>
+      <w:r>
+        <w:rPr>
+          <w:iCs/>
+          <w:lang w:val="en-US"/>
+        </w:rPr>
+        <w:t xml:space="preserve"> can be converted to int to get the current range.</w:t>
       </w:r>
     </w:p>
     <w:p>
@@ -5239,9 +5520,49 @@
         <w:adjustRightInd w:val="0"/>
         <w:textboxTightWrap w:val="none"/>
         <w:rPr>
-          <w:lang w:val="en-US"/>
-        </w:rPr>
-      </w:pPr>
+          <w:rFonts w:ascii="Courier New" w:hAnsi="Courier New" w:cs="Courier New"/>
+          <w:lang w:val="en-GB"/>
+        </w:rPr>
+      </w:pPr>
+    </w:p>
+    <w:p>
+      <w:pPr>
+        <w:rPr>
+          <w:lang w:val="en-US"/>
+        </w:rPr>
+      </w:pPr>
+      <w:r>
+        <w:rPr>
+          <w:lang w:val="en-US"/>
+        </w:rPr>
+        <w:t>For example, in the a</w:t>
+      </w:r>
+      <w:r>
+        <w:rPr>
+          <w:lang w:val="en-US"/>
+        </w:rPr>
+        <w:t>bove sample, the second metadata available is 288.</w:t>
+      </w:r>
+    </w:p>
+    <w:p>
+      <w:pPr>
+        <w:rPr>
+          <w:lang w:val="en-US"/>
+        </w:rPr>
+      </w:pPr>
+    </w:p>
+    <w:p>
+      <w:pPr>
+        <w:rPr>
+          <w:lang w:val="en-US"/>
+        </w:rPr>
+      </w:pPr>
+      <w:r>
+        <w:rPr>
+          <w:lang w:val="en-US"/>
+        </w:rPr>
+        <w:t>2 – indicates the type – current range</w:t>
+      </w:r>
     </w:p>
     <w:p>
       <w:pPr>
@@ -5257,169 +5578,13 @@
         <w:rPr>
           <w:lang w:val="en-US"/>
         </w:rPr>
-        <w:t xml:space="preserve">1 – </w:t>
-      </w:r>
-      <w:r>
-        <w:rPr>
-          <w:lang w:val="en-US"/>
-        </w:rPr>
-        <w:t>metadata</w:t>
-      </w:r>
-      <w:r>
-        <w:rPr>
-          <w:lang w:val="en-US"/>
-        </w:rPr>
-        <w:t xml:space="preserve"> status – 0 indicates OK.</w:t>
-      </w:r>
-    </w:p>
-    <w:p>
-      <w:pPr>
-        <w:rPr>
-          <w:iCs/>
-          <w:lang w:val="en-US"/>
-        </w:rPr>
-      </w:pPr>
-    </w:p>
-    <w:p>
-      <w:pPr>
-        <w:rPr>
-          <w:iCs/>
-          <w:lang w:val="en-US"/>
-        </w:rPr>
-      </w:pPr>
-      <w:r>
-        <w:rPr>
-          <w:iCs/>
-          <w:lang w:val="en-US"/>
-        </w:rPr>
-        <w:t>The metadata type current range is 2 characters long hexadecimal value.</w:t>
-      </w:r>
-      <w:r>
-        <w:rPr>
-          <w:rFonts w:ascii="Roboto" w:hAnsi="Roboto"/>
-          <w:shd w:val="clear" w:color="auto" w:fill="FFFFFF"/>
-          <w:lang w:val="en-US"/>
-        </w:rPr>
-        <w:t xml:space="preserve"> </w:t>
-      </w:r>
-      <w:r>
-        <w:rPr>
-          <w:iCs/>
-          <w:lang w:val="en-US"/>
-        </w:rPr>
-        <w:t>If the f</w:t>
-      </w:r>
-      <w:r>
-        <w:rPr>
-          <w:iCs/>
-          <w:lang w:val="en-US"/>
-        </w:rPr>
-        <w:t xml:space="preserve">irst bit </w:t>
-      </w:r>
-      <w:r>
-        <w:rPr>
-          <w:iCs/>
-          <w:lang w:val="en-US"/>
-        </w:rPr>
-        <w:t xml:space="preserve">is </w:t>
-      </w:r>
-      <w:r>
-        <w:rPr>
-          <w:iCs/>
-          <w:lang w:val="en-US"/>
-        </w:rPr>
-        <w:t>high (0x80)</w:t>
-      </w:r>
-      <w:r>
-        <w:rPr>
-          <w:iCs/>
-          <w:lang w:val="en-US"/>
-        </w:rPr>
-        <w:t>,</w:t>
-      </w:r>
-      <w:r>
-        <w:rPr>
-          <w:iCs/>
-          <w:lang w:val="en-US"/>
-        </w:rPr>
-        <w:t xml:space="preserve"> </w:t>
-      </w:r>
-      <w:r>
-        <w:rPr>
-          <w:iCs/>
-          <w:lang w:val="en-US"/>
-        </w:rPr>
-        <w:t>it indicates</w:t>
-      </w:r>
-      <w:r>
-        <w:rPr>
-          <w:iCs/>
-          <w:lang w:val="en-US"/>
-        </w:rPr>
-        <w:t xml:space="preserve"> a high</w:t>
-      </w:r>
-      <w:r>
-        <w:rPr>
-          <w:iCs/>
-          <w:lang w:val="en-US"/>
-        </w:rPr>
-        <w:t>-</w:t>
-      </w:r>
-      <w:r>
-        <w:rPr>
-          <w:iCs/>
-          <w:lang w:val="en-US"/>
-        </w:rPr>
-        <w:t>speed mode c</w:t>
-      </w:r>
-      <w:r>
-        <w:rPr>
-          <w:iCs/>
-          <w:lang w:val="en-US"/>
-        </w:rPr>
-        <w:t>urrent range</w:t>
-      </w:r>
-      <w:r>
-        <w:rPr>
-          <w:iCs/>
+        <w:t>88 – indicates the hexadecimal value for current range index – 1mA. The first bit 8 implies that it is high speed mode current range</w:t>
+      </w:r>
+      <w:r>
+        <w:rPr>
           <w:lang w:val="en-US"/>
         </w:rPr>
         <w:t>.</w:t>
-      </w:r>
-      <w:r>
-        <w:rPr>
-          <w:iCs/>
-          <w:lang w:val="en-US"/>
-        </w:rPr>
-        <w:t xml:space="preserve"> </w:t>
-      </w:r>
-      <w:r>
-        <w:rPr>
-          <w:iCs/>
-          <w:lang w:val="en-US"/>
-        </w:rPr>
-        <w:t xml:space="preserve">The </w:t>
-      </w:r>
-      <w:r>
-        <w:rPr>
-          <w:iCs/>
-          <w:lang w:val="en-US"/>
-        </w:rPr>
-        <w:t>hexadecimal</w:t>
-      </w:r>
-      <w:r>
-        <w:rPr>
-          <w:iCs/>
-          <w:lang w:val="en-US"/>
-        </w:rPr>
-        <w:t xml:space="preserve"> value</w:t>
-      </w:r>
-      <w:r>
-        <w:rPr>
-          <w:iCs/>
-          <w:lang w:val="en-US"/>
-        </w:rPr>
-        <w:t xml:space="preserve"> can be converted to int to get the current range.</w:t>
       </w:r>
     </w:p>
     <w:p>
@@ -5429,120 +5594,67 @@
         <w:adjustRightInd w:val="0"/>
         <w:textboxTightWrap w:val="none"/>
         <w:rPr>
-          <w:rFonts w:ascii="Courier New" w:hAnsi="Courier New" w:cs="Courier New"/>
-          <w:lang w:val="en-GB"/>
-        </w:rPr>
-      </w:pPr>
-    </w:p>
-    <w:p>
-      <w:pPr>
-        <w:rPr>
-          <w:lang w:val="en-US"/>
-        </w:rPr>
-      </w:pPr>
-      <w:r>
-        <w:rPr>
-          <w:lang w:val="en-US"/>
-        </w:rPr>
-        <w:t>For example, in the a</w:t>
-      </w:r>
-      <w:r>
-        <w:rPr>
-          <w:lang w:val="en-US"/>
-        </w:rPr>
-        <w:t>bove sample, the second metadata available is 288.</w:t>
-      </w:r>
-    </w:p>
-    <w:p>
-      <w:pPr>
-        <w:rPr>
-          <w:lang w:val="en-US"/>
-        </w:rPr>
-      </w:pPr>
-    </w:p>
-    <w:p>
-      <w:pPr>
-        <w:rPr>
-          <w:lang w:val="en-US"/>
-        </w:rPr>
-      </w:pPr>
-      <w:r>
-        <w:rPr>
-          <w:lang w:val="en-US"/>
-        </w:rPr>
-        <w:t>2 – indicates the type – current range</w:t>
-      </w:r>
-    </w:p>
-    <w:p>
-      <w:pPr>
-        <w:autoSpaceDE w:val="0"/>
-        <w:autoSpaceDN w:val="0"/>
-        <w:adjustRightInd w:val="0"/>
-        <w:textboxTightWrap w:val="none"/>
-        <w:rPr>
-          <w:lang w:val="en-US"/>
-        </w:rPr>
-      </w:pPr>
-      <w:r>
-        <w:rPr>
-          <w:lang w:val="en-US"/>
-        </w:rPr>
-        <w:lastRenderedPageBreak/>
-        <w:t>88 – indicates the hexadecimal value for current range index – 1mA. The first bit 8 implies that it is high speed mode current range</w:t>
-      </w:r>
-      <w:r>
-        <w:rPr>
-          <w:lang w:val="en-US"/>
-        </w:rPr>
-        <w:t>.</w:t>
-      </w:r>
-    </w:p>
-    <w:p>
-      <w:pPr>
-        <w:autoSpaceDE w:val="0"/>
-        <w:autoSpaceDN w:val="0"/>
-        <w:adjustRightInd w:val="0"/>
-        <w:textboxTightWrap w:val="none"/>
-        <w:rPr>
-          <w:lang w:val="en-US"/>
-        </w:rPr>
-      </w:pPr>
-    </w:p>
-    <w:p>
-      <w:pPr>
-        <w:rPr>
-          <w:b/>
-          <w:lang w:val="en-US"/>
-        </w:rPr>
+          <w:lang w:val="en-US"/>
+        </w:rPr>
+      </w:pPr>
+    </w:p>
+    <w:p>
+      <w:pPr>
+        <w:pStyle w:val="Heading3"/>
       </w:pPr>
       <w:bookmarkStart w:id="2" w:name="OLE_LINK4"/>
       <w:bookmarkStart w:id="3" w:name="OLE_LINK5"/>
       <w:r>
-        <w:rPr>
-          <w:b/>
-          <w:lang w:val="en-US"/>
-        </w:rPr>
-        <w:t>Sample output:</w:t>
-      </w:r>
-    </w:p>
-    <w:p>
-      <w:pPr>
-        <w:rPr>
-          <w:lang w:val="en-US"/>
-        </w:rPr>
-      </w:pPr>
-    </w:p>
-    <w:p>
-      <w:pPr>
-        <w:rPr>
-          <w:lang w:val="en-US"/>
-        </w:rPr>
-      </w:pPr>
-      <w:r>
-        <w:rPr>
-          <w:lang w:val="en-US"/>
-        </w:rPr>
-        <w:t>Here’s a sample measurement data package from a LSV measurement on a dummy cell with 10kOhm resistance and its corresponding output.</w:t>
+        <w:t>Sample output</w:t>
+      </w:r>
+    </w:p>
+    <w:p>
+      <w:pPr>
+        <w:rPr>
+          <w:lang w:val="en-US"/>
+        </w:rPr>
+      </w:pPr>
+    </w:p>
+    <w:p>
+      <w:pPr>
+        <w:pStyle w:val="Heading4"/>
+        <w:rPr>
+          <w:lang w:val="en-US"/>
+        </w:rPr>
+      </w:pPr>
+      <w:r>
+        <w:rPr>
+          <w:lang w:val="en-US"/>
+        </w:rPr>
+        <w:lastRenderedPageBreak/>
+        <w:t>LSV</w:t>
+      </w:r>
+    </w:p>
+    <w:p>
+      <w:pPr>
+        <w:rPr>
+          <w:lang w:val="en-US"/>
+        </w:rPr>
+      </w:pPr>
+      <w:r>
+        <w:rPr>
+          <w:lang w:val="en-US"/>
+        </w:rPr>
+        <w:t xml:space="preserve">Here’s a sample measurement data package from </w:t>
+      </w:r>
+      <w:proofErr w:type="gramStart"/>
+      <w:r>
+        <w:rPr>
+          <w:lang w:val="en-US"/>
+        </w:rPr>
+        <w:t>a</w:t>
+      </w:r>
+      <w:proofErr w:type="gramEnd"/>
+      <w:r>
+        <w:rPr>
+          <w:lang w:val="en-US"/>
+        </w:rPr>
+        <w:t xml:space="preserve"> LSV measurement on a dummy cell with 10kOhm resistance and its corresponding output.</w:t>
       </w:r>
     </w:p>
     <w:p>
@@ -5641,22 +5753,268 @@
         <w:ind w:left="708" w:firstLine="708"/>
         <w:textboxTightWrap w:val="none"/>
         <w:rPr>
+          <w:lang w:val="en-US"/>
+        </w:rPr>
+      </w:pPr>
+      <w:r>
+        <w:rPr>
+          <w:lang w:val="en-US"/>
+        </w:rPr>
+        <w:t>CR : 1mA (High speed)</w:t>
+      </w:r>
+      <w:bookmarkEnd w:id="2"/>
+      <w:bookmarkEnd w:id="3"/>
+    </w:p>
+    <w:p>
+      <w:pPr>
+        <w:autoSpaceDE w:val="0"/>
+        <w:autoSpaceDN w:val="0"/>
+        <w:adjustRightInd w:val="0"/>
+        <w:textboxTightWrap w:val="none"/>
+        <w:rPr>
+          <w:lang w:val="en-US"/>
+        </w:rPr>
+      </w:pPr>
+    </w:p>
+    <w:p>
+      <w:pPr>
+        <w:pStyle w:val="Heading4"/>
+        <w:numPr>
+          <w:ilvl w:val="3"/>
+          <w:numId w:val="1"/>
+        </w:numPr>
+        <w:rPr>
+          <w:lang w:val="en-US"/>
+        </w:rPr>
+      </w:pPr>
+      <w:r>
+        <w:rPr>
+          <w:lang w:val="en-US"/>
+        </w:rPr>
+        <w:t>EIS</w:t>
+      </w:r>
+    </w:p>
+    <w:p>
+      <w:pPr>
+        <w:rPr>
+          <w:lang w:val="en-US"/>
+        </w:rPr>
+      </w:pPr>
+    </w:p>
+    <w:p>
+      <w:pPr>
+        <w:rPr>
+          <w:lang w:val="en-US"/>
+        </w:rPr>
+      </w:pPr>
+      <w:r>
+        <w:rPr>
+          <w:lang w:val="en-US"/>
+        </w:rPr>
+        <w:t xml:space="preserve">Here’s a sample measurement data package from an EIS measurement on a dummy cell with 10 </w:t>
+      </w:r>
+      <w:proofErr w:type="spellStart"/>
+      <w:r>
+        <w:rPr>
+          <w:lang w:val="en-US"/>
+        </w:rPr>
+        <w:t>kOhm</w:t>
+      </w:r>
+      <w:proofErr w:type="spellEnd"/>
+      <w:r>
+        <w:rPr>
+          <w:lang w:val="en-US"/>
+        </w:rPr>
+        <w:t xml:space="preserve"> resistance and its corresponding output.</w:t>
+      </w:r>
+    </w:p>
+    <w:p>
+      <w:pPr>
+        <w:rPr>
+          <w:lang w:val="en-US"/>
+        </w:rPr>
+      </w:pPr>
+    </w:p>
+    <w:p>
+      <w:pPr>
+        <w:rPr>
+          <w:lang w:val="en-NL"/>
+        </w:rPr>
+      </w:pPr>
+      <w:r>
+        <w:rPr>
+          <w:lang w:val="en-NL"/>
+        </w:rPr>
+        <w:t>PdcDF5DFF4</w:t>
+      </w:r>
+      <w:proofErr w:type="gramStart"/>
+      <w:r>
+        <w:rPr>
+          <w:lang w:val="en-NL"/>
+        </w:rPr>
+        <w:t>u;cc</w:t>
+      </w:r>
+      <w:proofErr w:type="gramEnd"/>
+      <w:r>
+        <w:rPr>
+          <w:lang w:val="en-NL"/>
+        </w:rPr>
+        <w:t>896D904m,10,287;cd82DB1A8u,10,287</w:t>
+      </w:r>
+    </w:p>
+    <w:p>
+      <w:pPr>
+        <w:rPr>
+          <w:lang w:val="it-IT"/>
+        </w:rPr>
+      </w:pPr>
+    </w:p>
+    <w:p>
+      <w:pPr>
+        <w:rPr>
+          <w:lang w:val="en-NL"/>
+        </w:rPr>
+      </w:pPr>
+      <w:r>
+        <w:rPr>
+          <w:lang w:val="it-IT"/>
+        </w:rPr>
+        <w:t xml:space="preserve">Output: </w:t>
+      </w:r>
+      <w:r>
+        <w:rPr>
+          <w:lang w:val="it-IT"/>
+        </w:rPr>
+        <w:tab/>
+      </w:r>
+      <w:r>
+        <w:rPr>
+          <w:lang w:val="en-NL"/>
+        </w:rPr>
+        <w:t xml:space="preserve">frequency(Hz):  100.0 </w:t>
+      </w:r>
+      <w:r>
+        <w:rPr>
+          <w:lang w:val="en-NL"/>
+        </w:rPr>
+        <w:tab/>
+      </w:r>
+    </w:p>
+    <w:p>
+      <w:pPr>
+        <w:ind w:left="708" w:firstLine="708"/>
+        <w:rPr>
+          <w:lang w:val="en-NL"/>
+        </w:rPr>
+      </w:pPr>
+      <w:proofErr w:type="spellStart"/>
+      <w:proofErr w:type="gramStart"/>
+      <w:r>
+        <w:rPr>
+          <w:lang w:val="en-NL"/>
+        </w:rPr>
+        <w:t>Zreal</w:t>
+      </w:r>
+      <w:proofErr w:type="spellEnd"/>
+      <w:r>
+        <w:rPr>
+          <w:lang w:val="en-NL"/>
+        </w:rPr>
+        <w:t>(</w:t>
+      </w:r>
+      <w:proofErr w:type="gramEnd"/>
+      <w:r>
+        <w:rPr>
+          <w:lang w:val="en-NL"/>
+        </w:rPr>
+        <w:t xml:space="preserve">Ohm): 9885.956 </w:t>
+      </w:r>
+      <w:r>
+        <w:rPr>
+          <w:lang w:val="en-NL"/>
+        </w:rPr>
+        <w:tab/>
+      </w:r>
+    </w:p>
+    <w:p>
+      <w:pPr>
+        <w:ind w:left="708" w:firstLine="708"/>
+        <w:rPr>
+          <w:lang w:val="en-NL"/>
+        </w:rPr>
+      </w:pPr>
+      <w:proofErr w:type="spellStart"/>
+      <w:proofErr w:type="gramStart"/>
+      <w:r>
+        <w:rPr>
+          <w:lang w:val="en-NL"/>
+        </w:rPr>
+        <w:t>Zimag</w:t>
+      </w:r>
+      <w:proofErr w:type="spellEnd"/>
+      <w:r>
+        <w:rPr>
+          <w:lang w:val="en-NL"/>
+        </w:rPr>
+        <w:t>(</w:t>
+      </w:r>
+      <w:proofErr w:type="gramEnd"/>
+      <w:r>
+        <w:rPr>
+          <w:lang w:val="en-NL"/>
+        </w:rPr>
+        <w:t xml:space="preserve">Ohm):  2.995 </w:t>
+      </w:r>
+      <w:r>
+        <w:rPr>
+          <w:lang w:val="en-NL"/>
+        </w:rPr>
+        <w:tab/>
+      </w:r>
+    </w:p>
+    <w:p>
+      <w:pPr>
+        <w:ind w:left="708" w:firstLine="708"/>
+        <w:rPr>
+          <w:lang w:val="en-NL"/>
+        </w:rPr>
+      </w:pPr>
+      <w:r>
+        <w:rPr>
+          <w:lang w:val="en-NL"/>
+        </w:rPr>
+        <w:t xml:space="preserve">Status: OK               </w:t>
+      </w:r>
+    </w:p>
+    <w:p>
+      <w:pPr>
+        <w:ind w:left="708" w:firstLine="708"/>
+        <w:rPr>
+          <w:lang w:val="it-IT"/>
+        </w:rPr>
+      </w:pPr>
+      <w:r>
+        <w:rPr>
+          <w:lang w:val="en-NL"/>
+        </w:rPr>
+        <w:t>CR: 200uA (High speed)</w:t>
+      </w:r>
+    </w:p>
+    <w:p>
+      <w:pPr>
+        <w:autoSpaceDE w:val="0"/>
+        <w:autoSpaceDN w:val="0"/>
+        <w:adjustRightInd w:val="0"/>
+        <w:textboxTightWrap w:val="none"/>
+        <w:rPr>
           <w:rStyle w:val="code"/>
           <w:rFonts w:ascii="HelveticaNeueLT Com 45 Lt" w:hAnsi="HelveticaNeueLT Com 45 Lt"/>
           <w:iCs w:val="0"/>
           <w:color w:val="000000"/>
           <w:shd w:val="clear" w:color="auto" w:fill="auto"/>
-          <w:lang w:eastAsia="en-US"/>
-        </w:rPr>
-      </w:pPr>
-      <w:r>
-        <w:rPr>
-          <w:lang w:val="en-US"/>
-        </w:rPr>
-        <w:t>CR : 1mA (High speed)</w:t>
-      </w:r>
-      <w:bookmarkEnd w:id="2"/>
-      <w:bookmarkEnd w:id="3"/>
+          <w:lang w:val="it-IT" w:eastAsia="en-US"/>
+        </w:rPr>
+      </w:pPr>
     </w:p>
     <w:sectPr>
       <w:pgSz w:w="11906" w:h="16838"/>
@@ -7127,7 +7485,7 @@
     <w:lsdException w:name="Table Web 2" w:semiHidden="1" w:unhideWhenUsed="1"/>
     <w:lsdException w:name="Table Web 3" w:semiHidden="1" w:unhideWhenUsed="1"/>
     <w:lsdException w:name="Balloon Text" w:semiHidden="1" w:uiPriority="0" w:unhideWhenUsed="1"/>
-    <w:lsdException w:name="Table Grid" w:semiHidden="1" w:uiPriority="0" w:unhideWhenUsed="1"/>
+    <w:lsdException w:name="Table Grid" w:uiPriority="0"/>
     <w:lsdException w:name="Table Theme" w:semiHidden="1" w:unhideWhenUsed="1"/>
     <w:lsdException w:name="Placeholder Text" w:semiHidden="1"/>
     <w:lsdException w:name="No Spacing" w:uiPriority="1" w:qFormat="1"/>
@@ -8610,6 +8968,7 @@
     <w:rsid w:val="00D762DF"/>
     <w:rsid w:val="00DB243A"/>
     <w:rsid w:val="00DC6109"/>
+    <w:rsid w:val="00DF36F2"/>
     <w:rsid w:val="00E16E19"/>
     <w:rsid w:val="00EA2583"/>
     <w:rsid w:val="00EC4B1D"/>
@@ -8809,7 +9168,7 @@
     <w:lsdException w:name="Table Web 2" w:semiHidden="1" w:unhideWhenUsed="1"/>
     <w:lsdException w:name="Table Web 3" w:semiHidden="1" w:unhideWhenUsed="1"/>
     <w:lsdException w:name="Balloon Text" w:semiHidden="1" w:unhideWhenUsed="1"/>
-    <w:lsdException w:name="Table Grid" w:semiHidden="1" w:uiPriority="59" w:unhideWhenUsed="1"/>
+    <w:lsdException w:name="Table Grid" w:uiPriority="59"/>
     <w:lsdException w:name="Table Theme" w:semiHidden="1" w:unhideWhenUsed="1"/>
     <w:lsdException w:name="Placeholder Text" w:semiHidden="1"/>
     <w:lsdException w:name="No Spacing" w:uiPriority="1" w:qFormat="1"/>
@@ -9398,7 +9757,7 @@
 </file>
 
 <file path=customXml/itemProps1.xml><?xml version="1.0" encoding="utf-8"?>
-<ds:datastoreItem xmlns:ds="http://schemas.openxmlformats.org/officeDocument/2006/customXml" ds:itemID="{595E9789-4C77-4E89-8E7E-B9FB9B0C7C84}">
+<ds:datastoreItem xmlns:ds="http://schemas.openxmlformats.org/officeDocument/2006/customXml" ds:itemID="{F8FBDB23-8D10-4B11-9281-04C3A8A0FB45}">
   <ds:schemaRefs>
     <ds:schemaRef ds:uri="http://schemas.openxmlformats.org/officeDocument/2006/bibliography"/>
   </ds:schemaRefs>

</xml_diff>

<commit_message>
Reverted Arduino example after error in merging.
</commit_message>
<xml_diff>
--- a/MethodSCRIPTExample_Arduino/MethodSCRIPT_Example_Arduino.docx
+++ b/MethodSCRIPTExample_Arduino/MethodSCRIPT_Example_Arduino.docx
@@ -1635,14 +1635,20 @@
         <w:rPr>
           <w:rStyle w:val="code"/>
         </w:rPr>
-        <w:t xml:space="preserve">  if(_</w:t>
+        <w:t xml:space="preserve">  if(</w:t>
       </w:r>
       <w:proofErr w:type="spellStart"/>
       <w:r>
         <w:rPr>
           <w:rStyle w:val="code"/>
         </w:rPr>
-        <w:t>printSent</w:t>
+        <w:t>s</w:t>
+      </w:r>
+      <w:r>
+        <w:rPr>
+          <w:rStyle w:val="code"/>
+        </w:rPr>
+        <w:t>_printSent</w:t>
       </w:r>
       <w:proofErr w:type="spellEnd"/>
       <w:r>
@@ -1828,14 +1834,20 @@
         <w:rPr>
           <w:rStyle w:val="code"/>
         </w:rPr>
-        <w:t xml:space="preserve">  if(_</w:t>
+        <w:t xml:space="preserve">  if(</w:t>
       </w:r>
       <w:proofErr w:type="spellStart"/>
       <w:r>
         <w:rPr>
           <w:rStyle w:val="code"/>
         </w:rPr>
-        <w:t>printReceived</w:t>
+        <w:t>s</w:t>
+      </w:r>
+      <w:r>
+        <w:rPr>
+          <w:rStyle w:val="code"/>
+        </w:rPr>
+        <w:t>_printReceived</w:t>
       </w:r>
       <w:proofErr w:type="spellEnd"/>
       <w:r>
@@ -1857,670 +1869,480 @@
         </w:rPr>
         <w:t xml:space="preserve">  {</w:t>
       </w:r>
-    </w:p>
-    <w:p>
-      <w:pPr>
-        <w:rPr>
-          <w:rStyle w:val="code"/>
-        </w:rPr>
-      </w:pPr>
-      <w:r>
-        <w:rPr>
-          <w:rStyle w:val="code"/>
-        </w:rPr>
-        <w:t xml:space="preserve">    //Send all received data to PC for debugging purposes</w:t>
-      </w:r>
-    </w:p>
-    <w:p>
-      <w:pPr>
-        <w:rPr>
-          <w:rStyle w:val="code"/>
-        </w:rPr>
-      </w:pPr>
-      <w:r>
-        <w:rPr>
-          <w:rStyle w:val="code"/>
-        </w:rPr>
-        <w:t xml:space="preserve">    </w:t>
-      </w:r>
-      <w:proofErr w:type="spellStart"/>
-      <w:r>
-        <w:rPr>
-          <w:rStyle w:val="code"/>
-        </w:rPr>
-        <w:t>Serial.write</w:t>
-      </w:r>
-      <w:proofErr w:type="spellEnd"/>
-      <w:r>
-        <w:rPr>
-          <w:rStyle w:val="code"/>
-        </w:rPr>
-        <w:t>(c);</w:t>
-      </w:r>
-    </w:p>
-    <w:p>
-      <w:pPr>
-        <w:rPr>
-          <w:rStyle w:val="code"/>
-        </w:rPr>
-      </w:pPr>
-      <w:r>
-        <w:rPr>
-          <w:rStyle w:val="code"/>
-        </w:rPr>
-        <w:t xml:space="preserve">  }</w:t>
-      </w:r>
-    </w:p>
-    <w:p>
-      <w:pPr>
-        <w:rPr>
-          <w:rStyle w:val="code"/>
-        </w:rPr>
-      </w:pPr>
-      <w:r>
-        <w:rPr>
-          <w:rStyle w:val="code"/>
-        </w:rPr>
-        <w:t xml:space="preserve">  return c;</w:t>
-      </w:r>
-    </w:p>
-    <w:p>
-      <w:pPr>
-        <w:rPr>
-          <w:rStyle w:val="code"/>
-        </w:rPr>
-      </w:pPr>
-      <w:r>
-        <w:rPr>
-          <w:rStyle w:val="code"/>
-        </w:rPr>
-        <w:t>}</w:t>
-      </w:r>
-    </w:p>
-    <w:p>
-      <w:pPr>
-        <w:rPr>
-          <w:rStyle w:val="code"/>
-        </w:rPr>
-      </w:pPr>
-    </w:p>
-    <w:p>
-      <w:pPr>
-        <w:rPr>
-          <w:iCs/>
-          <w:lang w:val="en-US"/>
-        </w:rPr>
-      </w:pPr>
-      <w:r>
-        <w:rPr>
-          <w:iCs/>
-          <w:lang w:val="en-US"/>
-        </w:rPr>
-        <w:t xml:space="preserve">The </w:t>
-      </w:r>
-      <w:proofErr w:type="spellStart"/>
-      <w:r>
-        <w:rPr>
-          <w:i/>
-          <w:iCs/>
-          <w:lang w:val="en-US"/>
-        </w:rPr>
-        <w:t>MSComm</w:t>
-      </w:r>
-      <w:proofErr w:type="spellEnd"/>
-      <w:r>
-        <w:rPr>
-          <w:iCs/>
-          <w:lang w:val="en-US"/>
-        </w:rPr>
-        <w:t xml:space="preserve"> library has to be initiated with these read/write functions as shown below.</w:t>
-      </w:r>
-    </w:p>
-    <w:p>
-      <w:pPr>
-        <w:rPr>
-          <w:iCs/>
-          <w:lang w:val="en-US"/>
-        </w:rPr>
-      </w:pPr>
-    </w:p>
-    <w:p>
-      <w:pPr>
-        <w:rPr>
-          <w:rStyle w:val="code"/>
-        </w:rPr>
-      </w:pPr>
-      <w:proofErr w:type="spellStart"/>
-      <w:r>
-        <w:rPr>
-          <w:rStyle w:val="code"/>
-        </w:rPr>
-        <w:t>MSComm</w:t>
-      </w:r>
-      <w:proofErr w:type="spellEnd"/>
-      <w:r>
-        <w:rPr>
-          <w:rStyle w:val="code"/>
-        </w:rPr>
-        <w:t xml:space="preserve"> _</w:t>
-      </w:r>
-      <w:proofErr w:type="spellStart"/>
-      <w:r>
-        <w:rPr>
-          <w:rStyle w:val="code"/>
-        </w:rPr>
-        <w:t>msComm</w:t>
-      </w:r>
-      <w:proofErr w:type="spellEnd"/>
-      <w:r>
-        <w:rPr>
-          <w:rStyle w:val="code"/>
-        </w:rPr>
-        <w:t>;</w:t>
-      </w:r>
-    </w:p>
-    <w:p>
-      <w:pPr>
-        <w:rPr>
-          <w:rStyle w:val="code"/>
-        </w:rPr>
-      </w:pPr>
-      <w:proofErr w:type="spellStart"/>
-      <w:r>
-        <w:rPr>
-          <w:rStyle w:val="code"/>
-        </w:rPr>
-        <w:t>RetCode</w:t>
-      </w:r>
-      <w:proofErr w:type="spellEnd"/>
-      <w:r>
-        <w:rPr>
-          <w:rStyle w:val="code"/>
-        </w:rPr>
-        <w:t xml:space="preserve"> code = </w:t>
-      </w:r>
-      <w:proofErr w:type="spellStart"/>
-      <w:r>
-        <w:rPr>
-          <w:rStyle w:val="code"/>
-        </w:rPr>
-        <w:t>MSCommInit</w:t>
-      </w:r>
-      <w:proofErr w:type="spellEnd"/>
-      <w:r>
-        <w:rPr>
-          <w:rStyle w:val="code"/>
-        </w:rPr>
-        <w:t>(&amp;_</w:t>
-      </w:r>
-      <w:proofErr w:type="spellStart"/>
-      <w:r>
-        <w:rPr>
-          <w:rStyle w:val="code"/>
-        </w:rPr>
-        <w:t>msComm</w:t>
-      </w:r>
-      <w:proofErr w:type="spellEnd"/>
-      <w:r>
-        <w:rPr>
-          <w:rStyle w:val="code"/>
-        </w:rPr>
-        <w:t>, &amp;</w:t>
-      </w:r>
-      <w:proofErr w:type="spellStart"/>
-      <w:r>
-        <w:rPr>
-          <w:rStyle w:val="code"/>
-        </w:rPr>
-        <w:t>write_wrapper</w:t>
-      </w:r>
-      <w:proofErr w:type="spellEnd"/>
-      <w:r>
-        <w:rPr>
-          <w:rStyle w:val="code"/>
-        </w:rPr>
-        <w:t>, &amp;</w:t>
-      </w:r>
-      <w:proofErr w:type="spellStart"/>
-      <w:r>
-        <w:rPr>
-          <w:rStyle w:val="code"/>
-        </w:rPr>
-        <w:t>read_wrapper</w:t>
-      </w:r>
-      <w:proofErr w:type="spellEnd"/>
-      <w:r>
-        <w:rPr>
-          <w:rStyle w:val="code"/>
-        </w:rPr>
-        <w:t>);</w:t>
-      </w:r>
-    </w:p>
-    <w:p>
-      <w:pPr>
-        <w:rPr>
-          <w:rStyle w:val="code"/>
-        </w:rPr>
-      </w:pPr>
-    </w:p>
-    <w:p>
-      <w:pPr>
-        <w:rPr>
-          <w:iCs/>
-          <w:lang w:val="en-US"/>
-        </w:rPr>
-      </w:pPr>
-      <w:r>
-        <w:rPr>
-          <w:iCs/>
-          <w:lang w:val="en-US"/>
-        </w:rPr>
-        <w:t xml:space="preserve">A new UART instance </w:t>
-      </w:r>
-      <w:r>
-        <w:rPr>
-          <w:iCs/>
-          <w:lang w:val="en-US"/>
-        </w:rPr>
-        <w:t>has</w:t>
-      </w:r>
-      <w:r>
-        <w:rPr>
-          <w:iCs/>
-          <w:lang w:val="en-US"/>
-        </w:rPr>
-        <w:t xml:space="preserve"> </w:t>
-      </w:r>
-      <w:r>
-        <w:rPr>
-          <w:iCs/>
-          <w:lang w:val="en-US"/>
-        </w:rPr>
-        <w:t>to be</w:t>
-      </w:r>
-      <w:r>
-        <w:rPr>
-          <w:iCs/>
-          <w:lang w:val="en-US"/>
-        </w:rPr>
-        <w:t xml:space="preserve"> created and assigned to TX (14) and RX (13) pins on the Arduino.</w:t>
-      </w:r>
-    </w:p>
-    <w:p>
-      <w:pPr>
-        <w:rPr>
-          <w:rStyle w:val="code"/>
-        </w:rPr>
-      </w:pPr>
-    </w:p>
-    <w:p>
-      <w:pPr>
-        <w:rPr>
-          <w:rStyle w:val="code"/>
-        </w:rPr>
-      </w:pPr>
-      <w:proofErr w:type="spellStart"/>
-      <w:r>
-        <w:rPr>
-          <w:rStyle w:val="code"/>
-        </w:rPr>
-        <w:t>Uart</w:t>
-      </w:r>
-      <w:proofErr w:type="spellEnd"/>
-      <w:r>
-        <w:rPr>
-          <w:rStyle w:val="code"/>
-        </w:rPr>
-        <w:t xml:space="preserve"> Serial1(&amp;sercom5, 14, 13, SERCOM_RX_PAD_3, UART_TX_PAD_2);</w:t>
-      </w:r>
-    </w:p>
-    <w:p>
-      <w:pPr>
-        <w:pStyle w:val="Heading2"/>
-      </w:pPr>
-      <w:r>
-        <w:t>Connecting to the device</w:t>
-      </w:r>
-    </w:p>
-    <w:p>
-      <w:pPr>
-        <w:rPr>
-          <w:lang w:val="en-US"/>
-        </w:rPr>
-      </w:pPr>
-      <w:r>
-        <w:rPr>
-          <w:lang w:val="en-US"/>
-        </w:rPr>
-        <w:t xml:space="preserve">The code within the setup() function is executed only once. </w:t>
-      </w:r>
-    </w:p>
-    <w:p>
-      <w:pPr>
-        <w:rPr>
-          <w:lang w:val="en-US"/>
-        </w:rPr>
-      </w:pPr>
-    </w:p>
-    <w:p>
-      <w:pPr>
-        <w:rPr>
-          <w:lang w:val="en-US"/>
-        </w:rPr>
-      </w:pPr>
-      <w:r>
-        <w:rPr>
-          <w:lang w:val="en-US"/>
-        </w:rPr>
-        <w:t>T</w:t>
-      </w:r>
-      <w:r>
-        <w:rPr>
-          <w:lang w:val="en-US"/>
-        </w:rPr>
-        <w:t xml:space="preserve">he Serial Data </w:t>
-      </w:r>
-      <w:r>
-        <w:rPr>
-          <w:lang w:val="en-US"/>
-        </w:rPr>
-        <w:t xml:space="preserve">Receive </w:t>
-      </w:r>
-      <w:r>
-        <w:rPr>
-          <w:lang w:val="en-US"/>
-        </w:rPr>
-        <w:t>Line (</w:t>
-      </w:r>
-      <w:r>
-        <w:rPr>
-          <w:lang w:val="en-US"/>
-        </w:rPr>
-        <w:t>RX</w:t>
-      </w:r>
-      <w:r>
-        <w:rPr>
-          <w:lang w:val="en-US"/>
-        </w:rPr>
-        <w:t xml:space="preserve">) and Serial </w:t>
-      </w:r>
-      <w:r>
-        <w:rPr>
-          <w:lang w:val="en-US"/>
-        </w:rPr>
-        <w:t>Data Transmit</w:t>
-      </w:r>
-      <w:r>
-        <w:rPr>
-          <w:lang w:val="en-US"/>
-        </w:rPr>
-        <w:t xml:space="preserve"> Line (</w:t>
-      </w:r>
-      <w:r>
-        <w:rPr>
-          <w:lang w:val="en-US"/>
-        </w:rPr>
-        <w:t>TX</w:t>
-      </w:r>
-      <w:r>
-        <w:rPr>
-          <w:lang w:val="en-US"/>
-        </w:rPr>
-        <w:t>)</w:t>
-      </w:r>
-      <w:r>
-        <w:rPr>
-          <w:lang w:val="en-US"/>
-        </w:rPr>
-        <w:t xml:space="preserve"> are assigned</w:t>
-      </w:r>
-      <w:r>
-        <w:rPr>
-          <w:lang w:val="en-US"/>
-        </w:rPr>
-        <w:t xml:space="preserve"> to the pins 13 and 14 respectively.</w:t>
-      </w:r>
-    </w:p>
-    <w:p>
-      <w:pPr>
-        <w:rPr>
-          <w:lang w:val="en-US"/>
-        </w:rPr>
-      </w:pPr>
-    </w:p>
-    <w:p>
-      <w:pPr>
-        <w:rPr>
-          <w:rStyle w:val="code"/>
-        </w:rPr>
-      </w:pPr>
-      <w:r>
-        <w:rPr>
-          <w:rStyle w:val="code"/>
-        </w:rPr>
-        <w:t xml:space="preserve">//Assign </w:t>
-      </w:r>
-      <w:r>
-        <w:rPr>
-          <w:rStyle w:val="code"/>
-        </w:rPr>
-        <w:t>RX</w:t>
-      </w:r>
-      <w:r>
-        <w:rPr>
-          <w:rStyle w:val="code"/>
-        </w:rPr>
-        <w:t xml:space="preserve"> (serial data </w:t>
-      </w:r>
-      <w:r>
-        <w:rPr>
-          <w:rStyle w:val="code"/>
-        </w:rPr>
-        <w:t xml:space="preserve">receive </w:t>
-      </w:r>
-      <w:r>
-        <w:rPr>
-          <w:rStyle w:val="code"/>
-        </w:rPr>
-        <w:t>line) function to pin 13</w:t>
-      </w:r>
-    </w:p>
-    <w:p>
-      <w:pPr>
-        <w:rPr>
-          <w:rStyle w:val="code"/>
-        </w:rPr>
-      </w:pPr>
-      <w:proofErr w:type="spellStart"/>
-      <w:r>
-        <w:rPr>
-          <w:rStyle w:val="code"/>
-        </w:rPr>
-        <w:t>pinPeripheral</w:t>
-      </w:r>
-      <w:proofErr w:type="spellEnd"/>
-      <w:r>
-        <w:rPr>
-          <w:rStyle w:val="code"/>
-        </w:rPr>
-        <w:t>(13, PIO_SERCOM_ALT);</w:t>
-      </w:r>
-      <w:r>
-        <w:rPr>
-          <w:rStyle w:val="code"/>
-        </w:rPr>
-        <w:tab/>
-      </w:r>
-      <w:r>
-        <w:rPr>
-          <w:rStyle w:val="code"/>
-        </w:rPr>
-        <w:tab/>
-      </w:r>
-    </w:p>
-    <w:p>
-      <w:pPr>
-        <w:rPr>
-          <w:rStyle w:val="code"/>
-        </w:rPr>
-      </w:pPr>
-      <w:r>
-        <w:rPr>
-          <w:rStyle w:val="code"/>
-        </w:rPr>
-        <w:t xml:space="preserve">//Assign </w:t>
-      </w:r>
-      <w:r>
-        <w:rPr>
-          <w:rStyle w:val="code"/>
-        </w:rPr>
-        <w:t>TX</w:t>
-      </w:r>
-      <w:r>
-        <w:rPr>
-          <w:rStyle w:val="code"/>
-        </w:rPr>
-        <w:t xml:space="preserve"> (serial </w:t>
-      </w:r>
-      <w:r>
-        <w:rPr>
-          <w:rStyle w:val="code"/>
-        </w:rPr>
-        <w:t>data transmit</w:t>
-      </w:r>
-      <w:r>
-        <w:rPr>
-          <w:rStyle w:val="code"/>
-        </w:rPr>
-        <w:t xml:space="preserve"> line) function to pin 14</w:t>
-      </w:r>
-    </w:p>
-    <w:p>
-      <w:pPr>
-        <w:rPr>
-          <w:rStyle w:val="code"/>
-        </w:rPr>
-      </w:pPr>
-      <w:proofErr w:type="spellStart"/>
-      <w:r>
-        <w:rPr>
-          <w:rStyle w:val="code"/>
-        </w:rPr>
-        <w:t>pinPeripheral</w:t>
-      </w:r>
-      <w:proofErr w:type="spellEnd"/>
-      <w:r>
-        <w:rPr>
-          <w:rStyle w:val="code"/>
-        </w:rPr>
-        <w:t xml:space="preserve">(14, PIO_SERCOM_ALT); </w:t>
-      </w:r>
-      <w:r>
-        <w:rPr>
-          <w:rStyle w:val="code"/>
-        </w:rPr>
-        <w:tab/>
-      </w:r>
-      <w:r>
-        <w:rPr>
-          <w:rStyle w:val="code"/>
-        </w:rPr>
-        <w:tab/>
-      </w:r>
-    </w:p>
-    <w:p>
-      <w:pPr>
-        <w:rPr>
-          <w:rStyle w:val="code"/>
-        </w:rPr>
-      </w:pPr>
-    </w:p>
-    <w:p>
-      <w:pPr>
-        <w:rPr>
-          <w:iCs/>
-          <w:lang w:val="en-US"/>
-        </w:rPr>
-      </w:pPr>
-      <w:r>
-        <w:rPr>
-          <w:lang w:val="en-US"/>
-        </w:rPr>
-        <w:t>In order to begin communication, the serial ports</w:t>
-      </w:r>
-      <w:r>
-        <w:rPr>
-          <w:lang w:val="en-US"/>
-        </w:rPr>
-        <w:t xml:space="preserve"> a</w:t>
-      </w:r>
-      <w:r>
-        <w:rPr>
-          <w:iCs/>
-          <w:lang w:val="en-US"/>
-        </w:rPr>
-        <w:t>re initiated with the baud rate 230400.</w:t>
-      </w:r>
-      <w:r>
-        <w:rPr>
-          <w:rStyle w:val="code"/>
-        </w:rPr>
-        <w:t xml:space="preserve"> </w:t>
-      </w:r>
-    </w:p>
-    <w:p>
-      <w:pPr>
-        <w:rPr>
-          <w:rStyle w:val="code"/>
-        </w:rPr>
-      </w:pPr>
-    </w:p>
-    <w:p>
-      <w:pPr>
-        <w:rPr>
-          <w:rStyle w:val="code"/>
-        </w:rPr>
-      </w:pPr>
-      <w:proofErr w:type="spellStart"/>
-      <w:r>
-        <w:rPr>
-          <w:rStyle w:val="code"/>
-        </w:rPr>
-        <w:t>Serial.begin</w:t>
-      </w:r>
-      <w:proofErr w:type="spellEnd"/>
-      <w:r>
-        <w:rPr>
-          <w:rStyle w:val="code"/>
-        </w:rPr>
-        <w:t xml:space="preserve">(230400);     </w:t>
-      </w:r>
-    </w:p>
-    <w:p>
-      <w:pPr>
-        <w:rPr>
-          <w:rStyle w:val="code"/>
-        </w:rPr>
-      </w:pPr>
-      <w:r>
-        <w:rPr>
-          <w:rStyle w:val="code"/>
-        </w:rPr>
-        <w:t>Serial1.begin(230400);</w:t>
-      </w:r>
-    </w:p>
-    <w:p>
-      <w:pPr>
-        <w:rPr>
-          <w:rStyle w:val="code"/>
-        </w:rPr>
-      </w:pPr>
       <w:bookmarkStart w:id="0" w:name="_GoBack"/>
       <w:bookmarkEnd w:id="0"/>
     </w:p>
     <w:p>
       <w:pPr>
         <w:rPr>
+          <w:rStyle w:val="code"/>
+        </w:rPr>
+      </w:pPr>
+      <w:r>
+        <w:rPr>
+          <w:rStyle w:val="code"/>
+        </w:rPr>
+        <w:t xml:space="preserve">    //Send all received data to PC for debugging purposes</w:t>
+      </w:r>
+    </w:p>
+    <w:p>
+      <w:pPr>
+        <w:rPr>
+          <w:rStyle w:val="code"/>
+        </w:rPr>
+      </w:pPr>
+      <w:r>
+        <w:rPr>
+          <w:rStyle w:val="code"/>
+        </w:rPr>
+        <w:t xml:space="preserve">    </w:t>
+      </w:r>
+      <w:proofErr w:type="spellStart"/>
+      <w:r>
+        <w:rPr>
+          <w:rStyle w:val="code"/>
+        </w:rPr>
+        <w:t>Serial.write</w:t>
+      </w:r>
+      <w:proofErr w:type="spellEnd"/>
+      <w:r>
+        <w:rPr>
+          <w:rStyle w:val="code"/>
+        </w:rPr>
+        <w:t>(c);</w:t>
+      </w:r>
+    </w:p>
+    <w:p>
+      <w:pPr>
+        <w:rPr>
+          <w:rStyle w:val="code"/>
+        </w:rPr>
+      </w:pPr>
+      <w:r>
+        <w:rPr>
+          <w:rStyle w:val="code"/>
+        </w:rPr>
+        <w:t xml:space="preserve">  }</w:t>
+      </w:r>
+    </w:p>
+    <w:p>
+      <w:pPr>
+        <w:rPr>
+          <w:rStyle w:val="code"/>
+        </w:rPr>
+      </w:pPr>
+      <w:r>
+        <w:rPr>
+          <w:rStyle w:val="code"/>
+        </w:rPr>
+        <w:t xml:space="preserve">  return c;</w:t>
+      </w:r>
+    </w:p>
+    <w:p>
+      <w:pPr>
+        <w:rPr>
+          <w:rStyle w:val="code"/>
+        </w:rPr>
+      </w:pPr>
+      <w:r>
+        <w:rPr>
+          <w:rStyle w:val="code"/>
+        </w:rPr>
+        <w:t>}</w:t>
+      </w:r>
+    </w:p>
+    <w:p>
+      <w:pPr>
+        <w:rPr>
+          <w:rStyle w:val="code"/>
+        </w:rPr>
+      </w:pPr>
+    </w:p>
+    <w:p>
+      <w:pPr>
+        <w:rPr>
+          <w:iCs/>
+          <w:lang w:val="en-US"/>
+        </w:rPr>
+      </w:pPr>
+      <w:r>
+        <w:rPr>
+          <w:iCs/>
+          <w:lang w:val="en-US"/>
+        </w:rPr>
+        <w:t xml:space="preserve">The </w:t>
+      </w:r>
+      <w:proofErr w:type="spellStart"/>
+      <w:r>
+        <w:rPr>
+          <w:i/>
+          <w:iCs/>
+          <w:lang w:val="en-US"/>
+        </w:rPr>
+        <w:t>MSComm</w:t>
+      </w:r>
+      <w:proofErr w:type="spellEnd"/>
+      <w:r>
+        <w:rPr>
+          <w:iCs/>
+          <w:lang w:val="en-US"/>
+        </w:rPr>
+        <w:t xml:space="preserve"> library has to be initiated with these read/write functions as shown below.</w:t>
+      </w:r>
+    </w:p>
+    <w:p>
+      <w:pPr>
+        <w:rPr>
+          <w:iCs/>
+          <w:lang w:val="en-US"/>
+        </w:rPr>
+      </w:pPr>
+    </w:p>
+    <w:p>
+      <w:pPr>
+        <w:rPr>
+          <w:rStyle w:val="code"/>
+        </w:rPr>
+      </w:pPr>
+      <w:proofErr w:type="spellStart"/>
+      <w:r>
+        <w:rPr>
+          <w:rStyle w:val="code"/>
+        </w:rPr>
+        <w:t>MSComm</w:t>
+      </w:r>
+      <w:proofErr w:type="spellEnd"/>
+      <w:r>
+        <w:rPr>
+          <w:rStyle w:val="code"/>
+        </w:rPr>
+        <w:t xml:space="preserve"> _</w:t>
+      </w:r>
+      <w:proofErr w:type="spellStart"/>
+      <w:r>
+        <w:rPr>
+          <w:rStyle w:val="code"/>
+        </w:rPr>
+        <w:t>msComm</w:t>
+      </w:r>
+      <w:proofErr w:type="spellEnd"/>
+      <w:r>
+        <w:rPr>
+          <w:rStyle w:val="code"/>
+        </w:rPr>
+        <w:t>;</w:t>
+      </w:r>
+    </w:p>
+    <w:p>
+      <w:pPr>
+        <w:rPr>
+          <w:rStyle w:val="code"/>
+        </w:rPr>
+      </w:pPr>
+      <w:proofErr w:type="spellStart"/>
+      <w:r>
+        <w:rPr>
+          <w:rStyle w:val="code"/>
+        </w:rPr>
+        <w:t>RetCode</w:t>
+      </w:r>
+      <w:proofErr w:type="spellEnd"/>
+      <w:r>
+        <w:rPr>
+          <w:rStyle w:val="code"/>
+        </w:rPr>
+        <w:t xml:space="preserve"> code = </w:t>
+      </w:r>
+      <w:proofErr w:type="spellStart"/>
+      <w:r>
+        <w:rPr>
+          <w:rStyle w:val="code"/>
+        </w:rPr>
+        <w:t>MSCommInit</w:t>
+      </w:r>
+      <w:proofErr w:type="spellEnd"/>
+      <w:r>
+        <w:rPr>
+          <w:rStyle w:val="code"/>
+        </w:rPr>
+        <w:t>(&amp;_</w:t>
+      </w:r>
+      <w:proofErr w:type="spellStart"/>
+      <w:r>
+        <w:rPr>
+          <w:rStyle w:val="code"/>
+        </w:rPr>
+        <w:t>msComm</w:t>
+      </w:r>
+      <w:proofErr w:type="spellEnd"/>
+      <w:r>
+        <w:rPr>
+          <w:rStyle w:val="code"/>
+        </w:rPr>
+        <w:t>, &amp;</w:t>
+      </w:r>
+      <w:proofErr w:type="spellStart"/>
+      <w:r>
+        <w:rPr>
+          <w:rStyle w:val="code"/>
+        </w:rPr>
+        <w:t>write_wrapper</w:t>
+      </w:r>
+      <w:proofErr w:type="spellEnd"/>
+      <w:r>
+        <w:rPr>
+          <w:rStyle w:val="code"/>
+        </w:rPr>
+        <w:t>, &amp;</w:t>
+      </w:r>
+      <w:proofErr w:type="spellStart"/>
+      <w:r>
+        <w:rPr>
+          <w:rStyle w:val="code"/>
+        </w:rPr>
+        <w:t>read_wrapper</w:t>
+      </w:r>
+      <w:proofErr w:type="spellEnd"/>
+      <w:r>
+        <w:rPr>
+          <w:rStyle w:val="code"/>
+        </w:rPr>
+        <w:t>);</w:t>
+      </w:r>
+    </w:p>
+    <w:p>
+      <w:pPr>
+        <w:rPr>
+          <w:rStyle w:val="code"/>
+        </w:rPr>
+      </w:pPr>
+    </w:p>
+    <w:p>
+      <w:pPr>
+        <w:pStyle w:val="Heading2"/>
+      </w:pPr>
+      <w:r>
+        <w:t>Connecting to the device</w:t>
+      </w:r>
+    </w:p>
+    <w:p>
+      <w:pPr>
+        <w:rPr>
+          <w:lang w:val="en-US"/>
+        </w:rPr>
+      </w:pPr>
+      <w:r>
+        <w:rPr>
+          <w:lang w:val="en-US"/>
+        </w:rPr>
+        <w:t xml:space="preserve">The code within the setup() function is executed only once. </w:t>
+      </w:r>
+    </w:p>
+    <w:p>
+      <w:pPr>
+        <w:rPr>
+          <w:lang w:val="en-US"/>
+        </w:rPr>
+      </w:pPr>
+    </w:p>
+    <w:p>
+      <w:pPr>
+        <w:rPr>
+          <w:iCs/>
+          <w:lang w:val="en-US"/>
+        </w:rPr>
+      </w:pPr>
+      <w:r>
+        <w:rPr>
+          <w:lang w:val="en-US"/>
+        </w:rPr>
+        <w:t>In order to begin communication, the serial ports</w:t>
+      </w:r>
+      <w:r>
+        <w:rPr>
+          <w:lang w:val="en-US"/>
+        </w:rPr>
+        <w:t xml:space="preserve"> a</w:t>
+      </w:r>
+      <w:r>
+        <w:rPr>
+          <w:iCs/>
+          <w:lang w:val="en-US"/>
+        </w:rPr>
+        <w:t>re initiated with the baud rate 230400.</w:t>
+      </w:r>
+      <w:r>
+        <w:rPr>
+          <w:rStyle w:val="code"/>
+        </w:rPr>
+        <w:t xml:space="preserve"> </w:t>
+      </w:r>
+    </w:p>
+    <w:p>
+      <w:pPr>
+        <w:rPr>
+          <w:rStyle w:val="code"/>
+        </w:rPr>
+      </w:pPr>
+    </w:p>
+    <w:p>
+      <w:pPr>
+        <w:rPr>
+          <w:rStyle w:val="code"/>
+        </w:rPr>
+      </w:pPr>
+      <w:r>
+        <w:rPr>
+          <w:rStyle w:val="code"/>
+        </w:rPr>
+        <w:t xml:space="preserve">  //Init serial ports</w:t>
+      </w:r>
+    </w:p>
+    <w:p>
+      <w:pPr>
+        <w:rPr>
+          <w:rStyle w:val="code"/>
+        </w:rPr>
+      </w:pPr>
+      <w:r>
+        <w:rPr>
+          <w:rStyle w:val="code"/>
+        </w:rPr>
+        <w:t xml:space="preserve">  //Serial is the Arduino serial port communicating with the PC</w:t>
+      </w:r>
+    </w:p>
+    <w:p>
+      <w:pPr>
+        <w:rPr>
+          <w:rStyle w:val="code"/>
+        </w:rPr>
+      </w:pPr>
+      <w:r>
+        <w:rPr>
+          <w:rStyle w:val="code"/>
+        </w:rPr>
+        <w:t xml:space="preserve">  </w:t>
+      </w:r>
+      <w:proofErr w:type="spellStart"/>
+      <w:r>
+        <w:rPr>
+          <w:rStyle w:val="code"/>
+        </w:rPr>
+        <w:t>Serial.begin</w:t>
+      </w:r>
+      <w:proofErr w:type="spellEnd"/>
+      <w:r>
+        <w:rPr>
+          <w:rStyle w:val="code"/>
+        </w:rPr>
+        <w:t xml:space="preserve">(230400);    </w:t>
+      </w:r>
+    </w:p>
+    <w:p>
+      <w:pPr>
+        <w:rPr>
+          <w:rStyle w:val="code"/>
+        </w:rPr>
+      </w:pPr>
+      <w:r>
+        <w:rPr>
+          <w:rStyle w:val="code"/>
+        </w:rPr>
+        <w:t xml:space="preserve">  //Serial1 is the Arduino serial port communicating with the </w:t>
+      </w:r>
+      <w:proofErr w:type="spellStart"/>
+      <w:r>
+        <w:rPr>
+          <w:rStyle w:val="code"/>
+        </w:rPr>
+        <w:t>Emstat</w:t>
+      </w:r>
+      <w:proofErr w:type="spellEnd"/>
+      <w:r>
+        <w:rPr>
+          <w:rStyle w:val="code"/>
+        </w:rPr>
+        <w:t xml:space="preserve"> Pico</w:t>
+      </w:r>
+    </w:p>
+    <w:p>
+      <w:pPr>
+        <w:rPr>
+          <w:rStyle w:val="code"/>
+        </w:rPr>
+      </w:pPr>
+      <w:r>
+        <w:rPr>
+          <w:rStyle w:val="code"/>
+        </w:rPr>
+        <w:t xml:space="preserve">  Serial1.begin(230400);   </w:t>
+      </w:r>
+    </w:p>
+    <w:p>
+      <w:pPr>
+        <w:rPr>
+          <w:rStyle w:val="code"/>
+        </w:rPr>
+      </w:pPr>
+      <w:r>
+        <w:rPr>
+          <w:rStyle w:val="code"/>
+        </w:rPr>
+        <w:t xml:space="preserve">  //Waits until the Serial port is active</w:t>
+      </w:r>
+    </w:p>
+    <w:p>
+      <w:pPr>
+        <w:rPr>
+          <w:rStyle w:val="code"/>
+        </w:rPr>
+      </w:pPr>
+      <w:r>
+        <w:rPr>
+          <w:rStyle w:val="code"/>
+        </w:rPr>
+        <w:t xml:space="preserve">  while(!Serial);          </w:t>
+      </w:r>
+    </w:p>
+    <w:p>
+      <w:pPr>
+        <w:rPr>
+          <w:rStyle w:val="code"/>
+        </w:rPr>
+      </w:pPr>
+    </w:p>
+    <w:p>
+      <w:pPr>
+        <w:rPr>
+          <w:iCs/>
+          <w:lang w:val="en-US"/>
+        </w:rPr>
+      </w:pPr>
+      <w:r>
+        <w:rPr>
+          <w:iCs/>
+          <w:lang w:val="en-US"/>
+        </w:rPr>
+        <w:t>‘Serial’ is the port on the Arduino communicating with the PC via the USB connection of the Arduino</w:t>
+      </w:r>
+      <w:r>
+        <w:rPr>
+          <w:iCs/>
+          <w:lang w:val="en-US"/>
+        </w:rPr>
+        <w:t xml:space="preserve"> and used to print the parsed value</w:t>
+      </w:r>
+      <w:r>
+        <w:rPr>
+          <w:iCs/>
+          <w:lang w:val="en-US"/>
+        </w:rPr>
+        <w:t xml:space="preserve">. </w:t>
+      </w:r>
+    </w:p>
+    <w:p>
+      <w:pPr>
+        <w:rPr>
           <w:iCs/>
           <w:lang w:val="en-US"/>
         </w:rPr>
@@ -2567,13 +2389,20 @@
         </w:rPr>
         <w:t xml:space="preserve"> on the </w:t>
       </w:r>
+      <w:r>
+        <w:rPr>
+          <w:iCs/>
+          <w:lang w:val="en-US"/>
+        </w:rPr>
+        <w:t xml:space="preserve">Arduino communicating with the </w:t>
+      </w:r>
       <w:proofErr w:type="spellStart"/>
       <w:r>
         <w:rPr>
           <w:iCs/>
           <w:lang w:val="en-US"/>
         </w:rPr>
-        <w:t>EmStat</w:t>
+        <w:t>Emstat</w:t>
       </w:r>
       <w:proofErr w:type="spellEnd"/>
       <w:r>
@@ -2581,14 +2410,21 @@
           <w:iCs/>
           <w:lang w:val="en-US"/>
         </w:rPr>
-        <w:t xml:space="preserve"> Pico dev board set to communicate with the Arduino </w:t>
-      </w:r>
-      <w:r>
-        <w:rPr>
-          <w:iCs/>
-          <w:lang w:val="en-US"/>
-        </w:rPr>
-        <w:t xml:space="preserve">which in turn communicates with the </w:t>
+        <w:t xml:space="preserve"> </w:t>
+      </w:r>
+      <w:r>
+        <w:rPr>
+          <w:iCs/>
+          <w:lang w:val="en-US"/>
+        </w:rPr>
+        <w:t>Pico</w:t>
+      </w:r>
+      <w:r>
+        <w:rPr>
+          <w:iCs/>
+          <w:lang w:val="en-US"/>
+        </w:rPr>
+        <w:t xml:space="preserve"> and used to send the </w:t>
       </w:r>
       <w:proofErr w:type="spellStart"/>
       <w:r>
@@ -2596,7 +2432,7 @@
           <w:iCs/>
           <w:lang w:val="en-US"/>
         </w:rPr>
-        <w:t>EmStat</w:t>
+        <w:t>MethodSCRIPT</w:t>
       </w:r>
       <w:proofErr w:type="spellEnd"/>
       <w:r>
@@ -2604,58 +2440,50 @@
           <w:iCs/>
           <w:lang w:val="en-US"/>
         </w:rPr>
-        <w:t xml:space="preserve"> Pico </w:t>
-      </w:r>
-      <w:r>
-        <w:rPr>
-          <w:iCs/>
-          <w:lang w:val="en-US"/>
-        </w:rPr>
-        <w:t xml:space="preserve">and ‘Serial’ is the port on the </w:t>
-      </w:r>
-      <w:r>
-        <w:rPr>
-          <w:iCs/>
-          <w:lang w:val="en-US"/>
-        </w:rPr>
-        <w:t>A</w:t>
-      </w:r>
-      <w:r>
-        <w:rPr>
-          <w:iCs/>
-          <w:lang w:val="en-US"/>
-        </w:rPr>
-        <w:t xml:space="preserve">rduino communicating with the PC. </w:t>
-      </w:r>
-    </w:p>
-    <w:p>
-      <w:pPr>
-        <w:pStyle w:val="Heading2"/>
-      </w:pPr>
-      <w:r>
-        <w:t xml:space="preserve">Sending the </w:t>
-      </w:r>
-      <w:r>
+        <w:t xml:space="preserve"> to the </w:t>
+      </w:r>
+      <w:proofErr w:type="spellStart"/>
+      <w:r>
+        <w:rPr>
+          <w:iCs/>
+          <w:lang w:val="en-US"/>
+        </w:rPr>
+        <w:t>Emstat</w:t>
+      </w:r>
+      <w:proofErr w:type="spellEnd"/>
+      <w:r>
+        <w:rPr>
+          <w:iCs/>
+          <w:lang w:val="en-US"/>
+        </w:rPr>
+        <w:t xml:space="preserve">  Pico and receive the resulting data to be parsed by the Arduino.</w:t>
+      </w:r>
+    </w:p>
+    <w:p>
+      <w:pPr>
+        <w:rPr>
+          <w:lang w:val="en-US"/>
+        </w:rPr>
+      </w:pPr>
+      <w:r>
+        <w:rPr>
+          <w:lang w:val="en-US"/>
+        </w:rPr>
+        <w:t xml:space="preserve">The </w:t>
+      </w:r>
+      <w:proofErr w:type="spellStart"/>
+      <w:r>
+        <w:rPr>
+          <w:lang w:val="en-US"/>
+        </w:rPr>
         <w:t>MethodSCRIPT</w:t>
       </w:r>
-    </w:p>
-    <w:p>
-      <w:pPr>
-        <w:rPr>
-          <w:lang w:val="en-US"/>
-        </w:rPr>
-      </w:pPr>
-      <w:r>
-        <w:rPr>
-          <w:lang w:val="en-US"/>
-        </w:rPr>
-        <w:t xml:space="preserve">The </w:t>
-      </w:r>
-      <w:r>
-        <w:rPr>
-          <w:lang w:val="en-US"/>
-        </w:rPr>
-        <w:t xml:space="preserve">MethodSCRIPT </w:t>
+      <w:proofErr w:type="spellEnd"/>
+      <w:r>
+        <w:rPr>
+          <w:lang w:val="en-US"/>
+        </w:rPr>
+        <w:t xml:space="preserve"> </w:t>
       </w:r>
       <w:r>
         <w:rPr>
@@ -2663,106 +2491,456 @@
         </w:rPr>
         <w:t xml:space="preserve">can be either stored in a </w:t>
       </w:r>
+      <w:r>
+        <w:rPr>
+          <w:lang w:val="en-US"/>
+        </w:rPr>
+        <w:t>SD-</w:t>
+      </w:r>
+      <w:r>
+        <w:rPr>
+          <w:lang w:val="en-US"/>
+        </w:rPr>
+        <w:t xml:space="preserve">card </w:t>
+      </w:r>
+      <w:r>
+        <w:rPr>
+          <w:lang w:val="en-US"/>
+        </w:rPr>
+        <w:t>o</w:t>
+      </w:r>
+      <w:r>
+        <w:rPr>
+          <w:lang w:val="en-US"/>
+        </w:rPr>
+        <w:t xml:space="preserve">n the Arduino or </w:t>
+      </w:r>
+      <w:r>
+        <w:rPr>
+          <w:lang w:val="en-US"/>
+        </w:rPr>
+        <w:t>stored in a constant string.</w:t>
+      </w:r>
+      <w:r>
+        <w:rPr>
+          <w:lang w:val="en-US"/>
+        </w:rPr>
+        <w:t xml:space="preserve"> In the example,</w:t>
+      </w:r>
+      <w:r>
+        <w:rPr>
+          <w:lang w:val="en-US"/>
+        </w:rPr>
+        <w:t xml:space="preserve"> </w:t>
+      </w:r>
+      <w:r>
+        <w:rPr>
+          <w:lang w:val="en-US"/>
+        </w:rPr>
+        <w:t xml:space="preserve">the MethodSCRIPT is </w:t>
+      </w:r>
+      <w:r>
+        <w:rPr>
+          <w:lang w:val="en-US"/>
+        </w:rPr>
+        <w:t>stored in a</w:t>
+      </w:r>
+      <w:r>
+        <w:rPr>
+          <w:lang w:val="en-US"/>
+        </w:rPr>
+        <w:t xml:space="preserve"> constant</w:t>
+      </w:r>
+      <w:r>
+        <w:rPr>
+          <w:lang w:val="en-US"/>
+        </w:rPr>
+        <w:t xml:space="preserve"> char array as </w:t>
+      </w:r>
+      <w:r>
+        <w:rPr>
+          <w:lang w:val="en-US"/>
+        </w:rPr>
+        <w:t xml:space="preserve">shown </w:t>
+      </w:r>
+      <w:r>
+        <w:rPr>
+          <w:lang w:val="en-US"/>
+        </w:rPr>
+        <w:t>below.</w:t>
+      </w:r>
+    </w:p>
+    <w:p>
+      <w:pPr>
+        <w:rPr>
+          <w:lang w:val="en-US"/>
+        </w:rPr>
+      </w:pPr>
+    </w:p>
+    <w:p>
+      <w:pPr>
+        <w:rPr>
+          <w:rStyle w:val="code"/>
+        </w:rPr>
+      </w:pPr>
+      <w:r>
+        <w:rPr>
+          <w:rStyle w:val="code"/>
+        </w:rPr>
+        <w:t>//LSV measurement configuration parameters</w:t>
+      </w:r>
+    </w:p>
+    <w:p>
+      <w:pPr>
+        <w:rPr>
+          <w:rStyle w:val="code"/>
+        </w:rPr>
+      </w:pPr>
+      <w:r>
+        <w:rPr>
+          <w:rStyle w:val="code"/>
+        </w:rPr>
+        <w:t xml:space="preserve">const char* LSV_METHOD_SCRIPT = "e\n" </w:t>
+      </w:r>
+    </w:p>
+    <w:p>
+      <w:pPr>
+        <w:rPr>
+          <w:rStyle w:val="code"/>
+          <w:lang w:val="nl-NL"/>
+        </w:rPr>
+      </w:pPr>
+      <w:r>
+        <w:rPr>
+          <w:rStyle w:val="code"/>
+        </w:rPr>
+        <w:t xml:space="preserve">                               </w:t>
+      </w:r>
+      <w:r>
+        <w:rPr>
+          <w:rStyle w:val="code"/>
+          <w:lang w:val="nl-NL"/>
+        </w:rPr>
+        <w:t>"var c\n"</w:t>
+      </w:r>
+    </w:p>
+    <w:p>
+      <w:pPr>
+        <w:rPr>
+          <w:rStyle w:val="code"/>
+          <w:lang w:val="nl-NL"/>
+        </w:rPr>
+      </w:pPr>
+      <w:r>
+        <w:rPr>
+          <w:rStyle w:val="code"/>
+          <w:lang w:val="nl-NL"/>
+        </w:rPr>
+        <w:t xml:space="preserve">                               "var p\n"</w:t>
+      </w:r>
+    </w:p>
+    <w:p>
+      <w:pPr>
+        <w:rPr>
+          <w:rStyle w:val="code"/>
+        </w:rPr>
+      </w:pPr>
+      <w:r>
+        <w:rPr>
+          <w:rStyle w:val="code"/>
+          <w:lang w:val="nl-NL"/>
+        </w:rPr>
+        <w:t xml:space="preserve">                               </w:t>
+      </w:r>
+      <w:r>
+        <w:rPr>
+          <w:rStyle w:val="code"/>
+        </w:rPr>
+        <w:t>"</w:t>
+      </w:r>
       <w:proofErr w:type="spellStart"/>
       <w:r>
         <w:rPr>
-          <w:lang w:val="en-US"/>
-        </w:rPr>
-        <w:t>sd</w:t>
+          <w:rStyle w:val="code"/>
+        </w:rPr>
+        <w:t>set_pgstat_mode</w:t>
       </w:r>
       <w:proofErr w:type="spellEnd"/>
       <w:r>
         <w:rPr>
-          <w:lang w:val="en-US"/>
-        </w:rPr>
-        <w:t xml:space="preserve"> card in the Arduino and read from it or </w:t>
-      </w:r>
-      <w:r>
-        <w:rPr>
-          <w:lang w:val="en-US"/>
-        </w:rPr>
-        <w:t>stored in a constant string.</w:t>
-      </w:r>
-      <w:r>
-        <w:rPr>
-          <w:lang w:val="en-US"/>
-        </w:rPr>
-        <w:t xml:space="preserve"> In the example,</w:t>
-      </w:r>
-      <w:r>
-        <w:rPr>
-          <w:lang w:val="en-US"/>
-        </w:rPr>
-        <w:t xml:space="preserve"> </w:t>
-      </w:r>
-      <w:r>
-        <w:rPr>
-          <w:lang w:val="en-US"/>
-        </w:rPr>
-        <w:t xml:space="preserve">the MethodSCRIPT is </w:t>
-      </w:r>
-      <w:r>
-        <w:rPr>
-          <w:lang w:val="en-US"/>
-        </w:rPr>
-        <w:t>stored in a</w:t>
-      </w:r>
-      <w:r>
-        <w:rPr>
-          <w:lang w:val="en-US"/>
-        </w:rPr>
-        <w:t xml:space="preserve"> constant</w:t>
-      </w:r>
-      <w:r>
-        <w:rPr>
-          <w:lang w:val="en-US"/>
-        </w:rPr>
-        <w:t xml:space="preserve"> char array as </w:t>
-      </w:r>
-      <w:r>
-        <w:rPr>
-          <w:lang w:val="en-US"/>
-        </w:rPr>
-        <w:t xml:space="preserve">shown </w:t>
-      </w:r>
-      <w:r>
-        <w:rPr>
-          <w:lang w:val="en-US"/>
-        </w:rPr>
-        <w:t>below.</w:t>
-      </w:r>
-    </w:p>
-    <w:p>
-      <w:pPr>
-        <w:rPr>
-          <w:lang w:val="en-US"/>
-        </w:rPr>
-      </w:pPr>
-    </w:p>
-    <w:p>
-      <w:pPr>
-        <w:rPr>
-          <w:rStyle w:val="code"/>
-        </w:rPr>
-      </w:pPr>
-      <w:r>
-        <w:rPr>
-          <w:rStyle w:val="code"/>
-        </w:rPr>
-        <w:t>//LSV measurement configuration parameters</w:t>
-      </w:r>
-    </w:p>
-    <w:p>
-      <w:pPr>
-        <w:rPr>
-          <w:rStyle w:val="code"/>
-        </w:rPr>
-      </w:pPr>
-      <w:r>
-        <w:rPr>
-          <w:rStyle w:val="code"/>
-        </w:rPr>
-        <w:t xml:space="preserve">const char* LSV_METHOD_SCRIPT = "e\n" </w:t>
+          <w:rStyle w:val="code"/>
+        </w:rPr>
+        <w:t xml:space="preserve"> 3\n"</w:t>
+      </w:r>
+    </w:p>
+    <w:p>
+      <w:pPr>
+        <w:rPr>
+          <w:rStyle w:val="code"/>
+        </w:rPr>
+      </w:pPr>
+      <w:r>
+        <w:rPr>
+          <w:rStyle w:val="code"/>
+        </w:rPr>
+        <w:t xml:space="preserve">                               "</w:t>
+      </w:r>
+      <w:proofErr w:type="spellStart"/>
+      <w:r>
+        <w:rPr>
+          <w:rStyle w:val="code"/>
+        </w:rPr>
+        <w:t>set_max_bandwidth</w:t>
+      </w:r>
+      <w:proofErr w:type="spellEnd"/>
+      <w:r>
+        <w:rPr>
+          <w:rStyle w:val="code"/>
+        </w:rPr>
+        <w:t xml:space="preserve"> 200\n"</w:t>
+      </w:r>
+    </w:p>
+    <w:p>
+      <w:pPr>
+        <w:rPr>
+          <w:rStyle w:val="code"/>
+        </w:rPr>
+      </w:pPr>
+      <w:r>
+        <w:rPr>
+          <w:rStyle w:val="code"/>
+        </w:rPr>
+        <w:t xml:space="preserve">                               "</w:t>
+      </w:r>
+      <w:proofErr w:type="spellStart"/>
+      <w:r>
+        <w:rPr>
+          <w:rStyle w:val="code"/>
+        </w:rPr>
+        <w:t>set_cr</w:t>
+      </w:r>
+      <w:proofErr w:type="spellEnd"/>
+      <w:r>
+        <w:rPr>
+          <w:rStyle w:val="code"/>
+        </w:rPr>
+        <w:t xml:space="preserve"> 500u\n"</w:t>
+      </w:r>
+    </w:p>
+    <w:p>
+      <w:pPr>
+        <w:rPr>
+          <w:rStyle w:val="code"/>
+        </w:rPr>
+      </w:pPr>
+      <w:r>
+        <w:rPr>
+          <w:rStyle w:val="code"/>
+        </w:rPr>
+        <w:t xml:space="preserve">                               "</w:t>
+      </w:r>
+      <w:proofErr w:type="spellStart"/>
+      <w:r>
+        <w:rPr>
+          <w:rStyle w:val="code"/>
+        </w:rPr>
+        <w:t>set_e</w:t>
+      </w:r>
+      <w:proofErr w:type="spellEnd"/>
+      <w:r>
+        <w:rPr>
+          <w:rStyle w:val="code"/>
+        </w:rPr>
+        <w:t xml:space="preserve"> -500m\n"</w:t>
+      </w:r>
+    </w:p>
+    <w:p>
+      <w:pPr>
+        <w:rPr>
+          <w:rStyle w:val="code"/>
+        </w:rPr>
+      </w:pPr>
+      <w:r>
+        <w:rPr>
+          <w:rStyle w:val="code"/>
+        </w:rPr>
+        <w:t xml:space="preserve">                               "</w:t>
+      </w:r>
+      <w:proofErr w:type="spellStart"/>
+      <w:r>
+        <w:rPr>
+          <w:rStyle w:val="code"/>
+        </w:rPr>
+        <w:t>cell_on</w:t>
+      </w:r>
+      <w:proofErr w:type="spellEnd"/>
+      <w:r>
+        <w:rPr>
+          <w:rStyle w:val="code"/>
+        </w:rPr>
+        <w:t>\n"</w:t>
+      </w:r>
+    </w:p>
+    <w:p>
+      <w:pPr>
+        <w:rPr>
+          <w:rStyle w:val="code"/>
+        </w:rPr>
+      </w:pPr>
+      <w:r>
+        <w:rPr>
+          <w:rStyle w:val="code"/>
+        </w:rPr>
+        <w:t xml:space="preserve">                               "wait 1\n"</w:t>
+      </w:r>
+    </w:p>
+    <w:p>
+      <w:pPr>
+        <w:rPr>
+          <w:rStyle w:val="code"/>
+        </w:rPr>
+      </w:pPr>
+      <w:r>
+        <w:rPr>
+          <w:rStyle w:val="code"/>
+        </w:rPr>
+        <w:t xml:space="preserve">                               "</w:t>
+      </w:r>
+      <w:proofErr w:type="spellStart"/>
+      <w:r>
+        <w:rPr>
+          <w:rStyle w:val="code"/>
+        </w:rPr>
+        <w:t>meas_loop_lsv</w:t>
+      </w:r>
+      <w:proofErr w:type="spellEnd"/>
+      <w:r>
+        <w:rPr>
+          <w:rStyle w:val="code"/>
+        </w:rPr>
+        <w:t xml:space="preserve"> p c -500m </w:t>
+      </w:r>
+      <w:proofErr w:type="spellStart"/>
+      <w:r>
+        <w:rPr>
+          <w:rStyle w:val="code"/>
+        </w:rPr>
+        <w:t>500m</w:t>
+      </w:r>
+      <w:proofErr w:type="spellEnd"/>
+      <w:r>
+        <w:rPr>
+          <w:rStyle w:val="code"/>
+        </w:rPr>
+        <w:t xml:space="preserve"> 50m 100m\n"</w:t>
+      </w:r>
+    </w:p>
+    <w:p>
+      <w:pPr>
+        <w:rPr>
+          <w:rStyle w:val="code"/>
+        </w:rPr>
+      </w:pPr>
+      <w:r>
+        <w:rPr>
+          <w:rStyle w:val="code"/>
+        </w:rPr>
+        <w:t xml:space="preserve">                               "</w:t>
+      </w:r>
+      <w:proofErr w:type="spellStart"/>
+      <w:r>
+        <w:rPr>
+          <w:rStyle w:val="code"/>
+        </w:rPr>
+        <w:t>pck_start</w:t>
+      </w:r>
+      <w:proofErr w:type="spellEnd"/>
+      <w:r>
+        <w:rPr>
+          <w:rStyle w:val="code"/>
+        </w:rPr>
+        <w:t>\n"</w:t>
+      </w:r>
+    </w:p>
+    <w:p>
+      <w:pPr>
+        <w:rPr>
+          <w:rStyle w:val="code"/>
+        </w:rPr>
+      </w:pPr>
+      <w:r>
+        <w:rPr>
+          <w:rStyle w:val="code"/>
+        </w:rPr>
+        <w:t xml:space="preserve">                               "</w:t>
+      </w:r>
+      <w:proofErr w:type="spellStart"/>
+      <w:r>
+        <w:rPr>
+          <w:rStyle w:val="code"/>
+        </w:rPr>
+        <w:t>pck_add</w:t>
+      </w:r>
+      <w:proofErr w:type="spellEnd"/>
+      <w:r>
+        <w:rPr>
+          <w:rStyle w:val="code"/>
+        </w:rPr>
+        <w:t xml:space="preserve"> p\n"</w:t>
+      </w:r>
+    </w:p>
+    <w:p>
+      <w:pPr>
+        <w:rPr>
+          <w:rStyle w:val="code"/>
+        </w:rPr>
+      </w:pPr>
+      <w:r>
+        <w:rPr>
+          <w:rStyle w:val="code"/>
+        </w:rPr>
+        <w:t xml:space="preserve">                               "</w:t>
+      </w:r>
+      <w:proofErr w:type="spellStart"/>
+      <w:r>
+        <w:rPr>
+          <w:rStyle w:val="code"/>
+        </w:rPr>
+        <w:t>pck_add</w:t>
+      </w:r>
+      <w:proofErr w:type="spellEnd"/>
+      <w:r>
+        <w:rPr>
+          <w:rStyle w:val="code"/>
+        </w:rPr>
+        <w:t xml:space="preserve"> c\n"</w:t>
+      </w:r>
+    </w:p>
+    <w:p>
+      <w:pPr>
+        <w:rPr>
+          <w:rStyle w:val="code"/>
+        </w:rPr>
+      </w:pPr>
+      <w:r>
+        <w:rPr>
+          <w:rStyle w:val="code"/>
+        </w:rPr>
+        <w:t xml:space="preserve">                               "</w:t>
+      </w:r>
+      <w:proofErr w:type="spellStart"/>
+      <w:r>
+        <w:rPr>
+          <w:rStyle w:val="code"/>
+        </w:rPr>
+        <w:t>pck_end</w:t>
+      </w:r>
+      <w:proofErr w:type="spellEnd"/>
+      <w:r>
+        <w:rPr>
+          <w:rStyle w:val="code"/>
+        </w:rPr>
+        <w:t>\n"</w:t>
       </w:r>
     </w:p>
     <w:p>
@@ -2783,448 +2961,68 @@
           <w:rStyle w:val="code"/>
           <w:lang w:val="nl-NL"/>
         </w:rPr>
-        <w:t>"var c\n"</w:t>
-      </w:r>
-    </w:p>
-    <w:p>
-      <w:pPr>
+        <w:t>"</w:t>
+      </w:r>
+      <w:proofErr w:type="spellStart"/>
+      <w:r>
         <w:rPr>
           <w:rStyle w:val="code"/>
           <w:lang w:val="nl-NL"/>
         </w:rPr>
-      </w:pPr>
+        <w:t>endloop</w:t>
+      </w:r>
+      <w:proofErr w:type="spellEnd"/>
       <w:r>
         <w:rPr>
           <w:rStyle w:val="code"/>
           <w:lang w:val="nl-NL"/>
         </w:rPr>
-        <w:t xml:space="preserve">                               "var p\n"</w:t>
-      </w:r>
-    </w:p>
-    <w:p>
-      <w:pPr>
-        <w:rPr>
-          <w:rStyle w:val="code"/>
-        </w:rPr>
-      </w:pPr>
-      <w:r>
+        <w:t>\n"</w:t>
+      </w:r>
+    </w:p>
+    <w:p>
+      <w:pPr>
         <w:rPr>
           <w:rStyle w:val="code"/>
           <w:lang w:val="nl-NL"/>
         </w:rPr>
-        <w:t xml:space="preserve">                               </w:t>
-      </w:r>
-      <w:r>
-        <w:rPr>
-          <w:rStyle w:val="code"/>
-        </w:rPr>
-        <w:t>"</w:t>
+      </w:pPr>
+      <w:r>
+        <w:rPr>
+          <w:rStyle w:val="code"/>
+          <w:lang w:val="nl-NL"/>
+        </w:rPr>
+        <w:t xml:space="preserve">                               "</w:t>
       </w:r>
       <w:proofErr w:type="spellStart"/>
       <w:r>
         <w:rPr>
           <w:rStyle w:val="code"/>
-        </w:rPr>
-        <w:t>set_pgstat_mode</w:t>
+          <w:lang w:val="nl-NL"/>
+        </w:rPr>
+        <w:t>celloff</w:t>
       </w:r>
       <w:proofErr w:type="spellEnd"/>
       <w:r>
         <w:rPr>
           <w:rStyle w:val="code"/>
-        </w:rPr>
-        <w:t xml:space="preserve"> 3\n"</w:t>
-      </w:r>
-    </w:p>
-    <w:p>
-      <w:pPr>
-        <w:rPr>
-          <w:rStyle w:val="code"/>
-        </w:rPr>
-      </w:pPr>
-      <w:r>
-        <w:rPr>
-          <w:rStyle w:val="code"/>
-        </w:rPr>
-        <w:t xml:space="preserve">                               "</w:t>
-      </w:r>
-      <w:proofErr w:type="spellStart"/>
-      <w:r>
-        <w:rPr>
-          <w:rStyle w:val="code"/>
-        </w:rPr>
-        <w:t>set_max_bandwidth</w:t>
-      </w:r>
-      <w:proofErr w:type="spellEnd"/>
-      <w:r>
-        <w:rPr>
-          <w:rStyle w:val="code"/>
-        </w:rPr>
-        <w:t xml:space="preserve"> 200\n"</w:t>
-      </w:r>
-    </w:p>
-    <w:p>
-      <w:pPr>
-        <w:rPr>
-          <w:rStyle w:val="code"/>
-        </w:rPr>
-      </w:pPr>
-      <w:r>
-        <w:rPr>
-          <w:rStyle w:val="code"/>
-        </w:rPr>
-        <w:t xml:space="preserve">                               "</w:t>
-      </w:r>
-      <w:proofErr w:type="spellStart"/>
-      <w:r>
-        <w:rPr>
-          <w:rStyle w:val="code"/>
-        </w:rPr>
-        <w:t>set_cr</w:t>
-      </w:r>
-      <w:proofErr w:type="spellEnd"/>
-      <w:r>
-        <w:rPr>
-          <w:rStyle w:val="code"/>
-        </w:rPr>
-        <w:t xml:space="preserve"> 500u\n"</w:t>
-      </w:r>
-    </w:p>
-    <w:p>
-      <w:pPr>
-        <w:rPr>
-          <w:rStyle w:val="code"/>
-        </w:rPr>
-      </w:pPr>
-      <w:r>
-        <w:rPr>
-          <w:rStyle w:val="code"/>
-        </w:rPr>
-        <w:t xml:space="preserve">                               "</w:t>
-      </w:r>
-      <w:proofErr w:type="spellStart"/>
-      <w:r>
-        <w:rPr>
-          <w:rStyle w:val="code"/>
-        </w:rPr>
-        <w:t>set_e</w:t>
-      </w:r>
-      <w:proofErr w:type="spellEnd"/>
-      <w:r>
-        <w:rPr>
-          <w:rStyle w:val="code"/>
-        </w:rPr>
-        <w:t xml:space="preserve"> -500m\n"</w:t>
-      </w:r>
-    </w:p>
-    <w:p>
-      <w:pPr>
-        <w:rPr>
-          <w:rStyle w:val="code"/>
-        </w:rPr>
-      </w:pPr>
-      <w:r>
-        <w:rPr>
-          <w:rStyle w:val="code"/>
-        </w:rPr>
-        <w:t xml:space="preserve">                               "</w:t>
-      </w:r>
-      <w:proofErr w:type="spellStart"/>
-      <w:r>
-        <w:rPr>
-          <w:rStyle w:val="code"/>
-        </w:rPr>
-        <w:t>cell_on</w:t>
-      </w:r>
-      <w:proofErr w:type="spellEnd"/>
-      <w:r>
-        <w:rPr>
-          <w:rStyle w:val="code"/>
-        </w:rPr>
-        <w:t>\n"</w:t>
-      </w:r>
-    </w:p>
-    <w:p>
-      <w:pPr>
-        <w:rPr>
-          <w:rStyle w:val="code"/>
-        </w:rPr>
-      </w:pPr>
-      <w:r>
-        <w:rPr>
-          <w:rStyle w:val="code"/>
-        </w:rPr>
-        <w:t xml:space="preserve">                               "wait 1\n"</w:t>
-      </w:r>
-    </w:p>
-    <w:p>
-      <w:pPr>
-        <w:rPr>
-          <w:rStyle w:val="code"/>
-        </w:rPr>
-      </w:pPr>
-      <w:r>
-        <w:rPr>
-          <w:rStyle w:val="code"/>
-        </w:rPr>
-        <w:lastRenderedPageBreak/>
-        <w:t xml:space="preserve">                               "</w:t>
-      </w:r>
-      <w:proofErr w:type="spellStart"/>
-      <w:r>
-        <w:rPr>
-          <w:rStyle w:val="code"/>
-        </w:rPr>
-        <w:t>meas_loop_lsv</w:t>
-      </w:r>
-      <w:proofErr w:type="spellEnd"/>
-      <w:r>
-        <w:rPr>
-          <w:rStyle w:val="code"/>
-        </w:rPr>
-        <w:t xml:space="preserve"> p c -500m </w:t>
-      </w:r>
-      <w:proofErr w:type="spellStart"/>
-      <w:r>
-        <w:rPr>
-          <w:rStyle w:val="code"/>
-        </w:rPr>
-        <w:t>500m</w:t>
-      </w:r>
-      <w:proofErr w:type="spellEnd"/>
-      <w:r>
-        <w:rPr>
-          <w:rStyle w:val="code"/>
-        </w:rPr>
-        <w:t xml:space="preserve"> 50m 100m\n"</w:t>
-      </w:r>
-    </w:p>
-    <w:p>
-      <w:pPr>
-        <w:rPr>
-          <w:rStyle w:val="code"/>
-        </w:rPr>
-      </w:pPr>
-      <w:r>
-        <w:rPr>
-          <w:rStyle w:val="code"/>
-        </w:rPr>
-        <w:t xml:space="preserve">                               "</w:t>
-      </w:r>
-      <w:proofErr w:type="spellStart"/>
-      <w:r>
-        <w:rPr>
-          <w:rStyle w:val="code"/>
-        </w:rPr>
-        <w:t>pck_start</w:t>
-      </w:r>
-      <w:proofErr w:type="spellEnd"/>
-      <w:r>
-        <w:rPr>
-          <w:rStyle w:val="code"/>
-        </w:rPr>
-        <w:t>\n"</w:t>
-      </w:r>
-    </w:p>
-    <w:p>
-      <w:pPr>
-        <w:rPr>
-          <w:rStyle w:val="code"/>
-        </w:rPr>
-      </w:pPr>
-      <w:r>
-        <w:rPr>
-          <w:rStyle w:val="code"/>
-        </w:rPr>
-        <w:t xml:space="preserve">                               "</w:t>
-      </w:r>
-      <w:proofErr w:type="spellStart"/>
-      <w:r>
-        <w:rPr>
-          <w:rStyle w:val="code"/>
-        </w:rPr>
-        <w:t>pck_add</w:t>
-      </w:r>
-      <w:proofErr w:type="spellEnd"/>
-      <w:r>
-        <w:rPr>
-          <w:rStyle w:val="code"/>
-        </w:rPr>
-        <w:t xml:space="preserve"> p\n"</w:t>
-      </w:r>
-    </w:p>
-    <w:p>
-      <w:pPr>
-        <w:rPr>
-          <w:rStyle w:val="code"/>
-        </w:rPr>
-      </w:pPr>
-      <w:r>
-        <w:rPr>
-          <w:rStyle w:val="code"/>
-        </w:rPr>
-        <w:t xml:space="preserve">                               "</w:t>
-      </w:r>
-      <w:proofErr w:type="spellStart"/>
-      <w:r>
-        <w:rPr>
-          <w:rStyle w:val="code"/>
-        </w:rPr>
-        <w:t>pck_add</w:t>
-      </w:r>
-      <w:proofErr w:type="spellEnd"/>
-      <w:r>
-        <w:rPr>
-          <w:rStyle w:val="code"/>
-        </w:rPr>
-        <w:t xml:space="preserve"> c\n"</w:t>
-      </w:r>
-    </w:p>
-    <w:p>
-      <w:pPr>
-        <w:rPr>
-          <w:rStyle w:val="code"/>
-        </w:rPr>
-      </w:pPr>
-      <w:r>
-        <w:rPr>
-          <w:rStyle w:val="code"/>
-        </w:rPr>
-        <w:t xml:space="preserve">                               "</w:t>
-      </w:r>
-      <w:proofErr w:type="spellStart"/>
-      <w:r>
-        <w:rPr>
-          <w:rStyle w:val="code"/>
-        </w:rPr>
-        <w:t>pck_end</w:t>
-      </w:r>
-      <w:proofErr w:type="spellEnd"/>
-      <w:r>
-        <w:rPr>
-          <w:rStyle w:val="code"/>
-        </w:rPr>
-        <w:t>\n"</w:t>
-      </w:r>
-    </w:p>
-    <w:p>
-      <w:pPr>
-        <w:rPr>
-          <w:rStyle w:val="code"/>
-        </w:rPr>
-      </w:pPr>
-      <w:r>
-        <w:rPr>
-          <w:rStyle w:val="code"/>
-        </w:rPr>
-        <w:t xml:space="preserve">                               </w:t>
-      </w:r>
-      <w:r>
-        <w:rPr>
-          <w:rStyle w:val="code"/>
-        </w:rPr>
-        <w:t>"</w:t>
-      </w:r>
-      <w:proofErr w:type="spellStart"/>
-      <w:r>
-        <w:rPr>
-          <w:rStyle w:val="code"/>
-        </w:rPr>
-        <w:t>endloop</w:t>
-      </w:r>
-      <w:proofErr w:type="spellEnd"/>
-      <w:r>
-        <w:rPr>
-          <w:rStyle w:val="code"/>
-        </w:rPr>
-        <w:t>\n"</w:t>
-      </w:r>
-    </w:p>
-    <w:p>
-      <w:pPr>
-        <w:rPr>
-          <w:rStyle w:val="code"/>
-        </w:rPr>
-      </w:pPr>
-      <w:r>
-        <w:rPr>
-          <w:rStyle w:val="code"/>
-        </w:rPr>
-        <w:t xml:space="preserve">                               "</w:t>
-      </w:r>
-      <w:proofErr w:type="spellStart"/>
-      <w:r>
-        <w:rPr>
-          <w:rStyle w:val="code"/>
-        </w:rPr>
-        <w:t>celloff</w:t>
-      </w:r>
-      <w:proofErr w:type="spellEnd"/>
-      <w:r>
-        <w:rPr>
-          <w:rStyle w:val="code"/>
+          <w:lang w:val="nl-NL"/>
         </w:rPr>
         <w:t>\n\n";</w:t>
       </w:r>
     </w:p>
-    <w:p>
-      <w:pPr>
-        <w:rPr>
-          <w:lang w:val="en-US"/>
-        </w:rPr>
-      </w:pPr>
-    </w:p>
-    <w:p>
-      <w:pPr>
-        <w:rPr>
-          <w:lang w:val="en-US"/>
-        </w:rPr>
-      </w:pPr>
-      <w:r>
-        <w:rPr>
-          <w:lang w:val="en-US"/>
-        </w:rPr>
-        <w:t xml:space="preserve">The </w:t>
-      </w:r>
-      <w:proofErr w:type="spellStart"/>
-      <w:r>
-        <w:rPr>
-          <w:lang w:val="en-US"/>
-        </w:rPr>
-        <w:t>MethodSCRIPT</w:t>
-      </w:r>
-      <w:proofErr w:type="spellEnd"/>
-      <w:r>
-        <w:rPr>
-          <w:lang w:val="en-US"/>
-        </w:rPr>
-        <w:t xml:space="preserve"> is sent to the Arduino and in turn to the </w:t>
-      </w:r>
-      <w:proofErr w:type="spellStart"/>
-      <w:r>
-        <w:rPr>
-          <w:lang w:val="en-US"/>
-        </w:rPr>
-        <w:t>EmStat</w:t>
-      </w:r>
-      <w:proofErr w:type="spellEnd"/>
-      <w:r>
-        <w:rPr>
-          <w:lang w:val="en-US"/>
-        </w:rPr>
-        <w:t xml:space="preserve"> Pico through the </w:t>
-      </w:r>
-      <w:r>
-        <w:rPr>
-          <w:i/>
-          <w:lang w:val="en-US"/>
-        </w:rPr>
-        <w:t>Serial1</w:t>
-      </w:r>
-      <w:r>
-        <w:rPr>
-          <w:lang w:val="en-US"/>
-        </w:rPr>
-        <w:t xml:space="preserve"> port. The example uses the </w:t>
+    <w:p/>
+    <w:p>
+      <w:pPr>
+        <w:rPr>
+          <w:lang w:val="en-US"/>
+        </w:rPr>
+      </w:pPr>
+      <w:r>
+        <w:rPr>
+          <w:lang w:val="en-US"/>
+        </w:rPr>
+        <w:t xml:space="preserve">The example uses the </w:t>
       </w:r>
       <w:proofErr w:type="spellStart"/>
       <w:r>
@@ -3812,32 +3610,45 @@
       </w:r>
     </w:p>
     <w:p>
-      <w:pPr>
-        <w:rPr>
-          <w:lang w:val="en-US"/>
-        </w:rPr>
-      </w:pPr>
-      <w:r>
-        <w:rPr>
-          <w:lang w:val="en-US"/>
-        </w:rPr>
-        <w:t>Pda7F9234Bu;ba4E2C324p,10,288\n</w:t>
-      </w:r>
-    </w:p>
-    <w:p>
-      <w:r>
-        <w:t>Pda806EC24u;baAE16C6Dp,10,288</w:t>
+      <w:r>
+        <w:t>Pda7F9234</w:t>
+      </w:r>
+      <w:proofErr w:type="gramStart"/>
+      <w:r>
+        <w:t>Bu;ba</w:t>
+      </w:r>
+      <w:proofErr w:type="gramEnd"/>
+      <w:r>
+        <w:t>4E2C324p,10,288\n</w:t>
+      </w:r>
+    </w:p>
+    <w:p>
+      <w:r>
+        <w:t>Pda806EC24</w:t>
+      </w:r>
+      <w:proofErr w:type="gramStart"/>
+      <w:r>
+        <w:t>u;baAE</w:t>
+      </w:r>
+      <w:proofErr w:type="gramEnd"/>
+      <w:r>
+        <w:t>16C6Dp,10,288</w:t>
       </w:r>
       <w:r>
         <w:t>\n</w:t>
       </w:r>
     </w:p>
     <w:p>
-      <w:r>
-        <w:t>Pda807B031u;baB360495p,10,288</w:t>
-      </w:r>
-      <w:r>
-        <w:t>\n</w:t>
+      <w:pPr>
+        <w:rPr>
+          <w:lang w:val="en-US"/>
+        </w:rPr>
+      </w:pPr>
+      <w:r>
+        <w:rPr>
+          <w:lang w:val="en-US"/>
+        </w:rPr>
+        <w:t>Pda807B031u;baB360495p,10,288\n</w:t>
       </w:r>
     </w:p>
     <w:p>
@@ -4242,7 +4053,6 @@
         <w:rPr>
           <w:lang w:val="en-US"/>
         </w:rPr>
-        <w:lastRenderedPageBreak/>
         <w:t>The following metadata values can also be obtained from the data packages</w:t>
       </w:r>
       <w:r>
@@ -4392,6 +4202,7 @@
         </w:rPr>
       </w:pPr>
       <w:r>
+        <w:lastRenderedPageBreak/>
         <w:t xml:space="preserve">Parsing the </w:t>
       </w:r>
       <w:r>
@@ -4401,8 +4212,9 @@
     <w:p>
       <w:pPr>
         <w:rPr>
-          <w:iCs/>
-          <w:lang w:val="en-US"/>
+          <w:rFonts w:cs="Courier New"/>
+          <w:iCs/>
+          <w:lang w:val="en-GB"/>
         </w:rPr>
       </w:pPr>
       <w:r>
@@ -4459,6 +4271,22 @@
         </w:rPr>
         <w:t xml:space="preserve"> ‘;’. </w:t>
       </w:r>
+      <w:r>
+        <w:rPr>
+          <w:rFonts w:cs="Courier New"/>
+          <w:iCs/>
+          <w:lang w:val="en-GB"/>
+        </w:rPr>
+        <w:t xml:space="preserve"> </w:t>
+      </w:r>
+    </w:p>
+    <w:p>
+      <w:pPr>
+        <w:rPr>
+          <w:iCs/>
+          <w:lang w:val="en-US"/>
+        </w:rPr>
+      </w:pPr>
       <w:r>
         <w:rPr>
           <w:iCs/>
@@ -4591,10 +4419,23 @@
       </w:r>
       <w:r>
         <w:rPr>
+          <w:lang w:val="en-US"/>
+        </w:rPr>
+        <w:t>“</w:t>
+      </w:r>
+      <w:r>
+        <w:rPr>
           <w:i/>
           <w:lang w:val="en-US"/>
         </w:rPr>
         <w:t>da</w:t>
+      </w:r>
+      <w:r>
+        <w:rPr>
+          <w:i/>
+          <w:lang w:val="en-US"/>
+        </w:rPr>
+        <w:t>”</w:t>
       </w:r>
     </w:p>
     <w:p>
@@ -4614,6 +4455,12 @@
         </w:rPr>
         <w:t xml:space="preserve">The current readings are identified by the string </w:t>
       </w:r>
+      <w:r>
+        <w:rPr>
+          <w:lang w:val="en-US"/>
+        </w:rPr>
+        <w:t>“</w:t>
+      </w:r>
       <w:proofErr w:type="spellStart"/>
       <w:r>
         <w:rPr>
@@ -4623,6 +4470,13 @@
         <w:t>ba</w:t>
       </w:r>
       <w:proofErr w:type="spellEnd"/>
+      <w:r>
+        <w:rPr>
+          <w:i/>
+          <w:lang w:val="en-US"/>
+        </w:rPr>
+        <w:t>”</w:t>
+      </w:r>
     </w:p>
     <w:p>
       <w:pPr>
@@ -4643,10 +4497,23 @@
       </w:r>
       <w:r>
         <w:rPr>
+          <w:lang w:val="en-US"/>
+        </w:rPr>
+        <w:t>“</w:t>
+      </w:r>
+      <w:r>
+        <w:rPr>
           <w:i/>
           <w:lang w:val="en-US"/>
         </w:rPr>
         <w:t>dc</w:t>
+      </w:r>
+      <w:r>
+        <w:rPr>
+          <w:i/>
+          <w:lang w:val="en-US"/>
+        </w:rPr>
+        <w:t>”</w:t>
       </w:r>
     </w:p>
     <w:p>
@@ -4668,10 +4535,23 @@
       </w:r>
       <w:r>
         <w:rPr>
+          <w:lang w:val="en-US"/>
+        </w:rPr>
+        <w:t>“</w:t>
+      </w:r>
+      <w:r>
+        <w:rPr>
           <w:i/>
           <w:lang w:val="en-US"/>
         </w:rPr>
         <w:t>cc</w:t>
+      </w:r>
+      <w:r>
+        <w:rPr>
+          <w:i/>
+          <w:lang w:val="en-US"/>
+        </w:rPr>
+        <w:t>”</w:t>
       </w:r>
     </w:p>
     <w:p>
@@ -4698,11 +4578,24 @@
       </w:r>
       <w:r>
         <w:rPr>
+          <w:lang w:val="en-US"/>
+        </w:rPr>
+        <w:t>“</w:t>
+      </w:r>
+      <w:r>
+        <w:rPr>
           <w:i/>
           <w:lang w:val="en-US"/>
         </w:rPr>
         <w:t>cd</w:t>
       </w:r>
+      <w:r>
+        <w:rPr>
+          <w:i/>
+          <w:lang w:val="en-US"/>
+        </w:rPr>
+        <w:t>”</w:t>
+      </w:r>
     </w:p>
     <w:p>
       <w:pPr>
@@ -4754,7 +4647,31 @@
         <w:rPr>
           <w:lang w:val="en-US"/>
         </w:rPr>
-        <w:t xml:space="preserve">  - </w:t>
+        <w:t xml:space="preserve">  </w:t>
+      </w:r>
+      <w:r>
+        <w:rPr>
+          <w:lang w:val="en-US"/>
+        </w:rPr>
+        <w:tab/>
+      </w:r>
+      <w:r>
+        <w:rPr>
+          <w:lang w:val="en-US"/>
+        </w:rPr>
+        <w:tab/>
+      </w:r>
+      <w:r>
+        <w:rPr>
+          <w:lang w:val="en-US"/>
+        </w:rPr>
+        <w:t xml:space="preserve">- </w:t>
+      </w:r>
+      <w:r>
+        <w:rPr>
+          <w:lang w:val="en-US"/>
+        </w:rPr>
+        <w:t>“</w:t>
       </w:r>
       <w:r>
         <w:rPr>
@@ -4765,29 +4682,55 @@
       </w:r>
       <w:r>
         <w:rPr>
-          <w:lang w:val="en-US"/>
-        </w:rPr>
-        <w:t xml:space="preserve"> Potential reading and</w:t>
-      </w:r>
-    </w:p>
-    <w:p>
-      <w:pPr>
-        <w:rPr>
-          <w:lang w:val="en-US"/>
-        </w:rPr>
-      </w:pPr>
-      <w:r>
-        <w:rPr>
           <w:i/>
           <w:lang w:val="en-US"/>
         </w:rPr>
+        <w:t>” for p</w:t>
+      </w:r>
+      <w:r>
+        <w:rPr>
+          <w:lang w:val="en-US"/>
+        </w:rPr>
+        <w:t>otential reading and</w:t>
+      </w:r>
+    </w:p>
+    <w:p>
+      <w:pPr>
+        <w:rPr>
+          <w:lang w:val="en-US"/>
+        </w:rPr>
+      </w:pPr>
+      <w:r>
+        <w:rPr>
+          <w:i/>
+          <w:lang w:val="en-US"/>
+        </w:rPr>
         <w:t>ba48D503Dp,10,288</w:t>
       </w:r>
       <w:r>
         <w:rPr>
           <w:lang w:val="en-US"/>
         </w:rPr>
-        <w:t xml:space="preserve"> – </w:t>
+        <w:t xml:space="preserve"> </w:t>
+      </w:r>
+      <w:r>
+        <w:rPr>
+          <w:lang w:val="en-US"/>
+        </w:rPr>
+        <w:tab/>
+        <w:t>-</w:t>
+      </w:r>
+      <w:r>
+        <w:rPr>
+          <w:lang w:val="en-US"/>
+        </w:rPr>
+        <w:t xml:space="preserve"> </w:t>
+      </w:r>
+      <w:r>
+        <w:rPr>
+          <w:lang w:val="en-US"/>
+        </w:rPr>
+        <w:t>“</w:t>
       </w:r>
       <w:proofErr w:type="spellStart"/>
       <w:r>
@@ -4800,30 +4743,85 @@
       <w:proofErr w:type="spellEnd"/>
       <w:r>
         <w:rPr>
-          <w:lang w:val="en-US"/>
-        </w:rPr>
-        <w:t xml:space="preserve"> current reading.</w:t>
-      </w:r>
-    </w:p>
-    <w:p>
-      <w:pPr>
-        <w:rPr>
-          <w:lang w:val="en-US"/>
-        </w:rPr>
-      </w:pPr>
-    </w:p>
-    <w:p>
-      <w:pPr>
-        <w:rPr>
-          <w:iCs/>
-          <w:lang w:val="en-US"/>
-        </w:rPr>
-      </w:pPr>
-      <w:r>
-        <w:rPr>
-          <w:lang w:val="en-US"/>
-        </w:rPr>
-        <w:t xml:space="preserve">The following 8 characters hold the data value. </w:t>
+          <w:i/>
+          <w:lang w:val="en-US"/>
+        </w:rPr>
+        <w:t xml:space="preserve">” for </w:t>
+      </w:r>
+      <w:r>
+        <w:rPr>
+          <w:lang w:val="en-US"/>
+        </w:rPr>
+        <w:t>current reading.</w:t>
+      </w:r>
+    </w:p>
+    <w:p>
+      <w:pPr>
+        <w:rPr>
+          <w:lang w:val="en-US"/>
+        </w:rPr>
+      </w:pPr>
+    </w:p>
+    <w:p>
+      <w:pPr>
+        <w:rPr>
+          <w:iCs/>
+          <w:lang w:val="en-US"/>
+        </w:rPr>
+      </w:pPr>
+      <w:r>
+        <w:rPr>
+          <w:lang w:val="en-US"/>
+        </w:rPr>
+        <w:t xml:space="preserve">The following </w:t>
+      </w:r>
+      <w:r>
+        <w:rPr>
+          <w:lang w:val="en-US"/>
+        </w:rPr>
+        <w:t>7</w:t>
+      </w:r>
+      <w:r>
+        <w:rPr>
+          <w:lang w:val="en-US"/>
+        </w:rPr>
+        <w:t xml:space="preserve"> characters hold the </w:t>
+      </w:r>
+      <w:r>
+        <w:rPr>
+          <w:lang w:val="en-US"/>
+        </w:rPr>
+        <w:t>28</w:t>
+      </w:r>
+      <w:r>
+        <w:rPr>
+          <w:lang w:val="en-US"/>
+        </w:rPr>
+        <w:t>-</w:t>
+      </w:r>
+      <w:r>
+        <w:rPr>
+          <w:lang w:val="en-US"/>
+        </w:rPr>
+        <w:t xml:space="preserve">bit signed integer </w:t>
+      </w:r>
+      <w:r>
+        <w:rPr>
+          <w:lang w:val="en-US"/>
+        </w:rPr>
+        <w:t>data value</w:t>
+      </w:r>
+      <w:r>
+        <w:rPr>
+          <w:lang w:val="en-US"/>
+        </w:rPr>
+        <w:t xml:space="preserve"> followed by one SI unit prefix character</w:t>
+      </w:r>
+      <w:r>
+        <w:rPr>
+          <w:lang w:val="en-US"/>
+        </w:rPr>
+        <w:t xml:space="preserve">. </w:t>
       </w:r>
       <w:r>
         <w:rPr>
@@ -4858,7 +4856,21 @@
           <w:iCs/>
           <w:lang w:val="en-US"/>
         </w:rPr>
-        <w:t>current reading (8 characters)</w:t>
+        <w:t>current reading (</w:t>
+      </w:r>
+      <w:r>
+        <w:rPr>
+          <w:iCs/>
+          <w:lang w:val="en-US"/>
+        </w:rPr>
+        <w:t>7</w:t>
+      </w:r>
+      <w:r>
+        <w:rPr>
+          <w:iCs/>
+          <w:lang w:val="en-US"/>
+        </w:rPr>
+        <w:t xml:space="preserve"> characters)</w:t>
       </w:r>
       <w:r>
         <w:rPr>
@@ -4876,10 +4888,45 @@
       </w:r>
       <w:r>
         <w:rPr>
+          <w:iCs/>
+          <w:lang w:val="en-US"/>
+        </w:rPr>
+        <w:t>“</w:t>
+      </w:r>
+      <w:r>
+        <w:rPr>
           <w:i/>
           <w:lang w:val="en-US"/>
         </w:rPr>
-        <w:t>48D503Dp</w:t>
+        <w:t>48D503D</w:t>
+      </w:r>
+      <w:r>
+        <w:rPr>
+          <w:i/>
+          <w:lang w:val="en-US"/>
+        </w:rPr>
+        <w:t xml:space="preserve">”  </w:t>
+      </w:r>
+      <w:r>
+        <w:rPr>
+          <w:iCs/>
+          <w:lang w:val="en-US"/>
+        </w:rPr>
+        <w:t>followed by the SI unit prefix ‘</w:t>
+      </w:r>
+      <w:r>
+        <w:rPr>
+          <w:i/>
+          <w:lang w:val="en-US"/>
+        </w:rPr>
+        <w:t>p</w:t>
+      </w:r>
+      <w:r>
+        <w:rPr>
+          <w:i/>
+          <w:lang w:val="en-US"/>
+        </w:rPr>
+        <w:t>’</w:t>
       </w:r>
       <w:r>
         <w:rPr>
@@ -4916,14 +4963,70 @@
         <w:adjustRightInd w:val="0"/>
         <w:textboxTightWrap w:val="none"/>
         <w:rPr>
-          <w:lang w:val="en-US"/>
-        </w:rPr>
-      </w:pPr>
-      <w:r>
-        <w:rPr>
-          <w:lang w:val="en-US"/>
-        </w:rPr>
-        <w:t>The SI unit prefix from the package can be obtained from the parameter value at position 8</w:t>
+          <w:rFonts w:ascii="Courier New" w:hAnsi="Courier New"/>
+          <w:iCs/>
+          <w:color w:val="000000" w:themeColor="text1"/>
+          <w:shd w:val="clear" w:color="auto" w:fill="F2F2F2" w:themeFill="background1" w:themeFillShade="F2"/>
+          <w:lang w:val="en-US" w:eastAsia="en-GB"/>
+        </w:rPr>
+      </w:pPr>
+      <w:r>
+        <w:rPr>
+          <w:iCs/>
+          <w:lang w:val="en-US"/>
+        </w:rPr>
+        <w:t xml:space="preserve">In the above sample package, the </w:t>
+      </w:r>
+      <w:r>
+        <w:rPr>
+          <w:iCs/>
+          <w:lang w:val="en-US"/>
+        </w:rPr>
+        <w:t xml:space="preserve">SI </w:t>
+      </w:r>
+      <w:r>
+        <w:rPr>
+          <w:iCs/>
+          <w:lang w:val="en-US"/>
+        </w:rPr>
+        <w:t xml:space="preserve">unit prefix for current data is ‘p’ </w:t>
+      </w:r>
+      <w:r>
+        <w:rPr>
+          <w:iCs/>
+          <w:lang w:val="en-US"/>
+        </w:rPr>
+        <w:t>(</w:t>
+      </w:r>
+      <w:proofErr w:type="spellStart"/>
+      <w:r>
+        <w:rPr>
+          <w:iCs/>
+          <w:lang w:val="en-US"/>
+        </w:rPr>
+        <w:t>pico</w:t>
+      </w:r>
+      <w:proofErr w:type="spellEnd"/>
+      <w:r>
+        <w:rPr>
+          <w:iCs/>
+          <w:lang w:val="en-US"/>
+        </w:rPr>
+        <w:t xml:space="preserve">) </w:t>
+      </w:r>
+      <w:r>
+        <w:rPr>
+          <w:iCs/>
+          <w:lang w:val="en-US"/>
+        </w:rPr>
+        <w:t>which is 1e-12 A.</w:t>
+      </w:r>
+      <w:r>
+        <w:rPr>
+          <w:iCs/>
+          <w:lang w:val="en-US"/>
+        </w:rPr>
+        <w:t xml:space="preserve"> </w:t>
       </w:r>
     </w:p>
     <w:p>
@@ -4933,9 +5036,55 @@
         <w:adjustRightInd w:val="0"/>
         <w:textboxTightWrap w:val="none"/>
         <w:rPr>
-          <w:rStyle w:val="code"/>
-        </w:rPr>
-      </w:pPr>
+          <w:lang w:val="en-US"/>
+        </w:rPr>
+      </w:pPr>
+    </w:p>
+    <w:p>
+      <w:pPr>
+        <w:rPr>
+          <w:iCs/>
+          <w:lang w:val="en-US"/>
+        </w:rPr>
+      </w:pPr>
+      <w:r>
+        <w:rPr>
+          <w:iCs/>
+          <w:lang w:val="en-US"/>
+        </w:rPr>
+        <w:t>After obtaining variable type and the data values from the package, the metadata values can be parsed</w:t>
+      </w:r>
+      <w:r>
+        <w:rPr>
+          <w:iCs/>
+          <w:lang w:val="en-US"/>
+        </w:rPr>
+        <w:t>,</w:t>
+      </w:r>
+      <w:r>
+        <w:rPr>
+          <w:iCs/>
+          <w:lang w:val="en-US"/>
+        </w:rPr>
+        <w:t xml:space="preserve"> if present.</w:t>
+      </w:r>
+    </w:p>
+    <w:p>
+      <w:pPr>
+        <w:pStyle w:val="Heading3"/>
+        <w:rPr>
+          <w:b/>
+        </w:rPr>
+      </w:pPr>
+      <w:r>
+        <w:t xml:space="preserve">Parsing the </w:t>
+      </w:r>
+      <w:r>
+        <w:t>metadata</w:t>
+      </w:r>
+      <w:r>
+        <w:t xml:space="preserve"> values</w:t>
+      </w:r>
     </w:p>
     <w:p>
       <w:pPr>
@@ -4944,26 +5093,16 @@
         <w:adjustRightInd w:val="0"/>
         <w:textboxTightWrap w:val="none"/>
         <w:rPr>
-          <w:rFonts w:ascii="Courier New" w:hAnsi="Courier New"/>
-          <w:iCs/>
-          <w:color w:val="000000" w:themeColor="text1"/>
-          <w:shd w:val="clear" w:color="auto" w:fill="F2F2F2" w:themeFill="background1" w:themeFillShade="F2"/>
-          <w:lang w:val="en-US" w:eastAsia="en-GB"/>
-        </w:rPr>
-      </w:pPr>
-      <w:r>
-        <w:rPr>
-          <w:iCs/>
-          <w:lang w:val="en-US"/>
-        </w:rPr>
-        <w:t>In the above sample package, the unit prefix for current data is ‘p’ which is 1e-12 A.</w:t>
-      </w:r>
-      <w:r>
-        <w:rPr>
-          <w:iCs/>
-          <w:lang w:val="en-US"/>
-        </w:rPr>
-        <w:t xml:space="preserve"> </w:t>
+          <w:iCs/>
+          <w:lang w:val="en-US"/>
+        </w:rPr>
+      </w:pPr>
+      <w:r>
+        <w:rPr>
+          <w:iCs/>
+          <w:lang w:val="en-US"/>
+        </w:rPr>
+        <w:t xml:space="preserve">The metadata values are separated based on the delimiter ‘,’ and each of the values is further parsed to get the actual value. </w:t>
       </w:r>
     </w:p>
     <w:p>
@@ -4973,55 +5112,10 @@
         <w:adjustRightInd w:val="0"/>
         <w:textboxTightWrap w:val="none"/>
         <w:rPr>
-          <w:lang w:val="en-US"/>
-        </w:rPr>
-      </w:pPr>
-    </w:p>
-    <w:p>
-      <w:pPr>
-        <w:rPr>
-          <w:iCs/>
-          <w:lang w:val="en-US"/>
-        </w:rPr>
-      </w:pPr>
-      <w:r>
-        <w:rPr>
-          <w:iCs/>
-          <w:lang w:val="en-US"/>
-        </w:rPr>
-        <w:t>After obtaining variable type and the data values from the package, the metadata values can be parsed</w:t>
-      </w:r>
-      <w:r>
-        <w:rPr>
-          <w:iCs/>
-          <w:lang w:val="en-US"/>
-        </w:rPr>
-        <w:t>,</w:t>
-      </w:r>
-      <w:r>
-        <w:rPr>
-          <w:iCs/>
-          <w:lang w:val="en-US"/>
-        </w:rPr>
-        <w:t xml:space="preserve"> if present.</w:t>
-      </w:r>
-    </w:p>
-    <w:p>
-      <w:pPr>
-        <w:pStyle w:val="Heading3"/>
-        <w:rPr>
-          <w:b/>
-        </w:rPr>
-      </w:pPr>
-      <w:r>
-        <w:t xml:space="preserve">Parsing the </w:t>
-      </w:r>
-      <w:r>
-        <w:t>metadata</w:t>
-      </w:r>
-      <w:r>
-        <w:t xml:space="preserve"> values</w:t>
-      </w:r>
+          <w:iCs/>
+          <w:lang w:val="en-US"/>
+        </w:rPr>
+      </w:pPr>
     </w:p>
     <w:p>
       <w:pPr>
@@ -5039,7 +5133,23 @@
           <w:iCs/>
           <w:lang w:val="en-US"/>
         </w:rPr>
-        <w:t xml:space="preserve">The metadata values are separated based on the delimiter ‘,’ and each of the values is further parsed to get the actual value. </w:t>
+        <w:t xml:space="preserve">The first character of each metadata value </w:t>
+      </w:r>
+      <w:proofErr w:type="spellStart"/>
+      <w:r>
+        <w:rPr>
+          <w:iCs/>
+          <w:lang w:val="en-US"/>
+        </w:rPr>
+        <w:t>metaData</w:t>
+      </w:r>
+      <w:proofErr w:type="spellEnd"/>
+      <w:r>
+        <w:rPr>
+          <w:iCs/>
+          <w:lang w:val="en-US"/>
+        </w:rPr>
+        <w:t xml:space="preserve">[0] identifies the type of metadata. </w:t>
       </w:r>
     </w:p>
     <w:p>
@@ -5070,23 +5180,21 @@
           <w:iCs/>
           <w:lang w:val="en-US"/>
         </w:rPr>
-        <w:t xml:space="preserve">The first character of each metadata value </w:t>
-      </w:r>
-      <w:proofErr w:type="spellStart"/>
-      <w:r>
-        <w:rPr>
-          <w:iCs/>
-          <w:lang w:val="en-US"/>
-        </w:rPr>
-        <w:t>metaData</w:t>
-      </w:r>
-      <w:proofErr w:type="spellEnd"/>
-      <w:r>
-        <w:rPr>
-          <w:iCs/>
-          <w:lang w:val="en-US"/>
-        </w:rPr>
-        <w:t xml:space="preserve">[0] identifies the type of metadata. </w:t>
+        <w:t xml:space="preserve">‘1’ </w:t>
+      </w:r>
+      <w:r>
+        <w:rPr>
+          <w:iCs/>
+          <w:lang w:val="en-US"/>
+        </w:rPr>
+        <w:t>-</w:t>
+      </w:r>
+      <w:r>
+        <w:rPr>
+          <w:iCs/>
+          <w:lang w:val="en-US"/>
+        </w:rPr>
+        <w:t xml:space="preserve"> status </w:t>
       </w:r>
     </w:p>
     <w:p>
@@ -5100,6 +5208,27 @@
           <w:lang w:val="en-US"/>
         </w:rPr>
       </w:pPr>
+      <w:r>
+        <w:rPr>
+          <w:iCs/>
+          <w:lang w:val="en-US"/>
+        </w:rPr>
+        <w:t xml:space="preserve">‘2’ </w:t>
+      </w:r>
+      <w:r>
+        <w:rPr>
+          <w:iCs/>
+          <w:lang w:val="en-US"/>
+        </w:rPr>
+        <w:t>-</w:t>
+      </w:r>
+      <w:r>
+        <w:rPr>
+          <w:iCs/>
+          <w:lang w:val="en-US"/>
+        </w:rPr>
+        <w:t xml:space="preserve"> Current range index </w:t>
+      </w:r>
     </w:p>
     <w:p>
       <w:pPr>
@@ -5117,8 +5246,40 @@
           <w:iCs/>
           <w:lang w:val="en-US"/>
         </w:rPr>
-        <w:t xml:space="preserve">‘1’ – status </w:t>
-      </w:r>
+        <w:t>‘4’ - Noise</w:t>
+      </w:r>
+    </w:p>
+    <w:p>
+      <w:pPr>
+        <w:rPr>
+          <w:rStyle w:val="code"/>
+        </w:rPr>
+      </w:pPr>
+    </w:p>
+    <w:p>
+      <w:pPr>
+        <w:rPr>
+          <w:iCs/>
+          <w:lang w:val="en-US"/>
+        </w:rPr>
+      </w:pPr>
+      <w:bookmarkStart w:id="1" w:name="_Hlk5014795"/>
+      <w:r>
+        <w:rPr>
+          <w:iCs/>
+          <w:lang w:val="en-US"/>
+        </w:rPr>
+        <w:t xml:space="preserve">The metadata status is a 1 character hexadecimal bit mask. </w:t>
+      </w:r>
+    </w:p>
+    <w:bookmarkEnd w:id="1"/>
+    <w:p>
+      <w:pPr>
+        <w:rPr>
+          <w:iCs/>
+          <w:lang w:val="en-US"/>
+        </w:rPr>
+      </w:pPr>
     </w:p>
     <w:p>
       <w:pPr>
@@ -5136,7 +5297,7 @@
           <w:iCs/>
           <w:lang w:val="en-US"/>
         </w:rPr>
-        <w:t xml:space="preserve">‘2’ – Current range index </w:t>
+        <w:t xml:space="preserve">For example, in the above sample, the available metadata values for current data are, </w:t>
       </w:r>
     </w:p>
     <w:p>
@@ -5146,49 +5307,21 @@
         <w:adjustRightInd w:val="0"/>
         <w:textboxTightWrap w:val="none"/>
         <w:rPr>
-          <w:iCs/>
-          <w:lang w:val="en-US"/>
-        </w:rPr>
-      </w:pPr>
-      <w:r>
-        <w:rPr>
-          <w:iCs/>
-          <w:lang w:val="en-US"/>
-        </w:rPr>
-        <w:t>‘4’ - Noise</w:t>
-      </w:r>
-    </w:p>
-    <w:p>
-      <w:pPr>
-        <w:rPr>
-          <w:rStyle w:val="code"/>
-        </w:rPr>
-      </w:pPr>
-    </w:p>
-    <w:p>
-      <w:pPr>
-        <w:rPr>
-          <w:iCs/>
-          <w:lang w:val="en-US"/>
-        </w:rPr>
-      </w:pPr>
-      <w:bookmarkStart w:id="1" w:name="_Hlk5014795"/>
-      <w:r>
-        <w:rPr>
-          <w:iCs/>
-          <w:lang w:val="en-US"/>
-        </w:rPr>
-        <w:t xml:space="preserve">The metadata status is a 1 character hexadecimal bit mask. </w:t>
-      </w:r>
-    </w:p>
-    <w:bookmarkEnd w:id="1"/>
-    <w:p>
-      <w:pPr>
-        <w:rPr>
-          <w:iCs/>
-          <w:lang w:val="en-US"/>
-        </w:rPr>
-      </w:pPr>
+          <w:lang w:val="en-US"/>
+        </w:rPr>
+      </w:pPr>
+      <w:r>
+        <w:rPr>
+          <w:lang w:val="en-US"/>
+        </w:rPr>
+        <w:t>10,288</w:t>
+      </w:r>
+      <w:r>
+        <w:rPr>
+          <w:lang w:val="en-US"/>
+        </w:rPr>
+        <w:t>. The first metadata value is 10.</w:t>
+      </w:r>
     </w:p>
     <w:p>
       <w:pPr>
@@ -5197,17 +5330,9 @@
         <w:adjustRightInd w:val="0"/>
         <w:textboxTightWrap w:val="none"/>
         <w:rPr>
-          <w:iCs/>
-          <w:lang w:val="en-US"/>
-        </w:rPr>
-      </w:pPr>
-      <w:r>
-        <w:rPr>
-          <w:iCs/>
-          <w:lang w:val="en-US"/>
-        </w:rPr>
-        <w:t xml:space="preserve">For example, in the above sample, the available metadata values for current data are, </w:t>
-      </w:r>
+          <w:lang w:val="en-US"/>
+        </w:rPr>
+      </w:pPr>
     </w:p>
     <w:p>
       <w:pPr>
@@ -5223,13 +5348,169 @@
         <w:rPr>
           <w:lang w:val="en-US"/>
         </w:rPr>
-        <w:t>10,288</w:t>
-      </w:r>
-      <w:r>
-        <w:rPr>
-          <w:lang w:val="en-US"/>
-        </w:rPr>
-        <w:t>. The first metadata value is 10.</w:t>
+        <w:t xml:space="preserve">1 – </w:t>
+      </w:r>
+      <w:r>
+        <w:rPr>
+          <w:lang w:val="en-US"/>
+        </w:rPr>
+        <w:t>metadata</w:t>
+      </w:r>
+      <w:r>
+        <w:rPr>
+          <w:lang w:val="en-US"/>
+        </w:rPr>
+        <w:t xml:space="preserve"> status – 0 indicates OK.</w:t>
+      </w:r>
+    </w:p>
+    <w:p>
+      <w:pPr>
+        <w:rPr>
+          <w:iCs/>
+          <w:lang w:val="en-US"/>
+        </w:rPr>
+      </w:pPr>
+    </w:p>
+    <w:p>
+      <w:pPr>
+        <w:rPr>
+          <w:iCs/>
+          <w:lang w:val="en-US"/>
+        </w:rPr>
+      </w:pPr>
+      <w:r>
+        <w:rPr>
+          <w:iCs/>
+          <w:lang w:val="en-US"/>
+        </w:rPr>
+        <w:t>The metadata type current range is 2 characters long hexadecimal value.</w:t>
+      </w:r>
+      <w:r>
+        <w:rPr>
+          <w:rFonts w:ascii="Roboto" w:hAnsi="Roboto"/>
+          <w:shd w:val="clear" w:color="auto" w:fill="FFFFFF"/>
+          <w:lang w:val="en-US"/>
+        </w:rPr>
+        <w:t xml:space="preserve"> </w:t>
+      </w:r>
+      <w:r>
+        <w:rPr>
+          <w:iCs/>
+          <w:lang w:val="en-US"/>
+        </w:rPr>
+        <w:t>If the f</w:t>
+      </w:r>
+      <w:r>
+        <w:rPr>
+          <w:iCs/>
+          <w:lang w:val="en-US"/>
+        </w:rPr>
+        <w:t xml:space="preserve">irst bit </w:t>
+      </w:r>
+      <w:r>
+        <w:rPr>
+          <w:iCs/>
+          <w:lang w:val="en-US"/>
+        </w:rPr>
+        <w:t xml:space="preserve">is </w:t>
+      </w:r>
+      <w:r>
+        <w:rPr>
+          <w:iCs/>
+          <w:lang w:val="en-US"/>
+        </w:rPr>
+        <w:t>high (0x80)</w:t>
+      </w:r>
+      <w:r>
+        <w:rPr>
+          <w:iCs/>
+          <w:lang w:val="en-US"/>
+        </w:rPr>
+        <w:t>,</w:t>
+      </w:r>
+      <w:r>
+        <w:rPr>
+          <w:iCs/>
+          <w:lang w:val="en-US"/>
+        </w:rPr>
+        <w:t xml:space="preserve"> </w:t>
+      </w:r>
+      <w:r>
+        <w:rPr>
+          <w:iCs/>
+          <w:lang w:val="en-US"/>
+        </w:rPr>
+        <w:t>it indicates</w:t>
+      </w:r>
+      <w:r>
+        <w:rPr>
+          <w:iCs/>
+          <w:lang w:val="en-US"/>
+        </w:rPr>
+        <w:t xml:space="preserve"> a high</w:t>
+      </w:r>
+      <w:r>
+        <w:rPr>
+          <w:iCs/>
+          <w:lang w:val="en-US"/>
+        </w:rPr>
+        <w:t>-</w:t>
+      </w:r>
+      <w:r>
+        <w:rPr>
+          <w:iCs/>
+          <w:lang w:val="en-US"/>
+        </w:rPr>
+        <w:t>speed mode c</w:t>
+      </w:r>
+      <w:r>
+        <w:rPr>
+          <w:iCs/>
+          <w:lang w:val="en-US"/>
+        </w:rPr>
+        <w:t>urrent range</w:t>
+      </w:r>
+      <w:r>
+        <w:rPr>
+          <w:iCs/>
+          <w:lang w:val="en-US"/>
+        </w:rPr>
+        <w:t>.</w:t>
+      </w:r>
+      <w:r>
+        <w:rPr>
+          <w:iCs/>
+          <w:lang w:val="en-US"/>
+        </w:rPr>
+        <w:t xml:space="preserve"> </w:t>
+      </w:r>
+      <w:r>
+        <w:rPr>
+          <w:iCs/>
+          <w:lang w:val="en-US"/>
+        </w:rPr>
+        <w:t xml:space="preserve">The </w:t>
+      </w:r>
+      <w:r>
+        <w:rPr>
+          <w:iCs/>
+          <w:lang w:val="en-US"/>
+        </w:rPr>
+        <w:t>hexadecimal</w:t>
+      </w:r>
+      <w:r>
+        <w:rPr>
+          <w:iCs/>
+          <w:lang w:val="en-US"/>
+        </w:rPr>
+        <w:t xml:space="preserve"> value</w:t>
+      </w:r>
+      <w:r>
+        <w:rPr>
+          <w:iCs/>
+          <w:lang w:val="en-US"/>
+        </w:rPr>
+        <w:t xml:space="preserve"> can be converted to int to get the current range.</w:t>
       </w:r>
     </w:p>
     <w:p>
@@ -5239,9 +5520,49 @@
         <w:adjustRightInd w:val="0"/>
         <w:textboxTightWrap w:val="none"/>
         <w:rPr>
-          <w:lang w:val="en-US"/>
-        </w:rPr>
-      </w:pPr>
+          <w:rFonts w:ascii="Courier New" w:hAnsi="Courier New" w:cs="Courier New"/>
+          <w:lang w:val="en-GB"/>
+        </w:rPr>
+      </w:pPr>
+    </w:p>
+    <w:p>
+      <w:pPr>
+        <w:rPr>
+          <w:lang w:val="en-US"/>
+        </w:rPr>
+      </w:pPr>
+      <w:r>
+        <w:rPr>
+          <w:lang w:val="en-US"/>
+        </w:rPr>
+        <w:t>For example, in the a</w:t>
+      </w:r>
+      <w:r>
+        <w:rPr>
+          <w:lang w:val="en-US"/>
+        </w:rPr>
+        <w:t>bove sample, the second metadata available is 288.</w:t>
+      </w:r>
+    </w:p>
+    <w:p>
+      <w:pPr>
+        <w:rPr>
+          <w:lang w:val="en-US"/>
+        </w:rPr>
+      </w:pPr>
+    </w:p>
+    <w:p>
+      <w:pPr>
+        <w:rPr>
+          <w:lang w:val="en-US"/>
+        </w:rPr>
+      </w:pPr>
+      <w:r>
+        <w:rPr>
+          <w:lang w:val="en-US"/>
+        </w:rPr>
+        <w:t>2 – indicates the type – current range</w:t>
+      </w:r>
     </w:p>
     <w:p>
       <w:pPr>
@@ -5257,169 +5578,13 @@
         <w:rPr>
           <w:lang w:val="en-US"/>
         </w:rPr>
-        <w:t xml:space="preserve">1 – </w:t>
-      </w:r>
-      <w:r>
-        <w:rPr>
-          <w:lang w:val="en-US"/>
-        </w:rPr>
-        <w:t>metadata</w:t>
-      </w:r>
-      <w:r>
-        <w:rPr>
-          <w:lang w:val="en-US"/>
-        </w:rPr>
-        <w:t xml:space="preserve"> status – 0 indicates OK.</w:t>
-      </w:r>
-    </w:p>
-    <w:p>
-      <w:pPr>
-        <w:rPr>
-          <w:iCs/>
-          <w:lang w:val="en-US"/>
-        </w:rPr>
-      </w:pPr>
-    </w:p>
-    <w:p>
-      <w:pPr>
-        <w:rPr>
-          <w:iCs/>
-          <w:lang w:val="en-US"/>
-        </w:rPr>
-      </w:pPr>
-      <w:r>
-        <w:rPr>
-          <w:iCs/>
-          <w:lang w:val="en-US"/>
-        </w:rPr>
-        <w:t>The metadata type current range is 2 characters long hexadecimal value.</w:t>
-      </w:r>
-      <w:r>
-        <w:rPr>
-          <w:rFonts w:ascii="Roboto" w:hAnsi="Roboto"/>
-          <w:shd w:val="clear" w:color="auto" w:fill="FFFFFF"/>
-          <w:lang w:val="en-US"/>
-        </w:rPr>
-        <w:t xml:space="preserve"> </w:t>
-      </w:r>
-      <w:r>
-        <w:rPr>
-          <w:iCs/>
-          <w:lang w:val="en-US"/>
-        </w:rPr>
-        <w:t>If the f</w:t>
-      </w:r>
-      <w:r>
-        <w:rPr>
-          <w:iCs/>
-          <w:lang w:val="en-US"/>
-        </w:rPr>
-        <w:t xml:space="preserve">irst bit </w:t>
-      </w:r>
-      <w:r>
-        <w:rPr>
-          <w:iCs/>
-          <w:lang w:val="en-US"/>
-        </w:rPr>
-        <w:t xml:space="preserve">is </w:t>
-      </w:r>
-      <w:r>
-        <w:rPr>
-          <w:iCs/>
-          <w:lang w:val="en-US"/>
-        </w:rPr>
-        <w:t>high (0x80)</w:t>
-      </w:r>
-      <w:r>
-        <w:rPr>
-          <w:iCs/>
-          <w:lang w:val="en-US"/>
-        </w:rPr>
-        <w:t>,</w:t>
-      </w:r>
-      <w:r>
-        <w:rPr>
-          <w:iCs/>
-          <w:lang w:val="en-US"/>
-        </w:rPr>
-        <w:t xml:space="preserve"> </w:t>
-      </w:r>
-      <w:r>
-        <w:rPr>
-          <w:iCs/>
-          <w:lang w:val="en-US"/>
-        </w:rPr>
-        <w:t>it indicates</w:t>
-      </w:r>
-      <w:r>
-        <w:rPr>
-          <w:iCs/>
-          <w:lang w:val="en-US"/>
-        </w:rPr>
-        <w:t xml:space="preserve"> a high</w:t>
-      </w:r>
-      <w:r>
-        <w:rPr>
-          <w:iCs/>
-          <w:lang w:val="en-US"/>
-        </w:rPr>
-        <w:t>-</w:t>
-      </w:r>
-      <w:r>
-        <w:rPr>
-          <w:iCs/>
-          <w:lang w:val="en-US"/>
-        </w:rPr>
-        <w:t>speed mode c</w:t>
-      </w:r>
-      <w:r>
-        <w:rPr>
-          <w:iCs/>
-          <w:lang w:val="en-US"/>
-        </w:rPr>
-        <w:t>urrent range</w:t>
-      </w:r>
-      <w:r>
-        <w:rPr>
-          <w:iCs/>
+        <w:t>88 – indicates the hexadecimal value for current range index – 1mA. The first bit 8 implies that it is high speed mode current range</w:t>
+      </w:r>
+      <w:r>
+        <w:rPr>
           <w:lang w:val="en-US"/>
         </w:rPr>
         <w:t>.</w:t>
-      </w:r>
-      <w:r>
-        <w:rPr>
-          <w:iCs/>
-          <w:lang w:val="en-US"/>
-        </w:rPr>
-        <w:t xml:space="preserve"> </w:t>
-      </w:r>
-      <w:r>
-        <w:rPr>
-          <w:iCs/>
-          <w:lang w:val="en-US"/>
-        </w:rPr>
-        <w:t xml:space="preserve">The </w:t>
-      </w:r>
-      <w:r>
-        <w:rPr>
-          <w:iCs/>
-          <w:lang w:val="en-US"/>
-        </w:rPr>
-        <w:t>hexadecimal</w:t>
-      </w:r>
-      <w:r>
-        <w:rPr>
-          <w:iCs/>
-          <w:lang w:val="en-US"/>
-        </w:rPr>
-        <w:t xml:space="preserve"> value</w:t>
-      </w:r>
-      <w:r>
-        <w:rPr>
-          <w:iCs/>
-          <w:lang w:val="en-US"/>
-        </w:rPr>
-        <w:t xml:space="preserve"> can be converted to int to get the current range.</w:t>
       </w:r>
     </w:p>
     <w:p>
@@ -5429,120 +5594,67 @@
         <w:adjustRightInd w:val="0"/>
         <w:textboxTightWrap w:val="none"/>
         <w:rPr>
-          <w:rFonts w:ascii="Courier New" w:hAnsi="Courier New" w:cs="Courier New"/>
-          <w:lang w:val="en-GB"/>
-        </w:rPr>
-      </w:pPr>
-    </w:p>
-    <w:p>
-      <w:pPr>
-        <w:rPr>
-          <w:lang w:val="en-US"/>
-        </w:rPr>
-      </w:pPr>
-      <w:r>
-        <w:rPr>
-          <w:lang w:val="en-US"/>
-        </w:rPr>
-        <w:t>For example, in the a</w:t>
-      </w:r>
-      <w:r>
-        <w:rPr>
-          <w:lang w:val="en-US"/>
-        </w:rPr>
-        <w:t>bove sample, the second metadata available is 288.</w:t>
-      </w:r>
-    </w:p>
-    <w:p>
-      <w:pPr>
-        <w:rPr>
-          <w:lang w:val="en-US"/>
-        </w:rPr>
-      </w:pPr>
-    </w:p>
-    <w:p>
-      <w:pPr>
-        <w:rPr>
-          <w:lang w:val="en-US"/>
-        </w:rPr>
-      </w:pPr>
-      <w:r>
-        <w:rPr>
-          <w:lang w:val="en-US"/>
-        </w:rPr>
-        <w:t>2 – indicates the type – current range</w:t>
-      </w:r>
-    </w:p>
-    <w:p>
-      <w:pPr>
-        <w:autoSpaceDE w:val="0"/>
-        <w:autoSpaceDN w:val="0"/>
-        <w:adjustRightInd w:val="0"/>
-        <w:textboxTightWrap w:val="none"/>
-        <w:rPr>
-          <w:lang w:val="en-US"/>
-        </w:rPr>
-      </w:pPr>
-      <w:r>
-        <w:rPr>
-          <w:lang w:val="en-US"/>
-        </w:rPr>
-        <w:lastRenderedPageBreak/>
-        <w:t>88 – indicates the hexadecimal value for current range index – 1mA. The first bit 8 implies that it is high speed mode current range</w:t>
-      </w:r>
-      <w:r>
-        <w:rPr>
-          <w:lang w:val="en-US"/>
-        </w:rPr>
-        <w:t>.</w:t>
-      </w:r>
-    </w:p>
-    <w:p>
-      <w:pPr>
-        <w:autoSpaceDE w:val="0"/>
-        <w:autoSpaceDN w:val="0"/>
-        <w:adjustRightInd w:val="0"/>
-        <w:textboxTightWrap w:val="none"/>
-        <w:rPr>
-          <w:lang w:val="en-US"/>
-        </w:rPr>
-      </w:pPr>
-    </w:p>
-    <w:p>
-      <w:pPr>
-        <w:rPr>
-          <w:b/>
-          <w:lang w:val="en-US"/>
-        </w:rPr>
+          <w:lang w:val="en-US"/>
+        </w:rPr>
+      </w:pPr>
+    </w:p>
+    <w:p>
+      <w:pPr>
+        <w:pStyle w:val="Heading3"/>
       </w:pPr>
       <w:bookmarkStart w:id="2" w:name="OLE_LINK4"/>
       <w:bookmarkStart w:id="3" w:name="OLE_LINK5"/>
       <w:r>
-        <w:rPr>
-          <w:b/>
-          <w:lang w:val="en-US"/>
-        </w:rPr>
-        <w:t>Sample output:</w:t>
-      </w:r>
-    </w:p>
-    <w:p>
-      <w:pPr>
-        <w:rPr>
-          <w:lang w:val="en-US"/>
-        </w:rPr>
-      </w:pPr>
-    </w:p>
-    <w:p>
-      <w:pPr>
-        <w:rPr>
-          <w:lang w:val="en-US"/>
-        </w:rPr>
-      </w:pPr>
-      <w:r>
-        <w:rPr>
-          <w:lang w:val="en-US"/>
-        </w:rPr>
-        <w:t>Here’s a sample measurement data package from a LSV measurement on a dummy cell with 10kOhm resistance and its corresponding output.</w:t>
+        <w:t>Sample output</w:t>
+      </w:r>
+    </w:p>
+    <w:p>
+      <w:pPr>
+        <w:rPr>
+          <w:lang w:val="en-US"/>
+        </w:rPr>
+      </w:pPr>
+    </w:p>
+    <w:p>
+      <w:pPr>
+        <w:pStyle w:val="Heading4"/>
+        <w:rPr>
+          <w:lang w:val="en-US"/>
+        </w:rPr>
+      </w:pPr>
+      <w:r>
+        <w:rPr>
+          <w:lang w:val="en-US"/>
+        </w:rPr>
+        <w:lastRenderedPageBreak/>
+        <w:t>LSV</w:t>
+      </w:r>
+    </w:p>
+    <w:p>
+      <w:pPr>
+        <w:rPr>
+          <w:lang w:val="en-US"/>
+        </w:rPr>
+      </w:pPr>
+      <w:r>
+        <w:rPr>
+          <w:lang w:val="en-US"/>
+        </w:rPr>
+        <w:t xml:space="preserve">Here’s a sample measurement data package from </w:t>
+      </w:r>
+      <w:proofErr w:type="gramStart"/>
+      <w:r>
+        <w:rPr>
+          <w:lang w:val="en-US"/>
+        </w:rPr>
+        <w:t>a</w:t>
+      </w:r>
+      <w:proofErr w:type="gramEnd"/>
+      <w:r>
+        <w:rPr>
+          <w:lang w:val="en-US"/>
+        </w:rPr>
+        <w:t xml:space="preserve"> LSV measurement on a dummy cell with 10kOhm resistance and its corresponding output.</w:t>
       </w:r>
     </w:p>
     <w:p>
@@ -5641,22 +5753,268 @@
         <w:ind w:left="708" w:firstLine="708"/>
         <w:textboxTightWrap w:val="none"/>
         <w:rPr>
+          <w:lang w:val="en-US"/>
+        </w:rPr>
+      </w:pPr>
+      <w:r>
+        <w:rPr>
+          <w:lang w:val="en-US"/>
+        </w:rPr>
+        <w:t>CR : 1mA (High speed)</w:t>
+      </w:r>
+      <w:bookmarkEnd w:id="2"/>
+      <w:bookmarkEnd w:id="3"/>
+    </w:p>
+    <w:p>
+      <w:pPr>
+        <w:autoSpaceDE w:val="0"/>
+        <w:autoSpaceDN w:val="0"/>
+        <w:adjustRightInd w:val="0"/>
+        <w:textboxTightWrap w:val="none"/>
+        <w:rPr>
+          <w:lang w:val="en-US"/>
+        </w:rPr>
+      </w:pPr>
+    </w:p>
+    <w:p>
+      <w:pPr>
+        <w:pStyle w:val="Heading4"/>
+        <w:numPr>
+          <w:ilvl w:val="3"/>
+          <w:numId w:val="1"/>
+        </w:numPr>
+        <w:rPr>
+          <w:lang w:val="en-US"/>
+        </w:rPr>
+      </w:pPr>
+      <w:r>
+        <w:rPr>
+          <w:lang w:val="en-US"/>
+        </w:rPr>
+        <w:t>EIS</w:t>
+      </w:r>
+    </w:p>
+    <w:p>
+      <w:pPr>
+        <w:rPr>
+          <w:lang w:val="en-US"/>
+        </w:rPr>
+      </w:pPr>
+    </w:p>
+    <w:p>
+      <w:pPr>
+        <w:rPr>
+          <w:lang w:val="en-US"/>
+        </w:rPr>
+      </w:pPr>
+      <w:r>
+        <w:rPr>
+          <w:lang w:val="en-US"/>
+        </w:rPr>
+        <w:t xml:space="preserve">Here’s a sample measurement data package from an EIS measurement on a dummy cell with 10 </w:t>
+      </w:r>
+      <w:proofErr w:type="spellStart"/>
+      <w:r>
+        <w:rPr>
+          <w:lang w:val="en-US"/>
+        </w:rPr>
+        <w:t>kOhm</w:t>
+      </w:r>
+      <w:proofErr w:type="spellEnd"/>
+      <w:r>
+        <w:rPr>
+          <w:lang w:val="en-US"/>
+        </w:rPr>
+        <w:t xml:space="preserve"> resistance and its corresponding output.</w:t>
+      </w:r>
+    </w:p>
+    <w:p>
+      <w:pPr>
+        <w:rPr>
+          <w:lang w:val="en-US"/>
+        </w:rPr>
+      </w:pPr>
+    </w:p>
+    <w:p>
+      <w:pPr>
+        <w:rPr>
+          <w:lang w:val="en-NL"/>
+        </w:rPr>
+      </w:pPr>
+      <w:r>
+        <w:rPr>
+          <w:lang w:val="en-NL"/>
+        </w:rPr>
+        <w:t>PdcDF5DFF4</w:t>
+      </w:r>
+      <w:proofErr w:type="gramStart"/>
+      <w:r>
+        <w:rPr>
+          <w:lang w:val="en-NL"/>
+        </w:rPr>
+        <w:t>u;cc</w:t>
+      </w:r>
+      <w:proofErr w:type="gramEnd"/>
+      <w:r>
+        <w:rPr>
+          <w:lang w:val="en-NL"/>
+        </w:rPr>
+        <w:t>896D904m,10,287;cd82DB1A8u,10,287</w:t>
+      </w:r>
+    </w:p>
+    <w:p>
+      <w:pPr>
+        <w:rPr>
+          <w:lang w:val="it-IT"/>
+        </w:rPr>
+      </w:pPr>
+    </w:p>
+    <w:p>
+      <w:pPr>
+        <w:rPr>
+          <w:lang w:val="en-NL"/>
+        </w:rPr>
+      </w:pPr>
+      <w:r>
+        <w:rPr>
+          <w:lang w:val="it-IT"/>
+        </w:rPr>
+        <w:t xml:space="preserve">Output: </w:t>
+      </w:r>
+      <w:r>
+        <w:rPr>
+          <w:lang w:val="it-IT"/>
+        </w:rPr>
+        <w:tab/>
+      </w:r>
+      <w:r>
+        <w:rPr>
+          <w:lang w:val="en-NL"/>
+        </w:rPr>
+        <w:t xml:space="preserve">frequency(Hz):  100.0 </w:t>
+      </w:r>
+      <w:r>
+        <w:rPr>
+          <w:lang w:val="en-NL"/>
+        </w:rPr>
+        <w:tab/>
+      </w:r>
+    </w:p>
+    <w:p>
+      <w:pPr>
+        <w:ind w:left="708" w:firstLine="708"/>
+        <w:rPr>
+          <w:lang w:val="en-NL"/>
+        </w:rPr>
+      </w:pPr>
+      <w:proofErr w:type="spellStart"/>
+      <w:proofErr w:type="gramStart"/>
+      <w:r>
+        <w:rPr>
+          <w:lang w:val="en-NL"/>
+        </w:rPr>
+        <w:t>Zreal</w:t>
+      </w:r>
+      <w:proofErr w:type="spellEnd"/>
+      <w:r>
+        <w:rPr>
+          <w:lang w:val="en-NL"/>
+        </w:rPr>
+        <w:t>(</w:t>
+      </w:r>
+      <w:proofErr w:type="gramEnd"/>
+      <w:r>
+        <w:rPr>
+          <w:lang w:val="en-NL"/>
+        </w:rPr>
+        <w:t xml:space="preserve">Ohm): 9885.956 </w:t>
+      </w:r>
+      <w:r>
+        <w:rPr>
+          <w:lang w:val="en-NL"/>
+        </w:rPr>
+        <w:tab/>
+      </w:r>
+    </w:p>
+    <w:p>
+      <w:pPr>
+        <w:ind w:left="708" w:firstLine="708"/>
+        <w:rPr>
+          <w:lang w:val="en-NL"/>
+        </w:rPr>
+      </w:pPr>
+      <w:proofErr w:type="spellStart"/>
+      <w:proofErr w:type="gramStart"/>
+      <w:r>
+        <w:rPr>
+          <w:lang w:val="en-NL"/>
+        </w:rPr>
+        <w:t>Zimag</w:t>
+      </w:r>
+      <w:proofErr w:type="spellEnd"/>
+      <w:r>
+        <w:rPr>
+          <w:lang w:val="en-NL"/>
+        </w:rPr>
+        <w:t>(</w:t>
+      </w:r>
+      <w:proofErr w:type="gramEnd"/>
+      <w:r>
+        <w:rPr>
+          <w:lang w:val="en-NL"/>
+        </w:rPr>
+        <w:t xml:space="preserve">Ohm):  2.995 </w:t>
+      </w:r>
+      <w:r>
+        <w:rPr>
+          <w:lang w:val="en-NL"/>
+        </w:rPr>
+        <w:tab/>
+      </w:r>
+    </w:p>
+    <w:p>
+      <w:pPr>
+        <w:ind w:left="708" w:firstLine="708"/>
+        <w:rPr>
+          <w:lang w:val="en-NL"/>
+        </w:rPr>
+      </w:pPr>
+      <w:r>
+        <w:rPr>
+          <w:lang w:val="en-NL"/>
+        </w:rPr>
+        <w:t xml:space="preserve">Status: OK               </w:t>
+      </w:r>
+    </w:p>
+    <w:p>
+      <w:pPr>
+        <w:ind w:left="708" w:firstLine="708"/>
+        <w:rPr>
+          <w:lang w:val="it-IT"/>
+        </w:rPr>
+      </w:pPr>
+      <w:r>
+        <w:rPr>
+          <w:lang w:val="en-NL"/>
+        </w:rPr>
+        <w:t>CR: 200uA (High speed)</w:t>
+      </w:r>
+    </w:p>
+    <w:p>
+      <w:pPr>
+        <w:autoSpaceDE w:val="0"/>
+        <w:autoSpaceDN w:val="0"/>
+        <w:adjustRightInd w:val="0"/>
+        <w:textboxTightWrap w:val="none"/>
+        <w:rPr>
           <w:rStyle w:val="code"/>
           <w:rFonts w:ascii="HelveticaNeueLT Com 45 Lt" w:hAnsi="HelveticaNeueLT Com 45 Lt"/>
           <w:iCs w:val="0"/>
           <w:color w:val="000000"/>
           <w:shd w:val="clear" w:color="auto" w:fill="auto"/>
-          <w:lang w:eastAsia="en-US"/>
-        </w:rPr>
-      </w:pPr>
-      <w:r>
-        <w:rPr>
-          <w:lang w:val="en-US"/>
-        </w:rPr>
-        <w:t>CR : 1mA (High speed)</w:t>
-      </w:r>
-      <w:bookmarkEnd w:id="2"/>
-      <w:bookmarkEnd w:id="3"/>
+          <w:lang w:val="it-IT" w:eastAsia="en-US"/>
+        </w:rPr>
+      </w:pPr>
     </w:p>
     <w:sectPr>
       <w:pgSz w:w="11906" w:h="16838"/>
@@ -7127,7 +7485,7 @@
     <w:lsdException w:name="Table Web 2" w:semiHidden="1" w:unhideWhenUsed="1"/>
     <w:lsdException w:name="Table Web 3" w:semiHidden="1" w:unhideWhenUsed="1"/>
     <w:lsdException w:name="Balloon Text" w:semiHidden="1" w:uiPriority="0" w:unhideWhenUsed="1"/>
-    <w:lsdException w:name="Table Grid" w:semiHidden="1" w:uiPriority="0" w:unhideWhenUsed="1"/>
+    <w:lsdException w:name="Table Grid" w:uiPriority="0"/>
     <w:lsdException w:name="Table Theme" w:semiHidden="1" w:unhideWhenUsed="1"/>
     <w:lsdException w:name="Placeholder Text" w:semiHidden="1"/>
     <w:lsdException w:name="No Spacing" w:uiPriority="1" w:qFormat="1"/>
@@ -8610,6 +8968,7 @@
     <w:rsid w:val="00D762DF"/>
     <w:rsid w:val="00DB243A"/>
     <w:rsid w:val="00DC6109"/>
+    <w:rsid w:val="00DF36F2"/>
     <w:rsid w:val="00E16E19"/>
     <w:rsid w:val="00EA2583"/>
     <w:rsid w:val="00EC4B1D"/>
@@ -8809,7 +9168,7 @@
     <w:lsdException w:name="Table Web 2" w:semiHidden="1" w:unhideWhenUsed="1"/>
     <w:lsdException w:name="Table Web 3" w:semiHidden="1" w:unhideWhenUsed="1"/>
     <w:lsdException w:name="Balloon Text" w:semiHidden="1" w:unhideWhenUsed="1"/>
-    <w:lsdException w:name="Table Grid" w:semiHidden="1" w:uiPriority="59" w:unhideWhenUsed="1"/>
+    <w:lsdException w:name="Table Grid" w:uiPriority="59"/>
     <w:lsdException w:name="Table Theme" w:semiHidden="1" w:unhideWhenUsed="1"/>
     <w:lsdException w:name="Placeholder Text" w:semiHidden="1"/>
     <w:lsdException w:name="No Spacing" w:uiPriority="1" w:qFormat="1"/>
@@ -9398,7 +9757,7 @@
 </file>
 
 <file path=customXml/itemProps1.xml><?xml version="1.0" encoding="utf-8"?>
-<ds:datastoreItem xmlns:ds="http://schemas.openxmlformats.org/officeDocument/2006/customXml" ds:itemID="{595E9789-4C77-4E89-8E7E-B9FB9B0C7C84}">
+<ds:datastoreItem xmlns:ds="http://schemas.openxmlformats.org/officeDocument/2006/customXml" ds:itemID="{F8FBDB23-8D10-4B11-9281-04C3A8A0FB45}">
   <ds:schemaRefs>
     <ds:schemaRef ds:uri="http://schemas.openxmlformats.org/officeDocument/2006/bibliography"/>
   </ds:schemaRefs>

</xml_diff>

<commit_message>
Arduino - Replaced HUGE_VALF with INFINITY to avoid compile errors. Corrected typo in documentation.
</commit_message>
<xml_diff>
--- a/MethodSCRIPTExample_Arduino/MethodSCRIPT_Example_Arduino.docx
+++ b/MethodSCRIPTExample_Arduino/MethodSCRIPT_Example_Arduino.docx
@@ -32,14 +32,12 @@
         </w:sdtPr>
         <w:sdtEndPr/>
         <w:sdtContent>
-          <w:proofErr w:type="spellStart"/>
           <w:r>
             <w:rPr>
               <w:lang w:val="en-US"/>
             </w:rPr>
             <w:t>MethodSCRIPT</w:t>
           </w:r>
-          <w:proofErr w:type="spellEnd"/>
           <w:r>
             <w:rPr>
               <w:lang w:val="en-US"/>
@@ -446,13 +444,19 @@
         <w:rPr>
           <w:lang w:val="en-US"/>
         </w:rPr>
-        <w:t>December 1</w:t>
-      </w:r>
-      <w:r>
-        <w:rPr>
-          <w:lang w:val="en-US"/>
-        </w:rPr>
-        <w:t>1</w:t>
+        <w:t>October</w:t>
+      </w:r>
+      <w:r>
+        <w:rPr>
+          <w:lang w:val="en-US"/>
+        </w:rPr>
+        <w:t xml:space="preserve"> </w:t>
+      </w:r>
+      <w:r>
+        <w:rPr>
+          <w:lang w:val="en-US"/>
+        </w:rPr>
+        <w:t>20</w:t>
       </w:r>
       <w:r>
         <w:rPr>
@@ -464,39 +468,39 @@
         <w:rPr>
           <w:lang w:val="en-US"/>
         </w:rPr>
-        <w:t xml:space="preserve"> 201</w:t>
-      </w:r>
-      <w:r>
-        <w:rPr>
-          <w:lang w:val="en-US"/>
-        </w:rPr>
-        <w:t>9</w:t>
-      </w:r>
-    </w:p>
-    <w:p>
-      <w:pPr>
-        <w:rPr>
-          <w:lang w:val="en-US"/>
-        </w:rPr>
-      </w:pPr>
-    </w:p>
-    <w:p>
-      <w:pPr>
-        <w:rPr>
-          <w:lang w:val="en-US"/>
-        </w:rPr>
-      </w:pPr>
-      <w:r>
-        <w:rPr>
-          <w:lang w:val="en-US"/>
-        </w:rPr>
-        <w:t>© 20</w:t>
-      </w:r>
-      <w:r>
-        <w:rPr>
-          <w:lang w:val="en-US"/>
-        </w:rPr>
-        <w:t>19</w:t>
+        <w:t xml:space="preserve"> </w:t>
+      </w:r>
+      <w:r>
+        <w:rPr>
+          <w:lang w:val="en-US"/>
+        </w:rPr>
+        <w:t>2020</w:t>
+      </w:r>
+    </w:p>
+    <w:p>
+      <w:pPr>
+        <w:rPr>
+          <w:lang w:val="en-US"/>
+        </w:rPr>
+      </w:pPr>
+    </w:p>
+    <w:p>
+      <w:pPr>
+        <w:rPr>
+          <w:lang w:val="en-US"/>
+        </w:rPr>
+      </w:pPr>
+      <w:r>
+        <w:rPr>
+          <w:lang w:val="en-US"/>
+        </w:rPr>
+        <w:t xml:space="preserve">© </w:t>
+      </w:r>
+      <w:r>
+        <w:rPr>
+          <w:lang w:val="en-US"/>
+        </w:rPr>
+        <w:t>2020</w:t>
       </w:r>
       <w:r>
         <w:rPr>
@@ -572,105 +576,103 @@
         </w:rPr>
         <w:t xml:space="preserve">The </w:t>
       </w:r>
+      <w:r>
+        <w:rPr>
+          <w:lang w:val="en-US"/>
+        </w:rPr>
+        <w:t>A</w:t>
+      </w:r>
+      <w:r>
+        <w:rPr>
+          <w:lang w:val="en-US"/>
+        </w:rPr>
+        <w:t xml:space="preserve">rduino </w:t>
+      </w:r>
+      <w:r>
+        <w:rPr>
+          <w:lang w:val="en-US"/>
+        </w:rPr>
+        <w:t xml:space="preserve">example </w:t>
+      </w:r>
       <w:proofErr w:type="spellStart"/>
       <w:r>
         <w:rPr>
-          <w:lang w:val="en-US"/>
-        </w:rPr>
-        <w:t>arduino</w:t>
+          <w:i/>
+          <w:lang w:val="en-US"/>
+        </w:rPr>
+        <w:t>MethodSCRIPTExample</w:t>
+      </w:r>
+      <w:r>
+        <w:rPr>
+          <w:i/>
+          <w:lang w:val="en-US"/>
+        </w:rPr>
+        <w:t>.ino</w:t>
       </w:r>
       <w:proofErr w:type="spellEnd"/>
       <w:r>
         <w:rPr>
           <w:lang w:val="en-US"/>
         </w:rPr>
+        <w:t xml:space="preserve"> found in the </w:t>
+      </w:r>
+      <w:r>
+        <w:rPr>
+          <w:i/>
+          <w:lang w:val="en-US"/>
+        </w:rPr>
+        <w:t>/</w:t>
+      </w:r>
+      <w:proofErr w:type="spellStart"/>
+      <w:r>
+        <w:rPr>
+          <w:i/>
+          <w:lang w:val="en-US"/>
+        </w:rPr>
+        <w:t>MethodSCRIPTExample</w:t>
+      </w:r>
+      <w:r>
+        <w:rPr>
+          <w:i/>
+          <w:lang w:val="en-US"/>
+        </w:rPr>
+        <w:t>_</w:t>
+      </w:r>
+      <w:r>
+        <w:rPr>
+          <w:i/>
+          <w:lang w:val="en-US"/>
+        </w:rPr>
+        <w:t>Arduino</w:t>
+      </w:r>
+      <w:proofErr w:type="spellEnd"/>
+      <w:r>
+        <w:rPr>
+          <w:i/>
+          <w:lang w:val="en-US"/>
+        </w:rPr>
+        <w:t>/</w:t>
+      </w:r>
+      <w:proofErr w:type="spellStart"/>
+      <w:r>
+        <w:rPr>
+          <w:i/>
+          <w:lang w:val="en-US"/>
+        </w:rPr>
+        <w:t>MethodSCRIPTExample</w:t>
+      </w:r>
+      <w:proofErr w:type="spellEnd"/>
+      <w:r>
+        <w:rPr>
+          <w:i/>
+          <w:lang w:val="en-US"/>
+        </w:rPr>
         <w:t xml:space="preserve"> </w:t>
       </w:r>
       <w:r>
         <w:rPr>
           <w:lang w:val="en-US"/>
         </w:rPr>
-        <w:t xml:space="preserve">example </w:t>
-      </w:r>
-      <w:proofErr w:type="spellStart"/>
-      <w:r>
-        <w:rPr>
-          <w:i/>
-          <w:lang w:val="en-US"/>
-        </w:rPr>
-        <w:t>MethodSCRIPTExample</w:t>
-      </w:r>
-      <w:r>
-        <w:rPr>
-          <w:i/>
-          <w:lang w:val="en-US"/>
-        </w:rPr>
-        <w:t>.ino</w:t>
-      </w:r>
-      <w:proofErr w:type="spellEnd"/>
-      <w:r>
-        <w:rPr>
-          <w:lang w:val="en-US"/>
-        </w:rPr>
-        <w:t xml:space="preserve"> found in the </w:t>
-      </w:r>
-      <w:r>
-        <w:rPr>
-          <w:i/>
-          <w:lang w:val="en-US"/>
-        </w:rPr>
-        <w:t>/</w:t>
-      </w:r>
-      <w:proofErr w:type="spellStart"/>
-      <w:r>
-        <w:rPr>
-          <w:i/>
-          <w:lang w:val="en-US"/>
-        </w:rPr>
-        <w:t>MethodSCRIPTExample</w:t>
-      </w:r>
-      <w:r>
-        <w:rPr>
-          <w:i/>
-          <w:lang w:val="en-US"/>
-        </w:rPr>
-        <w:t>_</w:t>
-      </w:r>
-      <w:r>
-        <w:rPr>
-          <w:i/>
-          <w:lang w:val="en-US"/>
-        </w:rPr>
-        <w:t>Arduino</w:t>
-      </w:r>
-      <w:proofErr w:type="spellEnd"/>
-      <w:r>
-        <w:rPr>
-          <w:i/>
-          <w:lang w:val="en-US"/>
-        </w:rPr>
-        <w:t>/</w:t>
-      </w:r>
-      <w:proofErr w:type="spellStart"/>
-      <w:r>
-        <w:rPr>
-          <w:i/>
-          <w:lang w:val="en-US"/>
-        </w:rPr>
-        <w:t>MethodSCRIPTExample</w:t>
-      </w:r>
-      <w:proofErr w:type="spellEnd"/>
-      <w:r>
-        <w:rPr>
-          <w:i/>
-          <w:lang w:val="en-US"/>
-        </w:rPr>
-        <w:t xml:space="preserve"> </w:t>
-      </w:r>
-      <w:r>
-        <w:rPr>
-          <w:lang w:val="en-US"/>
-        </w:rPr>
         <w:t xml:space="preserve"> folder </w:t>
       </w:r>
       <w:r>
@@ -689,21 +691,7 @@
         <w:rPr>
           <w:lang w:val="en-US"/>
         </w:rPr>
-        <w:t xml:space="preserve"> basic communication with the </w:t>
-      </w:r>
-      <w:proofErr w:type="spellStart"/>
-      <w:r>
-        <w:rPr>
-          <w:lang w:val="en-US"/>
-        </w:rPr>
-        <w:t>EmStat</w:t>
-      </w:r>
-      <w:proofErr w:type="spellEnd"/>
-      <w:r>
-        <w:rPr>
-          <w:lang w:val="en-US"/>
-        </w:rPr>
-        <w:t xml:space="preserve"> Pico </w:t>
+        <w:t xml:space="preserve"> basic communication with the EmStat Pico </w:t>
       </w:r>
       <w:r>
         <w:rPr>
@@ -711,19 +699,11 @@
         </w:rPr>
         <w:t xml:space="preserve">through Arduino MKR ZERO using the </w:t>
       </w:r>
-      <w:proofErr w:type="spellStart"/>
-      <w:r>
-        <w:rPr>
-          <w:lang w:val="en-US"/>
-        </w:rPr>
-        <w:t>MethodSCRIPT</w:t>
-      </w:r>
-      <w:proofErr w:type="spellEnd"/>
-      <w:r>
-        <w:rPr>
-          <w:lang w:val="en-US"/>
-        </w:rPr>
-        <w:t xml:space="preserve"> </w:t>
+      <w:r>
+        <w:rPr>
+          <w:lang w:val="en-US"/>
+        </w:rPr>
+        <w:t xml:space="preserve">MethodSCRIPT </w:t>
       </w:r>
       <w:r>
         <w:rPr>
@@ -747,21 +727,7 @@
         <w:rPr>
           <w:lang w:val="en-US"/>
         </w:rPr>
-        <w:t xml:space="preserve"> measurements on the </w:t>
-      </w:r>
-      <w:proofErr w:type="spellStart"/>
-      <w:r>
-        <w:rPr>
-          <w:lang w:val="en-US"/>
-        </w:rPr>
-        <w:t>EmStat</w:t>
-      </w:r>
-      <w:proofErr w:type="spellEnd"/>
-      <w:r>
-        <w:rPr>
-          <w:lang w:val="en-US"/>
-        </w:rPr>
-        <w:t xml:space="preserve"> Pico from </w:t>
+        <w:t xml:space="preserve"> measurements on the EmStat Pico from </w:t>
       </w:r>
       <w:r>
         <w:rPr>
@@ -774,6 +740,12 @@
           <w:lang w:val="en-US"/>
         </w:rPr>
         <w:t xml:space="preserve"> PC connected to the Arduino through USB.</w:t>
+      </w:r>
+      <w:r>
+        <w:rPr>
+          <w:lang w:val="en-US"/>
+        </w:rPr>
+        <w:t xml:space="preserve"> This example is designed for and tested on the Arduino MKR Zero.</w:t>
       </w:r>
     </w:p>
     <w:p>
@@ -839,21 +811,7 @@
         <w:rPr>
           <w:lang w:val="en-US"/>
         </w:rPr>
-        <w:t xml:space="preserve"> and GND to the </w:t>
-      </w:r>
-      <w:proofErr w:type="spellStart"/>
-      <w:r>
-        <w:rPr>
-          <w:lang w:val="en-US"/>
-        </w:rPr>
-        <w:t>EmStat</w:t>
-      </w:r>
-      <w:proofErr w:type="spellEnd"/>
-      <w:r>
-        <w:rPr>
-          <w:lang w:val="en-US"/>
-        </w:rPr>
-        <w:t xml:space="preserve"> Pico </w:t>
+        <w:t xml:space="preserve"> and GND to the EmStat Pico </w:t>
       </w:r>
       <w:r>
         <w:rPr>
@@ -884,21 +842,7 @@
         <w:rPr>
           <w:lang w:val="en-US"/>
         </w:rPr>
-        <w:t xml:space="preserve">Make sure the UART switch block SW4 on the </w:t>
-      </w:r>
-      <w:proofErr w:type="spellStart"/>
-      <w:r>
-        <w:rPr>
-          <w:lang w:val="en-US"/>
-        </w:rPr>
-        <w:t>EmStat</w:t>
-      </w:r>
-      <w:proofErr w:type="spellEnd"/>
-      <w:r>
-        <w:rPr>
-          <w:lang w:val="en-US"/>
-        </w:rPr>
-        <w:t xml:space="preserve"> </w:t>
+        <w:t xml:space="preserve">Make sure the UART switch block SW4 on the EmStat </w:t>
       </w:r>
       <w:r>
         <w:rPr>
@@ -946,16 +890,8 @@
         <w:rPr>
           <w:lang w:val="en-US"/>
         </w:rPr>
-        <w:t xml:space="preserve">If not powering the </w:t>
-      </w:r>
-      <w:proofErr w:type="spellStart"/>
-      <w:r>
-        <w:rPr>
-          <w:lang w:val="en-US"/>
-        </w:rPr>
-        <w:t>EmStat</w:t>
-      </w:r>
-      <w:proofErr w:type="spellEnd"/>
+        <w:t>If not powering the EmStat</w:t>
+      </w:r>
       <w:r>
         <w:rPr>
           <w:lang w:val="en-US"/>
@@ -1007,21 +943,7 @@
         <w:rPr>
           <w:lang w:val="en-US"/>
         </w:rPr>
-        <w:t xml:space="preserve">To run this example, you must include the </w:t>
-      </w:r>
-      <w:proofErr w:type="spellStart"/>
-      <w:r>
-        <w:rPr>
-          <w:lang w:val="en-US"/>
-        </w:rPr>
-        <w:t>MethodSCRIPT</w:t>
-      </w:r>
-      <w:proofErr w:type="spellEnd"/>
-      <w:r>
-        <w:rPr>
-          <w:lang w:val="en-US"/>
-        </w:rPr>
-        <w:t xml:space="preserve"> C libraries </w:t>
+        <w:t xml:space="preserve">To run this example, you must include the MethodSCRIPT C libraries </w:t>
       </w:r>
       <w:r>
         <w:rPr>
@@ -1227,21 +1149,7 @@
         <w:rPr>
           <w:lang w:val="en-US"/>
         </w:rPr>
-        <w:t xml:space="preserve">from the </w:t>
-      </w:r>
-      <w:proofErr w:type="spellStart"/>
-      <w:r>
-        <w:rPr>
-          <w:lang w:val="en-US"/>
-        </w:rPr>
-        <w:t>EmStat</w:t>
-      </w:r>
-      <w:proofErr w:type="spellEnd"/>
-      <w:r>
-        <w:rPr>
-          <w:lang w:val="en-US"/>
-        </w:rPr>
-        <w:t xml:space="preserve"> Pico</w:t>
+        <w:t>from the EmStat Pico</w:t>
       </w:r>
       <w:r>
         <w:rPr>
@@ -1272,6 +1180,7 @@
       </w:pPr>
       <w:r>
         <w:rPr>
+          <w:noProof/>
           <w:lang w:val="en-US"/>
         </w:rPr>
         <w:drawing>
@@ -1350,167 +1259,133 @@
         <w:rPr>
           <w:lang w:val="en-US"/>
         </w:rPr>
-        <w:t xml:space="preserve"> from the </w:t>
+        <w:t xml:space="preserve"> from the MethodSCRIPT SDK (C libraries) acts as the communication object to read/write from/to the EmStat Pico. </w:t>
+      </w:r>
+      <w:r>
+        <w:rPr>
+          <w:lang w:val="en-US"/>
+        </w:rPr>
+        <w:t xml:space="preserve">In order to use the </w:t>
+      </w:r>
+      <w:r>
+        <w:rPr>
+          <w:lang w:val="en-US"/>
+        </w:rPr>
+        <w:t xml:space="preserve">C library, </w:t>
       </w:r>
       <w:proofErr w:type="spellStart"/>
       <w:r>
         <w:rPr>
           <w:lang w:val="en-US"/>
         </w:rPr>
-        <w:t>MethodSCRIPT</w:t>
+        <w:t>M</w:t>
+      </w:r>
+      <w:r>
+        <w:rPr>
+          <w:lang w:val="en-US"/>
+        </w:rPr>
+        <w:t>SComm</w:t>
       </w:r>
       <w:proofErr w:type="spellEnd"/>
       <w:r>
         <w:rPr>
           <w:lang w:val="en-US"/>
         </w:rPr>
-        <w:t xml:space="preserve"> SDK (C libraries) acts as the communication object to read/write from/to the </w:t>
+        <w:t xml:space="preserve">, </w:t>
+      </w:r>
+      <w:r>
+        <w:rPr>
+          <w:lang w:val="en-US"/>
+        </w:rPr>
+        <w:t xml:space="preserve">the </w:t>
+      </w:r>
+      <w:r>
+        <w:rPr>
+          <w:lang w:val="en-US"/>
+        </w:rPr>
+        <w:t>extern C</w:t>
+      </w:r>
+      <w:r>
+        <w:rPr>
+          <w:lang w:val="en-US"/>
+        </w:rPr>
+        <w:t xml:space="preserve"> wrapper has to be used because Arduino uses a C++ compiler.</w:t>
+      </w:r>
+    </w:p>
+    <w:p>
+      <w:pPr>
+        <w:rPr>
+          <w:lang w:val="en-US"/>
+        </w:rPr>
+      </w:pPr>
+    </w:p>
+    <w:p>
+      <w:pPr>
+        <w:rPr>
+          <w:rStyle w:val="code"/>
+        </w:rPr>
+      </w:pPr>
+      <w:r>
+        <w:rPr>
+          <w:rStyle w:val="code"/>
+        </w:rPr>
+        <w:t>extern "C" {</w:t>
+      </w:r>
+    </w:p>
+    <w:p>
+      <w:pPr>
+        <w:rPr>
+          <w:rStyle w:val="code"/>
+        </w:rPr>
+      </w:pPr>
+      <w:r>
+        <w:rPr>
+          <w:rStyle w:val="code"/>
+        </w:rPr>
+        <w:t xml:space="preserve">  #include &lt;</w:t>
       </w:r>
       <w:proofErr w:type="spellStart"/>
       <w:r>
         <w:rPr>
-          <w:lang w:val="en-US"/>
-        </w:rPr>
-        <w:t>EmStat</w:t>
+          <w:rStyle w:val="code"/>
+        </w:rPr>
+        <w:t>MSComm.h</w:t>
       </w:r>
       <w:proofErr w:type="spellEnd"/>
       <w:r>
         <w:rPr>
-          <w:lang w:val="en-US"/>
-        </w:rPr>
-        <w:t xml:space="preserve"> Pico. </w:t>
-      </w:r>
-      <w:r>
-        <w:rPr>
-          <w:lang w:val="en-US"/>
-        </w:rPr>
-        <w:t xml:space="preserve">In order to use the </w:t>
-      </w:r>
-      <w:r>
-        <w:rPr>
-          <w:lang w:val="en-US"/>
-        </w:rPr>
-        <w:t xml:space="preserve">C library, </w:t>
+          <w:rStyle w:val="code"/>
+        </w:rPr>
+        <w:t>&gt;</w:t>
+      </w:r>
+    </w:p>
+    <w:p>
+      <w:pPr>
+        <w:rPr>
+          <w:rStyle w:val="code"/>
+        </w:rPr>
+      </w:pPr>
+      <w:r>
+        <w:rPr>
+          <w:rStyle w:val="code"/>
+        </w:rPr>
+        <w:t xml:space="preserve">  #include &lt;</w:t>
       </w:r>
       <w:proofErr w:type="spellStart"/>
       <w:r>
         <w:rPr>
-          <w:lang w:val="en-US"/>
-        </w:rPr>
-        <w:t>M</w:t>
-      </w:r>
-      <w:r>
-        <w:rPr>
-          <w:lang w:val="en-US"/>
-        </w:rPr>
-        <w:t>SComm</w:t>
-      </w:r>
-      <w:proofErr w:type="spellEnd"/>
-      <w:r>
-        <w:rPr>
-          <w:lang w:val="en-US"/>
-        </w:rPr>
-        <w:t xml:space="preserve">, </w:t>
-      </w:r>
-      <w:r>
-        <w:rPr>
-          <w:lang w:val="en-US"/>
-        </w:rPr>
-        <w:t xml:space="preserve">the </w:t>
-      </w:r>
-      <w:r>
-        <w:rPr>
-          <w:lang w:val="en-US"/>
-        </w:rPr>
-        <w:t>extern C</w:t>
-      </w:r>
-      <w:r>
-        <w:rPr>
-          <w:lang w:val="en-US"/>
-        </w:rPr>
-        <w:t xml:space="preserve"> wrapper </w:t>
-      </w:r>
-      <w:proofErr w:type="gramStart"/>
-      <w:r>
-        <w:rPr>
-          <w:lang w:val="en-US"/>
-        </w:rPr>
-        <w:t>has to</w:t>
-      </w:r>
-      <w:proofErr w:type="gramEnd"/>
-      <w:r>
-        <w:rPr>
-          <w:lang w:val="en-US"/>
-        </w:rPr>
-        <w:t xml:space="preserve"> be used because Arduino uses a C++ compiler.</w:t>
-      </w:r>
-    </w:p>
-    <w:p>
-      <w:pPr>
-        <w:rPr>
-          <w:lang w:val="en-US"/>
-        </w:rPr>
-      </w:pPr>
-    </w:p>
-    <w:p>
-      <w:pPr>
-        <w:rPr>
-          <w:rStyle w:val="code"/>
-        </w:rPr>
-      </w:pPr>
-      <w:r>
-        <w:rPr>
-          <w:rStyle w:val="code"/>
-        </w:rPr>
-        <w:t>extern "C" {</w:t>
-      </w:r>
-    </w:p>
-    <w:p>
-      <w:pPr>
-        <w:rPr>
-          <w:rStyle w:val="code"/>
-        </w:rPr>
-      </w:pPr>
-      <w:r>
-        <w:rPr>
-          <w:rStyle w:val="code"/>
-        </w:rPr>
-        <w:t xml:space="preserve">  #include &lt;</w:t>
-      </w:r>
-      <w:proofErr w:type="spellStart"/>
-      <w:r>
-        <w:rPr>
-          <w:rStyle w:val="code"/>
-        </w:rPr>
-        <w:t>MSComm.h</w:t>
-      </w:r>
-      <w:proofErr w:type="spellEnd"/>
-      <w:r>
-        <w:rPr>
-          <w:rStyle w:val="code"/>
-        </w:rPr>
-        <w:t>&gt;</w:t>
-      </w:r>
-    </w:p>
-    <w:p>
-      <w:pPr>
-        <w:rPr>
-          <w:rStyle w:val="code"/>
-        </w:rPr>
-      </w:pPr>
-      <w:r>
-        <w:rPr>
-          <w:rStyle w:val="code"/>
-        </w:rPr>
-        <w:t xml:space="preserve">  #include &lt;</w:t>
-      </w:r>
-      <w:proofErr w:type="spellStart"/>
-      <w:r>
-        <w:rPr>
-          <w:rStyle w:val="code"/>
-        </w:rPr>
-        <w:t>MathHelpers.C</w:t>
-      </w:r>
+          <w:rStyle w:val="code"/>
+        </w:rPr>
+        <w:t>MathHelpers.</w:t>
+      </w:r>
+      <w:r>
+        <w:rPr>
+          <w:rStyle w:val="code"/>
+        </w:rPr>
+        <w:t>h</w:t>
+      </w:r>
+      <w:bookmarkStart w:id="0" w:name="_GoBack"/>
+      <w:bookmarkEnd w:id="0"/>
       <w:proofErr w:type="spellEnd"/>
       <w:r>
         <w:rPr>
@@ -1591,21 +1466,7 @@
         <w:rPr>
           <w:lang w:val="en-US"/>
         </w:rPr>
-        <w:t xml:space="preserve">the </w:t>
-      </w:r>
-      <w:proofErr w:type="spellStart"/>
-      <w:r>
-        <w:rPr>
-          <w:lang w:val="en-US"/>
-        </w:rPr>
-        <w:t>EmStat</w:t>
-      </w:r>
-      <w:proofErr w:type="spellEnd"/>
-      <w:r>
-        <w:rPr>
-          <w:lang w:val="en-US"/>
-        </w:rPr>
-        <w:t xml:space="preserve"> Pico it needs some read/write functions to be passed in through the </w:t>
+        <w:t xml:space="preserve">the EmStat Pico it needs some read/write functions to be passed in through the </w:t>
       </w:r>
       <w:proofErr w:type="spellStart"/>
       <w:r>
@@ -2103,21 +1964,7 @@
         <w:rPr>
           <w:lang w:val="en-US"/>
         </w:rPr>
-        <w:t xml:space="preserve"> library </w:t>
-      </w:r>
-      <w:proofErr w:type="gramStart"/>
-      <w:r>
-        <w:rPr>
-          <w:lang w:val="en-US"/>
-        </w:rPr>
-        <w:t>has to</w:t>
-      </w:r>
-      <w:proofErr w:type="gramEnd"/>
-      <w:r>
-        <w:rPr>
-          <w:lang w:val="en-US"/>
-        </w:rPr>
-        <w:t xml:space="preserve"> be initiated with these read/write functions as shown below.</w:t>
+        <w:t xml:space="preserve"> library has to be initiated with these read/write functions as shown below.</w:t>
       </w:r>
     </w:p>
     <w:p>
@@ -2155,17 +2002,12 @@
         <w:t xml:space="preserve"> code = </w:t>
       </w:r>
       <w:proofErr w:type="spellStart"/>
-      <w:proofErr w:type="gramStart"/>
       <w:r>
         <w:t>MSCommInit</w:t>
       </w:r>
       <w:proofErr w:type="spellEnd"/>
       <w:r>
-        <w:t>(</w:t>
-      </w:r>
-      <w:proofErr w:type="gramEnd"/>
-      <w:r>
-        <w:t>&amp;_</w:t>
+        <w:t>(&amp;_</w:t>
       </w:r>
       <w:proofErr w:type="spellStart"/>
       <w:r>
@@ -2551,653 +2393,601 @@
           <w:iCs/>
           <w:lang w:val="en-US"/>
         </w:rPr>
-        <w:t xml:space="preserve">used to send the </w:t>
+        <w:t>used to send the MethodSCRIPT and receive the resulting data to be parsed by the Arduino.</w:t>
+      </w:r>
+    </w:p>
+    <w:p>
+      <w:pPr>
+        <w:rPr>
+          <w:lang w:val="en-US"/>
+        </w:rPr>
+      </w:pPr>
+      <w:r>
+        <w:rPr>
+          <w:lang w:val="en-US"/>
+        </w:rPr>
+        <w:t xml:space="preserve">The </w:t>
+      </w:r>
+      <w:r>
+        <w:rPr>
+          <w:lang w:val="en-US"/>
+        </w:rPr>
+        <w:t xml:space="preserve">MethodSCRIPT </w:t>
+      </w:r>
+      <w:r>
+        <w:rPr>
+          <w:lang w:val="en-US"/>
+        </w:rPr>
+        <w:t xml:space="preserve">can be either stored in a </w:t>
+      </w:r>
+      <w:r>
+        <w:rPr>
+          <w:lang w:val="en-US"/>
+        </w:rPr>
+        <w:t>SD-</w:t>
+      </w:r>
+      <w:r>
+        <w:rPr>
+          <w:lang w:val="en-US"/>
+        </w:rPr>
+        <w:t xml:space="preserve">card </w:t>
+      </w:r>
+      <w:r>
+        <w:rPr>
+          <w:lang w:val="en-US"/>
+        </w:rPr>
+        <w:t>o</w:t>
+      </w:r>
+      <w:r>
+        <w:rPr>
+          <w:lang w:val="en-US"/>
+        </w:rPr>
+        <w:t xml:space="preserve">n the Arduino or </w:t>
+      </w:r>
+      <w:r>
+        <w:rPr>
+          <w:lang w:val="en-US"/>
+        </w:rPr>
+        <w:t>stored in a constant string.</w:t>
+      </w:r>
+      <w:r>
+        <w:rPr>
+          <w:lang w:val="en-US"/>
+        </w:rPr>
+        <w:t xml:space="preserve"> In the example,</w:t>
+      </w:r>
+      <w:r>
+        <w:rPr>
+          <w:lang w:val="en-US"/>
+        </w:rPr>
+        <w:t xml:space="preserve"> </w:t>
+      </w:r>
+      <w:r>
+        <w:rPr>
+          <w:lang w:val="en-US"/>
+        </w:rPr>
+        <w:t xml:space="preserve">the MethodSCRIPT is </w:t>
+      </w:r>
+      <w:r>
+        <w:rPr>
+          <w:lang w:val="en-US"/>
+        </w:rPr>
+        <w:t>stored in a</w:t>
+      </w:r>
+      <w:r>
+        <w:rPr>
+          <w:lang w:val="en-US"/>
+        </w:rPr>
+        <w:t xml:space="preserve"> constant</w:t>
+      </w:r>
+      <w:r>
+        <w:rPr>
+          <w:lang w:val="en-US"/>
+        </w:rPr>
+        <w:t xml:space="preserve"> char array as </w:t>
+      </w:r>
+      <w:r>
+        <w:rPr>
+          <w:lang w:val="en-US"/>
+        </w:rPr>
+        <w:t xml:space="preserve">shown </w:t>
+      </w:r>
+      <w:r>
+        <w:rPr>
+          <w:lang w:val="en-US"/>
+        </w:rPr>
+        <w:t>below.</w:t>
+      </w:r>
+    </w:p>
+    <w:p>
+      <w:pPr>
+        <w:rPr>
+          <w:lang w:val="en-US"/>
+        </w:rPr>
+      </w:pPr>
+    </w:p>
+    <w:p>
+      <w:pPr>
+        <w:rPr>
+          <w:rStyle w:val="code"/>
+        </w:rPr>
+      </w:pPr>
+      <w:r>
+        <w:rPr>
+          <w:rStyle w:val="code"/>
+        </w:rPr>
+        <w:t>//LSV measurement configuration parameters</w:t>
+      </w:r>
+    </w:p>
+    <w:p>
+      <w:pPr>
+        <w:rPr>
+          <w:rStyle w:val="code"/>
+        </w:rPr>
+      </w:pPr>
+      <w:r>
+        <w:rPr>
+          <w:rStyle w:val="code"/>
+        </w:rPr>
+        <w:t xml:space="preserve">const char* LSV_METHOD_SCRIPT = "e\n" </w:t>
+      </w:r>
+    </w:p>
+    <w:p>
+      <w:pPr>
+        <w:rPr>
+          <w:rStyle w:val="code"/>
+          <w:lang w:val="nl-NL"/>
+        </w:rPr>
+      </w:pPr>
+      <w:r>
+        <w:rPr>
+          <w:rStyle w:val="code"/>
+        </w:rPr>
+        <w:t xml:space="preserve">                               </w:t>
+      </w:r>
+      <w:r>
+        <w:rPr>
+          <w:rStyle w:val="code"/>
+          <w:lang w:val="nl-NL"/>
+        </w:rPr>
+        <w:t>"var c\n"</w:t>
+      </w:r>
+    </w:p>
+    <w:p>
+      <w:pPr>
+        <w:rPr>
+          <w:rStyle w:val="code"/>
+          <w:lang w:val="nl-NL"/>
+        </w:rPr>
+      </w:pPr>
+      <w:r>
+        <w:rPr>
+          <w:rStyle w:val="code"/>
+          <w:lang w:val="nl-NL"/>
+        </w:rPr>
+        <w:t xml:space="preserve">                               "var p\n"</w:t>
+      </w:r>
+    </w:p>
+    <w:p>
+      <w:pPr>
+        <w:rPr>
+          <w:rStyle w:val="code"/>
+        </w:rPr>
+      </w:pPr>
+      <w:r>
+        <w:rPr>
+          <w:rStyle w:val="code"/>
+          <w:lang w:val="nl-NL"/>
+        </w:rPr>
+        <w:t xml:space="preserve">                               </w:t>
+      </w:r>
+      <w:r>
+        <w:rPr>
+          <w:rStyle w:val="code"/>
+        </w:rPr>
+        <w:t>"</w:t>
       </w:r>
       <w:proofErr w:type="spellStart"/>
       <w:r>
         <w:rPr>
-          <w:iCs/>
-          <w:lang w:val="en-US"/>
-        </w:rPr>
-        <w:t>MethodSCRIPT</w:t>
+          <w:rStyle w:val="code"/>
+        </w:rPr>
+        <w:t>set_pgstat_mode</w:t>
       </w:r>
       <w:proofErr w:type="spellEnd"/>
       <w:r>
         <w:rPr>
-          <w:iCs/>
-          <w:lang w:val="en-US"/>
-        </w:rPr>
-        <w:t xml:space="preserve"> and receive the resulting data to be parsed by the Arduino.</w:t>
-      </w:r>
-    </w:p>
-    <w:p>
-      <w:pPr>
-        <w:rPr>
-          <w:lang w:val="en-US"/>
-        </w:rPr>
-      </w:pPr>
-      <w:r>
-        <w:rPr>
-          <w:lang w:val="en-US"/>
-        </w:rPr>
-        <w:t xml:space="preserve">The </w:t>
+          <w:rStyle w:val="code"/>
+        </w:rPr>
+        <w:t xml:space="preserve"> 3\n"</w:t>
+      </w:r>
+    </w:p>
+    <w:p>
+      <w:pPr>
+        <w:rPr>
+          <w:rStyle w:val="code"/>
+        </w:rPr>
+      </w:pPr>
+      <w:r>
+        <w:rPr>
+          <w:rStyle w:val="code"/>
+        </w:rPr>
+        <w:t xml:space="preserve">                               "</w:t>
       </w:r>
       <w:proofErr w:type="spellStart"/>
       <w:r>
         <w:rPr>
-          <w:lang w:val="en-US"/>
-        </w:rPr>
-        <w:t>MethodSCRIPT</w:t>
+          <w:rStyle w:val="code"/>
+        </w:rPr>
+        <w:t>set_max_bandwidth</w:t>
       </w:r>
       <w:proofErr w:type="spellEnd"/>
       <w:r>
         <w:rPr>
-          <w:lang w:val="en-US"/>
-        </w:rPr>
+          <w:rStyle w:val="code"/>
+        </w:rPr>
+        <w:t xml:space="preserve"> 200\n"</w:t>
+      </w:r>
+    </w:p>
+    <w:p>
+      <w:pPr>
+        <w:rPr>
+          <w:rStyle w:val="code"/>
+        </w:rPr>
+      </w:pPr>
+      <w:r>
+        <w:rPr>
+          <w:rStyle w:val="code"/>
+        </w:rPr>
+        <w:t xml:space="preserve">                               "</w:t>
+      </w:r>
+      <w:proofErr w:type="spellStart"/>
+      <w:r>
+        <w:rPr>
+          <w:rStyle w:val="code"/>
+        </w:rPr>
+        <w:t>set_cr</w:t>
+      </w:r>
+      <w:proofErr w:type="spellEnd"/>
+      <w:r>
+        <w:rPr>
+          <w:rStyle w:val="code"/>
+        </w:rPr>
+        <w:t xml:space="preserve"> 500u\n"</w:t>
+      </w:r>
+    </w:p>
+    <w:p>
+      <w:pPr>
+        <w:rPr>
+          <w:rStyle w:val="code"/>
+        </w:rPr>
+      </w:pPr>
+      <w:r>
+        <w:rPr>
+          <w:rStyle w:val="code"/>
+        </w:rPr>
+        <w:t xml:space="preserve">                               "</w:t>
+      </w:r>
+      <w:proofErr w:type="spellStart"/>
+      <w:r>
+        <w:rPr>
+          <w:rStyle w:val="code"/>
+        </w:rPr>
+        <w:t>set_e</w:t>
+      </w:r>
+      <w:proofErr w:type="spellEnd"/>
+      <w:r>
+        <w:rPr>
+          <w:rStyle w:val="code"/>
+        </w:rPr>
+        <w:t xml:space="preserve"> -500m\n"</w:t>
+      </w:r>
+    </w:p>
+    <w:p>
+      <w:pPr>
+        <w:rPr>
+          <w:rStyle w:val="code"/>
+        </w:rPr>
+      </w:pPr>
+      <w:r>
+        <w:rPr>
+          <w:rStyle w:val="code"/>
+        </w:rPr>
+        <w:t xml:space="preserve">                               "</w:t>
+      </w:r>
+      <w:proofErr w:type="spellStart"/>
+      <w:r>
+        <w:rPr>
+          <w:rStyle w:val="code"/>
+        </w:rPr>
+        <w:t>cell_on</w:t>
+      </w:r>
+      <w:proofErr w:type="spellEnd"/>
+      <w:r>
+        <w:rPr>
+          <w:rStyle w:val="code"/>
+        </w:rPr>
+        <w:t>\n"</w:t>
+      </w:r>
+    </w:p>
+    <w:p>
+      <w:pPr>
+        <w:rPr>
+          <w:rStyle w:val="code"/>
+        </w:rPr>
+      </w:pPr>
+      <w:r>
+        <w:rPr>
+          <w:rStyle w:val="code"/>
+        </w:rPr>
+        <w:t xml:space="preserve">                               "wait 1\n"</w:t>
+      </w:r>
+    </w:p>
+    <w:p>
+      <w:pPr>
+        <w:rPr>
+          <w:rStyle w:val="code"/>
+        </w:rPr>
+      </w:pPr>
+      <w:r>
+        <w:rPr>
+          <w:rStyle w:val="code"/>
+        </w:rPr>
+        <w:t xml:space="preserve">                               "</w:t>
+      </w:r>
+      <w:proofErr w:type="spellStart"/>
+      <w:r>
+        <w:rPr>
+          <w:rStyle w:val="code"/>
+        </w:rPr>
+        <w:t>meas_loop_lsv</w:t>
+      </w:r>
+      <w:proofErr w:type="spellEnd"/>
+      <w:r>
+        <w:rPr>
+          <w:rStyle w:val="code"/>
+        </w:rPr>
+        <w:t xml:space="preserve"> p c -500m </w:t>
+      </w:r>
+      <w:proofErr w:type="spellStart"/>
+      <w:r>
+        <w:rPr>
+          <w:rStyle w:val="code"/>
+        </w:rPr>
+        <w:t>500m</w:t>
+      </w:r>
+      <w:proofErr w:type="spellEnd"/>
+      <w:r>
+        <w:rPr>
+          <w:rStyle w:val="code"/>
+        </w:rPr>
+        <w:t xml:space="preserve"> 50m 100m\n"</w:t>
+      </w:r>
+    </w:p>
+    <w:p>
+      <w:pPr>
+        <w:rPr>
+          <w:rStyle w:val="code"/>
+        </w:rPr>
+      </w:pPr>
+      <w:r>
+        <w:rPr>
+          <w:rStyle w:val="code"/>
+        </w:rPr>
+        <w:t xml:space="preserve">                               "</w:t>
+      </w:r>
+      <w:proofErr w:type="spellStart"/>
+      <w:r>
+        <w:rPr>
+          <w:rStyle w:val="code"/>
+        </w:rPr>
+        <w:t>pck_start</w:t>
+      </w:r>
+      <w:proofErr w:type="spellEnd"/>
+      <w:r>
+        <w:rPr>
+          <w:rStyle w:val="code"/>
+        </w:rPr>
+        <w:t>\n"</w:t>
+      </w:r>
+    </w:p>
+    <w:p>
+      <w:pPr>
+        <w:rPr>
+          <w:rStyle w:val="code"/>
+        </w:rPr>
+      </w:pPr>
+      <w:r>
+        <w:rPr>
+          <w:rStyle w:val="code"/>
+        </w:rPr>
+        <w:t xml:space="preserve">                               "</w:t>
+      </w:r>
+      <w:proofErr w:type="spellStart"/>
+      <w:r>
+        <w:rPr>
+          <w:rStyle w:val="code"/>
+        </w:rPr>
+        <w:t>pck_add</w:t>
+      </w:r>
+      <w:proofErr w:type="spellEnd"/>
+      <w:r>
+        <w:rPr>
+          <w:rStyle w:val="code"/>
+        </w:rPr>
+        <w:t xml:space="preserve"> p\n"</w:t>
+      </w:r>
+    </w:p>
+    <w:p>
+      <w:pPr>
+        <w:rPr>
+          <w:rStyle w:val="code"/>
+        </w:rPr>
+      </w:pPr>
+      <w:r>
+        <w:rPr>
+          <w:rStyle w:val="code"/>
+        </w:rPr>
+        <w:t xml:space="preserve">                               "</w:t>
+      </w:r>
+      <w:proofErr w:type="spellStart"/>
+      <w:r>
+        <w:rPr>
+          <w:rStyle w:val="code"/>
+        </w:rPr>
+        <w:t>pck_add</w:t>
+      </w:r>
+      <w:proofErr w:type="spellEnd"/>
+      <w:r>
+        <w:rPr>
+          <w:rStyle w:val="code"/>
+        </w:rPr>
+        <w:t xml:space="preserve"> c\n"</w:t>
+      </w:r>
+    </w:p>
+    <w:p>
+      <w:pPr>
+        <w:rPr>
+          <w:rStyle w:val="code"/>
+        </w:rPr>
+      </w:pPr>
+      <w:r>
+        <w:rPr>
+          <w:rStyle w:val="code"/>
+        </w:rPr>
+        <w:t xml:space="preserve">                               "</w:t>
+      </w:r>
+      <w:proofErr w:type="spellStart"/>
+      <w:r>
+        <w:rPr>
+          <w:rStyle w:val="code"/>
+        </w:rPr>
+        <w:t>pck_end</w:t>
+      </w:r>
+      <w:proofErr w:type="spellEnd"/>
+      <w:r>
+        <w:rPr>
+          <w:rStyle w:val="code"/>
+        </w:rPr>
+        <w:t>\n"</w:t>
+      </w:r>
+    </w:p>
+    <w:p>
+      <w:pPr>
+        <w:rPr>
+          <w:rStyle w:val="code"/>
+          <w:lang w:val="nl-NL"/>
+        </w:rPr>
+      </w:pPr>
+      <w:r>
+        <w:rPr>
+          <w:rStyle w:val="code"/>
+        </w:rPr>
+        <w:t xml:space="preserve">                               </w:t>
+      </w:r>
+      <w:r>
+        <w:rPr>
+          <w:rStyle w:val="code"/>
+          <w:lang w:val="nl-NL"/>
+        </w:rPr>
+        <w:t>"</w:t>
+      </w:r>
+      <w:proofErr w:type="spellStart"/>
+      <w:r>
+        <w:rPr>
+          <w:rStyle w:val="code"/>
+          <w:lang w:val="nl-NL"/>
+        </w:rPr>
+        <w:t>endloop</w:t>
+      </w:r>
+      <w:proofErr w:type="spellEnd"/>
+      <w:r>
+        <w:rPr>
+          <w:rStyle w:val="code"/>
+          <w:lang w:val="nl-NL"/>
+        </w:rPr>
+        <w:t>\n"</w:t>
+      </w:r>
+    </w:p>
+    <w:p>
+      <w:pPr>
+        <w:rPr>
+          <w:rStyle w:val="code"/>
+          <w:lang w:val="nl-NL"/>
+        </w:rPr>
+      </w:pPr>
+      <w:r>
+        <w:rPr>
+          <w:rStyle w:val="code"/>
+          <w:lang w:val="nl-NL"/>
+        </w:rPr>
+        <w:t xml:space="preserve">                               "</w:t>
+      </w:r>
+      <w:proofErr w:type="spellStart"/>
+      <w:r>
+        <w:rPr>
+          <w:rStyle w:val="code"/>
+          <w:lang w:val="nl-NL"/>
+        </w:rPr>
+        <w:t>celloff</w:t>
+      </w:r>
+      <w:proofErr w:type="spellEnd"/>
+      <w:r>
+        <w:rPr>
+          <w:rStyle w:val="code"/>
+          <w:lang w:val="nl-NL"/>
+        </w:rPr>
+        <w:t>\n\n";</w:t>
+      </w:r>
+    </w:p>
+    <w:p/>
+    <w:p>
+      <w:pPr>
+        <w:pStyle w:val="Heading2"/>
+      </w:pPr>
+      <w:r>
+        <w:t>Sending and r</w:t>
+      </w:r>
+      <w:r>
+        <w:t>eceiv</w:t>
+      </w:r>
+      <w:r>
+        <w:t>ing</w:t>
+      </w:r>
+      <w:r>
         <w:t xml:space="preserve"> </w:t>
       </w:r>
       <w:r>
-        <w:rPr>
-          <w:lang w:val="en-US"/>
-        </w:rPr>
-        <w:t xml:space="preserve">can be either stored in a </w:t>
-      </w:r>
-      <w:r>
-        <w:rPr>
-          <w:lang w:val="en-US"/>
-        </w:rPr>
-        <w:t>SD-</w:t>
-      </w:r>
-      <w:r>
-        <w:rPr>
-          <w:lang w:val="en-US"/>
-        </w:rPr>
-        <w:t xml:space="preserve">card </w:t>
-      </w:r>
-      <w:r>
-        <w:rPr>
-          <w:lang w:val="en-US"/>
-        </w:rPr>
-        <w:t>o</w:t>
-      </w:r>
-      <w:r>
-        <w:rPr>
-          <w:lang w:val="en-US"/>
-        </w:rPr>
-        <w:t xml:space="preserve">n the Arduino or </w:t>
-      </w:r>
-      <w:r>
-        <w:rPr>
-          <w:lang w:val="en-US"/>
-        </w:rPr>
-        <w:t>stored in a constant string.</w:t>
-      </w:r>
-      <w:r>
-        <w:rPr>
-          <w:lang w:val="en-US"/>
-        </w:rPr>
-        <w:t xml:space="preserve"> In the example,</w:t>
-      </w:r>
-      <w:r>
-        <w:rPr>
-          <w:lang w:val="en-US"/>
-        </w:rPr>
-        <w:t xml:space="preserve"> </w:t>
-      </w:r>
-      <w:r>
-        <w:rPr>
-          <w:lang w:val="en-US"/>
-        </w:rPr>
-        <w:t xml:space="preserve">the </w:t>
+        <w:t>data packages</w:t>
+      </w:r>
+    </w:p>
+    <w:p>
+      <w:pPr>
+        <w:rPr>
+          <w:lang w:val="en-US"/>
+        </w:rPr>
+      </w:pPr>
+      <w:r>
+        <w:rPr>
+          <w:lang w:val="en-US"/>
+        </w:rPr>
+        <w:t xml:space="preserve">Now that the serial port and </w:t>
       </w:r>
       <w:proofErr w:type="spellStart"/>
       <w:r>
         <w:rPr>
-          <w:lang w:val="en-US"/>
-        </w:rPr>
-        <w:t>MethodSCRIPT</w:t>
+          <w:i/>
+          <w:iCs/>
+          <w:lang w:val="en-US"/>
+        </w:rPr>
+        <w:t>MSComm</w:t>
       </w:r>
       <w:proofErr w:type="spellEnd"/>
       <w:r>
         <w:rPr>
           <w:lang w:val="en-US"/>
         </w:rPr>
-        <w:t xml:space="preserve"> is </w:t>
-      </w:r>
-      <w:r>
-        <w:rPr>
-          <w:lang w:val="en-US"/>
-        </w:rPr>
-        <w:t>stored in a</w:t>
-      </w:r>
-      <w:r>
-        <w:rPr>
-          <w:lang w:val="en-US"/>
-        </w:rPr>
-        <w:t xml:space="preserve"> constant</w:t>
-      </w:r>
-      <w:r>
-        <w:rPr>
-          <w:lang w:val="en-US"/>
-        </w:rPr>
-        <w:t xml:space="preserve"> char array as </w:t>
-      </w:r>
-      <w:r>
-        <w:rPr>
-          <w:lang w:val="en-US"/>
-        </w:rPr>
-        <w:t xml:space="preserve">shown </w:t>
-      </w:r>
-      <w:r>
-        <w:rPr>
-          <w:lang w:val="en-US"/>
-        </w:rPr>
-        <w:t>below.</w:t>
-      </w:r>
-    </w:p>
-    <w:p>
-      <w:pPr>
-        <w:rPr>
-          <w:lang w:val="en-US"/>
-        </w:rPr>
-      </w:pPr>
-    </w:p>
-    <w:p>
-      <w:pPr>
-        <w:rPr>
-          <w:rStyle w:val="code"/>
-        </w:rPr>
-      </w:pPr>
-      <w:r>
-        <w:rPr>
-          <w:rStyle w:val="code"/>
-        </w:rPr>
-        <w:t>//LSV measurement configuration parameters</w:t>
-      </w:r>
-    </w:p>
-    <w:p>
-      <w:pPr>
-        <w:rPr>
-          <w:rStyle w:val="code"/>
-        </w:rPr>
-      </w:pPr>
-      <w:r>
-        <w:rPr>
-          <w:rStyle w:val="code"/>
-        </w:rPr>
-        <w:t xml:space="preserve">const char* LSV_METHOD_SCRIPT = "e\n" </w:t>
-      </w:r>
-    </w:p>
-    <w:p>
-      <w:pPr>
-        <w:rPr>
-          <w:rStyle w:val="code"/>
-          <w:lang w:val="nl-NL"/>
-        </w:rPr>
-      </w:pPr>
-      <w:r>
-        <w:rPr>
-          <w:rStyle w:val="code"/>
-        </w:rPr>
-        <w:t xml:space="preserve">                               </w:t>
-      </w:r>
-      <w:r>
-        <w:rPr>
-          <w:rStyle w:val="code"/>
-          <w:lang w:val="nl-NL"/>
-        </w:rPr>
-        <w:t>"var c\n"</w:t>
-      </w:r>
-    </w:p>
-    <w:p>
-      <w:pPr>
-        <w:rPr>
-          <w:rStyle w:val="code"/>
-          <w:lang w:val="nl-NL"/>
-        </w:rPr>
-      </w:pPr>
-      <w:r>
-        <w:rPr>
-          <w:rStyle w:val="code"/>
-          <w:lang w:val="nl-NL"/>
-        </w:rPr>
-        <w:t xml:space="preserve">                               "var p\n"</w:t>
-      </w:r>
-    </w:p>
-    <w:p>
-      <w:pPr>
-        <w:rPr>
-          <w:rStyle w:val="code"/>
-        </w:rPr>
-      </w:pPr>
-      <w:r>
-        <w:rPr>
-          <w:rStyle w:val="code"/>
-          <w:lang w:val="nl-NL"/>
-        </w:rPr>
-        <w:t xml:space="preserve">                               </w:t>
-      </w:r>
-      <w:r>
-        <w:rPr>
-          <w:rStyle w:val="code"/>
-        </w:rPr>
-        <w:t>"</w:t>
-      </w:r>
-      <w:proofErr w:type="spellStart"/>
-      <w:r>
-        <w:rPr>
-          <w:rStyle w:val="code"/>
-        </w:rPr>
-        <w:t>set_pgstat_mode</w:t>
-      </w:r>
-      <w:proofErr w:type="spellEnd"/>
-      <w:r>
-        <w:rPr>
-          <w:rStyle w:val="code"/>
-        </w:rPr>
-        <w:t xml:space="preserve"> 3\n"</w:t>
-      </w:r>
-    </w:p>
-    <w:p>
-      <w:pPr>
-        <w:rPr>
-          <w:rStyle w:val="code"/>
-        </w:rPr>
-      </w:pPr>
-      <w:r>
-        <w:rPr>
-          <w:rStyle w:val="code"/>
-        </w:rPr>
-        <w:t xml:space="preserve">                               "</w:t>
-      </w:r>
-      <w:proofErr w:type="spellStart"/>
-      <w:r>
-        <w:rPr>
-          <w:rStyle w:val="code"/>
-        </w:rPr>
-        <w:t>set_max_bandwidth</w:t>
-      </w:r>
-      <w:proofErr w:type="spellEnd"/>
-      <w:r>
-        <w:rPr>
-          <w:rStyle w:val="code"/>
-        </w:rPr>
-        <w:t xml:space="preserve"> 200\n"</w:t>
-      </w:r>
-    </w:p>
-    <w:p>
-      <w:pPr>
-        <w:rPr>
-          <w:rStyle w:val="code"/>
-        </w:rPr>
-      </w:pPr>
-      <w:r>
-        <w:rPr>
-          <w:rStyle w:val="code"/>
-        </w:rPr>
-        <w:t xml:space="preserve">                               "</w:t>
-      </w:r>
-      <w:proofErr w:type="spellStart"/>
-      <w:r>
-        <w:rPr>
-          <w:rStyle w:val="code"/>
-        </w:rPr>
-        <w:t>set_cr</w:t>
-      </w:r>
-      <w:proofErr w:type="spellEnd"/>
-      <w:r>
-        <w:rPr>
-          <w:rStyle w:val="code"/>
-        </w:rPr>
-        <w:t xml:space="preserve"> 500u\n"</w:t>
-      </w:r>
-    </w:p>
-    <w:p>
-      <w:pPr>
-        <w:rPr>
-          <w:rStyle w:val="code"/>
-        </w:rPr>
-      </w:pPr>
-      <w:r>
-        <w:rPr>
-          <w:rStyle w:val="code"/>
-        </w:rPr>
-        <w:t xml:space="preserve">                               "</w:t>
-      </w:r>
-      <w:proofErr w:type="spellStart"/>
-      <w:r>
-        <w:rPr>
-          <w:rStyle w:val="code"/>
-        </w:rPr>
-        <w:t>set_e</w:t>
-      </w:r>
-      <w:proofErr w:type="spellEnd"/>
-      <w:r>
-        <w:rPr>
-          <w:rStyle w:val="code"/>
-        </w:rPr>
-        <w:t xml:space="preserve"> -500m\n"</w:t>
-      </w:r>
-    </w:p>
-    <w:p>
-      <w:pPr>
-        <w:rPr>
-          <w:rStyle w:val="code"/>
-        </w:rPr>
-      </w:pPr>
-      <w:r>
-        <w:rPr>
-          <w:rStyle w:val="code"/>
-        </w:rPr>
-        <w:t xml:space="preserve">                               "</w:t>
-      </w:r>
-      <w:proofErr w:type="spellStart"/>
-      <w:r>
-        <w:rPr>
-          <w:rStyle w:val="code"/>
-        </w:rPr>
-        <w:t>cell_on</w:t>
-      </w:r>
-      <w:proofErr w:type="spellEnd"/>
-      <w:r>
-        <w:rPr>
-          <w:rStyle w:val="code"/>
-        </w:rPr>
-        <w:t>\n"</w:t>
-      </w:r>
-    </w:p>
-    <w:p>
-      <w:pPr>
-        <w:rPr>
-          <w:rStyle w:val="code"/>
-        </w:rPr>
-      </w:pPr>
-      <w:r>
-        <w:rPr>
-          <w:rStyle w:val="code"/>
-        </w:rPr>
-        <w:t xml:space="preserve">                               "wait 1\n"</w:t>
-      </w:r>
-    </w:p>
-    <w:p>
-      <w:pPr>
-        <w:rPr>
-          <w:rStyle w:val="code"/>
-        </w:rPr>
-      </w:pPr>
-      <w:r>
-        <w:rPr>
-          <w:rStyle w:val="code"/>
-        </w:rPr>
-        <w:t xml:space="preserve">                               "</w:t>
-      </w:r>
-      <w:proofErr w:type="spellStart"/>
-      <w:r>
-        <w:rPr>
-          <w:rStyle w:val="code"/>
-        </w:rPr>
-        <w:t>meas_loop_lsv</w:t>
-      </w:r>
-      <w:proofErr w:type="spellEnd"/>
-      <w:r>
-        <w:rPr>
-          <w:rStyle w:val="code"/>
-        </w:rPr>
-        <w:t xml:space="preserve"> p c -500m </w:t>
-      </w:r>
-      <w:proofErr w:type="spellStart"/>
-      <w:r>
-        <w:rPr>
-          <w:rStyle w:val="code"/>
-        </w:rPr>
-        <w:t>500m</w:t>
-      </w:r>
-      <w:proofErr w:type="spellEnd"/>
-      <w:r>
-        <w:rPr>
-          <w:rStyle w:val="code"/>
-        </w:rPr>
-        <w:t xml:space="preserve"> 50m 100m\n"</w:t>
-      </w:r>
-    </w:p>
-    <w:p>
-      <w:pPr>
-        <w:rPr>
-          <w:rStyle w:val="code"/>
-        </w:rPr>
-      </w:pPr>
-      <w:r>
-        <w:rPr>
-          <w:rStyle w:val="code"/>
-        </w:rPr>
-        <w:t xml:space="preserve">                               "</w:t>
-      </w:r>
-      <w:proofErr w:type="spellStart"/>
-      <w:r>
-        <w:rPr>
-          <w:rStyle w:val="code"/>
-        </w:rPr>
-        <w:t>pck_start</w:t>
-      </w:r>
-      <w:proofErr w:type="spellEnd"/>
-      <w:r>
-        <w:rPr>
-          <w:rStyle w:val="code"/>
-        </w:rPr>
-        <w:t>\n"</w:t>
-      </w:r>
-    </w:p>
-    <w:p>
-      <w:pPr>
-        <w:rPr>
-          <w:rStyle w:val="code"/>
-        </w:rPr>
-      </w:pPr>
-      <w:r>
-        <w:rPr>
-          <w:rStyle w:val="code"/>
-        </w:rPr>
-        <w:t xml:space="preserve">                               "</w:t>
-      </w:r>
-      <w:proofErr w:type="spellStart"/>
-      <w:r>
-        <w:rPr>
-          <w:rStyle w:val="code"/>
-        </w:rPr>
-        <w:t>pck_add</w:t>
-      </w:r>
-      <w:proofErr w:type="spellEnd"/>
-      <w:r>
-        <w:rPr>
-          <w:rStyle w:val="code"/>
-        </w:rPr>
-        <w:t xml:space="preserve"> p\n"</w:t>
-      </w:r>
-    </w:p>
-    <w:p>
-      <w:pPr>
-        <w:rPr>
-          <w:rStyle w:val="code"/>
-        </w:rPr>
-      </w:pPr>
-      <w:r>
-        <w:rPr>
-          <w:rStyle w:val="code"/>
-        </w:rPr>
-        <w:t xml:space="preserve">                               "</w:t>
-      </w:r>
-      <w:proofErr w:type="spellStart"/>
-      <w:r>
-        <w:rPr>
-          <w:rStyle w:val="code"/>
-        </w:rPr>
-        <w:t>pck_add</w:t>
-      </w:r>
-      <w:proofErr w:type="spellEnd"/>
-      <w:r>
-        <w:rPr>
-          <w:rStyle w:val="code"/>
-        </w:rPr>
-        <w:t xml:space="preserve"> c\n"</w:t>
-      </w:r>
-    </w:p>
-    <w:p>
-      <w:pPr>
-        <w:rPr>
-          <w:rStyle w:val="code"/>
-        </w:rPr>
-      </w:pPr>
-      <w:r>
-        <w:rPr>
-          <w:rStyle w:val="code"/>
-        </w:rPr>
-        <w:t xml:space="preserve">                               "</w:t>
-      </w:r>
-      <w:proofErr w:type="spellStart"/>
-      <w:r>
-        <w:rPr>
-          <w:rStyle w:val="code"/>
-        </w:rPr>
-        <w:t>pck_end</w:t>
-      </w:r>
-      <w:proofErr w:type="spellEnd"/>
-      <w:r>
-        <w:rPr>
-          <w:rStyle w:val="code"/>
-        </w:rPr>
-        <w:t>\n"</w:t>
-      </w:r>
-    </w:p>
-    <w:p>
-      <w:pPr>
-        <w:rPr>
-          <w:rStyle w:val="code"/>
-          <w:lang w:val="nl-NL"/>
-        </w:rPr>
-      </w:pPr>
-      <w:r>
-        <w:rPr>
-          <w:rStyle w:val="code"/>
-        </w:rPr>
-        <w:t xml:space="preserve">                               </w:t>
-      </w:r>
-      <w:r>
-        <w:rPr>
-          <w:rStyle w:val="code"/>
-          <w:lang w:val="nl-NL"/>
-        </w:rPr>
-        <w:t>"</w:t>
-      </w:r>
-      <w:proofErr w:type="spellStart"/>
-      <w:r>
-        <w:rPr>
-          <w:rStyle w:val="code"/>
-          <w:lang w:val="nl-NL"/>
-        </w:rPr>
-        <w:t>endloop</w:t>
-      </w:r>
-      <w:proofErr w:type="spellEnd"/>
-      <w:r>
-        <w:rPr>
-          <w:rStyle w:val="code"/>
-          <w:lang w:val="nl-NL"/>
-        </w:rPr>
-        <w:t>\n"</w:t>
-      </w:r>
-    </w:p>
-    <w:p>
-      <w:pPr>
-        <w:rPr>
-          <w:rStyle w:val="code"/>
-          <w:lang w:val="nl-NL"/>
-        </w:rPr>
-      </w:pPr>
-      <w:r>
-        <w:rPr>
-          <w:rStyle w:val="code"/>
-          <w:lang w:val="nl-NL"/>
-        </w:rPr>
-        <w:t xml:space="preserve">                               "</w:t>
-      </w:r>
-      <w:proofErr w:type="spellStart"/>
-      <w:r>
-        <w:rPr>
-          <w:rStyle w:val="code"/>
-          <w:lang w:val="nl-NL"/>
-        </w:rPr>
-        <w:t>celloff</w:t>
-      </w:r>
-      <w:proofErr w:type="spellEnd"/>
-      <w:r>
-        <w:rPr>
-          <w:rStyle w:val="code"/>
-          <w:lang w:val="nl-NL"/>
-        </w:rPr>
-        <w:t>\n\n";</w:t>
-      </w:r>
-    </w:p>
-    <w:p/>
-    <w:p>
-      <w:pPr>
-        <w:pStyle w:val="Heading2"/>
-      </w:pPr>
-      <w:r>
-        <w:t>Sending and r</w:t>
-      </w:r>
-      <w:r>
-        <w:t>eceiv</w:t>
-      </w:r>
-      <w:r>
-        <w:t>ing</w:t>
-      </w:r>
-      <w:r>
-        <w:t xml:space="preserve"> </w:t>
-      </w:r>
-      <w:r>
-        <w:t>data packages</w:t>
-      </w:r>
-    </w:p>
-    <w:p>
-      <w:pPr>
-        <w:rPr>
-          <w:lang w:val="en-US"/>
-        </w:rPr>
-      </w:pPr>
-      <w:r>
-        <w:rPr>
-          <w:lang w:val="en-US"/>
-        </w:rPr>
-        <w:t xml:space="preserve">Now that the serial port and </w:t>
-      </w:r>
-      <w:proofErr w:type="spellStart"/>
-      <w:r>
-        <w:rPr>
-          <w:i/>
-          <w:iCs/>
-          <w:lang w:val="en-US"/>
-        </w:rPr>
-        <w:t>MSComm</w:t>
-      </w:r>
-      <w:proofErr w:type="spellEnd"/>
-      <w:r>
-        <w:rPr>
-          <w:lang w:val="en-US"/>
-        </w:rPr>
-        <w:t xml:space="preserve"> object is set up the Arduino </w:t>
-      </w:r>
-      <w:proofErr w:type="gramStart"/>
-      <w:r>
-        <w:rPr>
-          <w:lang w:val="en-US"/>
-        </w:rPr>
-        <w:t>is able to</w:t>
-      </w:r>
-      <w:proofErr w:type="gramEnd"/>
-      <w:r>
-        <w:rPr>
-          <w:lang w:val="en-US"/>
-        </w:rPr>
-        <w:t xml:space="preserve"> </w:t>
+        <w:t xml:space="preserve"> object is set up the Arduino is able to </w:t>
       </w:r>
       <w:r>
         <w:rPr>
@@ -3989,21 +3779,7 @@
         <w:rPr>
           <w:lang w:val="en-US"/>
         </w:rPr>
-        <w:t xml:space="preserve">“\n” marks the end of the </w:t>
-      </w:r>
-      <w:proofErr w:type="spellStart"/>
-      <w:r>
-        <w:rPr>
-          <w:lang w:val="en-US"/>
-        </w:rPr>
-        <w:t>MethodSCRIPT</w:t>
-      </w:r>
-      <w:proofErr w:type="spellEnd"/>
-      <w:r>
-        <w:rPr>
-          <w:lang w:val="en-US"/>
-        </w:rPr>
-        <w:t>.</w:t>
+        <w:t>“\n” marks the end of the MethodSCRIPT.</w:t>
       </w:r>
     </w:p>
     <w:p>
@@ -4057,21 +3833,7 @@
         <w:rPr>
           <w:lang w:val="en-US"/>
         </w:rPr>
-        <w:t xml:space="preserve">commands in the </w:t>
-      </w:r>
-      <w:proofErr w:type="spellStart"/>
-      <w:r>
-        <w:rPr>
-          <w:lang w:val="en-US"/>
-        </w:rPr>
-        <w:t>MethodSCRIPT</w:t>
-      </w:r>
-      <w:proofErr w:type="spellEnd"/>
-      <w:r>
-        <w:rPr>
-          <w:lang w:val="en-US"/>
-        </w:rPr>
-        <w:t>.</w:t>
+        <w:t>commands in the MethodSCRIPT.</w:t>
       </w:r>
     </w:p>
     <w:p>
@@ -5497,32 +5259,16 @@
           <w:lang w:val="en-US"/>
         </w:rPr>
       </w:pPr>
-      <w:bookmarkStart w:id="0" w:name="_Hlk5014795"/>
-      <w:r>
-        <w:rPr>
-          <w:iCs/>
-          <w:lang w:val="en-US"/>
-        </w:rPr>
-        <w:t xml:space="preserve">The metadata status is a </w:t>
-      </w:r>
-      <w:proofErr w:type="gramStart"/>
-      <w:r>
-        <w:rPr>
-          <w:iCs/>
-          <w:lang w:val="en-US"/>
-        </w:rPr>
-        <w:t>1 character</w:t>
-      </w:r>
-      <w:proofErr w:type="gramEnd"/>
-      <w:r>
-        <w:rPr>
-          <w:iCs/>
-          <w:lang w:val="en-US"/>
-        </w:rPr>
-        <w:t xml:space="preserve"> hexadecimal bit mask. </w:t>
-      </w:r>
-    </w:p>
-    <w:bookmarkEnd w:id="0"/>
+      <w:bookmarkStart w:id="1" w:name="_Hlk5014795"/>
+      <w:r>
+        <w:rPr>
+          <w:iCs/>
+          <w:lang w:val="en-US"/>
+        </w:rPr>
+        <w:t xml:space="preserve">The metadata status is a 1 character hexadecimal bit mask. </w:t>
+      </w:r>
+    </w:p>
+    <w:bookmarkEnd w:id="1"/>
     <w:p>
       <w:pPr>
         <w:rPr>
@@ -5748,8 +5494,8 @@
       <w:pPr>
         <w:pStyle w:val="Heading3"/>
       </w:pPr>
-      <w:bookmarkStart w:id="1" w:name="OLE_LINK4"/>
-      <w:bookmarkStart w:id="2" w:name="OLE_LINK5"/>
+      <w:bookmarkStart w:id="2" w:name="OLE_LINK4"/>
+      <w:bookmarkStart w:id="3" w:name="OLE_LINK5"/>
       <w:r>
         <w:t>Sample output</w:t>
       </w:r>
@@ -5778,39 +5524,27 @@
         <w:rPr>
           <w:lang w:val="en-US"/>
         </w:rPr>
-        <w:t xml:space="preserve">Here’s a sample measurement data package from </w:t>
-      </w:r>
-      <w:proofErr w:type="gramStart"/>
-      <w:r>
-        <w:rPr>
-          <w:lang w:val="en-US"/>
-        </w:rPr>
-        <w:t>a</w:t>
-      </w:r>
-      <w:proofErr w:type="gramEnd"/>
-      <w:r>
-        <w:rPr>
-          <w:lang w:val="en-US"/>
-        </w:rPr>
-        <w:t xml:space="preserve"> LSV measurement on a dummy cell with 10kOhm resistance and its corresponding output.</w:t>
-      </w:r>
-    </w:p>
-    <w:p>
-      <w:pPr>
-        <w:rPr>
-          <w:lang w:val="en-US"/>
-        </w:rPr>
-      </w:pPr>
-    </w:p>
-    <w:p>
-      <w:pPr>
-        <w:rPr>
-          <w:rStyle w:val="code"/>
-        </w:rPr>
-      </w:pPr>
-      <w:r>
-        <w:rPr>
-          <w:rStyle w:val="code"/>
+        <w:t>Here’s a sample measurement data package from a LSV measurement on a dummy cell with 10kOhm resistance and its corresponding output.</w:t>
+      </w:r>
+    </w:p>
+    <w:p>
+      <w:pPr>
+        <w:rPr>
+          <w:lang w:val="en-US"/>
+        </w:rPr>
+      </w:pPr>
+    </w:p>
+    <w:p>
+      <w:pPr>
+        <w:rPr>
+          <w:rStyle w:val="code"/>
+          <w:lang w:val="it-IT"/>
+        </w:rPr>
+      </w:pPr>
+      <w:r>
+        <w:rPr>
+          <w:rStyle w:val="code"/>
+          <w:lang w:val="it-IT"/>
         </w:rPr>
         <w:t>Pda7F85F3Fu;ba4BA99F0p,10,288</w:t>
       </w:r>
@@ -5893,8 +5627,8 @@
         </w:rPr>
         <w:t>CR : 1mA (High speed)</w:t>
       </w:r>
-      <w:bookmarkEnd w:id="1"/>
       <w:bookmarkEnd w:id="2"/>
+      <w:bookmarkEnd w:id="3"/>
     </w:p>
     <w:p>
       <w:pPr>
@@ -6014,7 +5748,6 @@
         </w:rPr>
       </w:pPr>
       <w:proofErr w:type="spellStart"/>
-      <w:proofErr w:type="gramStart"/>
       <w:r>
         <w:rPr>
           <w:lang w:val="en-NL"/>
@@ -6026,50 +5759,35 @@
         <w:rPr>
           <w:lang w:val="en-NL"/>
         </w:rPr>
-        <w:t>(</w:t>
-      </w:r>
-      <w:proofErr w:type="gramEnd"/>
+        <w:t xml:space="preserve">(Ohm): 9885.956 </w:t>
+      </w:r>
       <w:r>
         <w:rPr>
           <w:lang w:val="en-NL"/>
         </w:rPr>
-        <w:t xml:space="preserve">Ohm): 9885.956 </w:t>
-      </w:r>
-      <w:r>
+        <w:tab/>
+      </w:r>
+    </w:p>
+    <w:p>
+      <w:pPr>
+        <w:ind w:left="708" w:firstLine="708"/>
         <w:rPr>
           <w:lang w:val="en-NL"/>
         </w:rPr>
-        <w:tab/>
-      </w:r>
-    </w:p>
-    <w:p>
-      <w:pPr>
-        <w:ind w:left="708" w:firstLine="708"/>
+      </w:pPr>
+      <w:proofErr w:type="spellStart"/>
+      <w:r>
         <w:rPr>
           <w:lang w:val="en-NL"/>
         </w:rPr>
-      </w:pPr>
-      <w:proofErr w:type="spellStart"/>
-      <w:proofErr w:type="gramStart"/>
+        <w:t>Zimag</w:t>
+      </w:r>
+      <w:proofErr w:type="spellEnd"/>
       <w:r>
         <w:rPr>
           <w:lang w:val="en-NL"/>
         </w:rPr>
-        <w:t>Zimag</w:t>
-      </w:r>
-      <w:proofErr w:type="spellEnd"/>
-      <w:r>
-        <w:rPr>
-          <w:lang w:val="en-NL"/>
-        </w:rPr>
-        <w:t>(</w:t>
-      </w:r>
-      <w:proofErr w:type="gramEnd"/>
-      <w:r>
-        <w:rPr>
-          <w:lang w:val="en-NL"/>
-        </w:rPr>
-        <w:t xml:space="preserve">Ohm):  2.995 </w:t>
+        <w:t xml:space="preserve">(Ohm):  2.995 </w:t>
       </w:r>
       <w:r>
         <w:rPr>
@@ -6110,8 +5828,6 @@
         </w:rPr>
         <w:t>CR: 200uA (High speed)</w:t>
       </w:r>
-      <w:bookmarkStart w:id="3" w:name="_GoBack"/>
-      <w:bookmarkEnd w:id="3"/>
     </w:p>
     <w:sectPr>
       <w:pgSz w:w="11906" w:h="16838"/>
@@ -6371,19 +6087,11 @@
                             </w:sdtPr>
                             <w:sdtEndPr/>
                             <w:sdtContent>
-                              <w:proofErr w:type="spellStart"/>
                               <w:r>
                                 <w:rPr>
                                   <w:lang w:val="en-US"/>
                                 </w:rPr>
-                                <w:t>MethodSCRIPT</w:t>
-                              </w:r>
-                              <w:proofErr w:type="spellEnd"/>
-                              <w:r>
-                                <w:rPr>
-                                  <w:lang w:val="en-US"/>
-                                </w:rPr>
-                                <w:t xml:space="preserve"> SDK Example - Arduino</w:t>
+                                <w:t>MethodSCRIPT SDK Example - Arduino</w:t>
                               </w:r>
                             </w:sdtContent>
                           </w:sdt>
@@ -6431,19 +6139,11 @@
                       </w:sdtPr>
                       <w:sdtEndPr/>
                       <w:sdtContent>
-                        <w:proofErr w:type="spellStart"/>
                         <w:r>
                           <w:rPr>
                             <w:lang w:val="en-US"/>
                           </w:rPr>
-                          <w:t>MethodSCRIPT</w:t>
-                        </w:r>
-                        <w:proofErr w:type="spellEnd"/>
-                        <w:r>
-                          <w:rPr>
-                            <w:lang w:val="en-US"/>
-                          </w:rPr>
-                          <w:t xml:space="preserve"> SDK Example - Arduino</w:t>
+                          <w:t>MethodSCRIPT SDK Example - Arduino</w:t>
                         </w:r>
                       </w:sdtContent>
                     </w:sdt>
@@ -6543,19 +6243,11 @@
                             </w:sdtPr>
                             <w:sdtEndPr/>
                             <w:sdtContent>
-                              <w:proofErr w:type="spellStart"/>
                               <w:r>
                                 <w:rPr>
                                   <w:lang w:val="en-US"/>
                                 </w:rPr>
-                                <w:t>MethodSCRIPT</w:t>
-                              </w:r>
-                              <w:proofErr w:type="spellEnd"/>
-                              <w:r>
-                                <w:rPr>
-                                  <w:lang w:val="en-US"/>
-                                </w:rPr>
-                                <w:t xml:space="preserve"> SDK Example - Arduino</w:t>
+                                <w:t>MethodSCRIPT SDK Example - Arduino</w:t>
                               </w:r>
                             </w:sdtContent>
                           </w:sdt>
@@ -6602,19 +6294,11 @@
                       </w:sdtPr>
                       <w:sdtEndPr/>
                       <w:sdtContent>
-                        <w:proofErr w:type="spellStart"/>
                         <w:r>
                           <w:rPr>
                             <w:lang w:val="en-US"/>
                           </w:rPr>
-                          <w:t>MethodSCRIPT</w:t>
-                        </w:r>
-                        <w:proofErr w:type="spellEnd"/>
-                        <w:r>
-                          <w:rPr>
-                            <w:lang w:val="en-US"/>
-                          </w:rPr>
-                          <w:t xml:space="preserve"> SDK Example - Arduino</w:t>
+                          <w:t>MethodSCRIPT SDK Example - Arduino</w:t>
                         </w:r>
                       </w:sdtContent>
                     </w:sdt>
@@ -9020,14 +8704,14 @@
     <w:charset w:val="00"/>
     <w:family w:val="swiss"/>
     <w:pitch w:val="variable"/>
-    <w:sig w:usb0="E0002EFF" w:usb1="C000247B" w:usb2="00000009" w:usb3="00000000" w:csb0="000001FF" w:csb1="00000000"/>
+    <w:sig w:usb0="E4002EFF" w:usb1="C000247B" w:usb2="00000009" w:usb3="00000000" w:csb0="000001FF" w:csb1="00000000"/>
   </w:font>
   <w:font w:name="Calibri Light">
     <w:panose1 w:val="020F0302020204030204"/>
     <w:charset w:val="00"/>
     <w:family w:val="swiss"/>
     <w:pitch w:val="variable"/>
-    <w:sig w:usb0="E0002AFF" w:usb1="C000247B" w:usb2="00000009" w:usb3="00000000" w:csb0="000001FF" w:csb1="00000000"/>
+    <w:sig w:usb0="E4002EFF" w:usb1="C000247B" w:usb2="00000009" w:usb3="00000000" w:csb0="000001FF" w:csb1="00000000"/>
   </w:font>
 </w:fonts>
 </file>
@@ -9057,6 +8741,7 @@
     <w:rsid w:val="002B789F"/>
     <w:rsid w:val="002D6EE5"/>
     <w:rsid w:val="0032596A"/>
+    <w:rsid w:val="003D3778"/>
     <w:rsid w:val="0040791B"/>
     <w:rsid w:val="00540DB1"/>
     <w:rsid w:val="0058434B"/>
@@ -9877,7 +9562,7 @@
 </file>
 
 <file path=customXml/itemProps1.xml><?xml version="1.0" encoding="utf-8"?>
-<ds:datastoreItem xmlns:ds="http://schemas.openxmlformats.org/officeDocument/2006/customXml" ds:itemID="{2B58BA66-CC1D-483D-8B7B-2C056A7D7B3A}">
+<ds:datastoreItem xmlns:ds="http://schemas.openxmlformats.org/officeDocument/2006/customXml" ds:itemID="{BA7C2234-6275-453D-8FA7-FE200E9A86E1}">
   <ds:schemaRefs>
     <ds:schemaRef ds:uri="http://schemas.openxmlformats.org/officeDocument/2006/bibliography"/>
   </ds:schemaRefs>

</xml_diff>